<commit_message>
Ch. 1: Intermediate progress on experimental modeling
</commit_message>
<xml_diff>
--- a/Research_Paper.docx
+++ b/Research_Paper.docx
@@ -185,6 +185,871 @@
     <w:p>
       <w:r>
         <w:t>families.</w:t>
+      </w:r>
+      <w:r>
+        <w:br/>
+      </w:r>
+      <w:r>
+        <w:t xml:space="preserve">For the initial implementation and experiments required in this lab, the </w:t>
+      </w:r>
+      <w:proofErr w:type="gramStart"/>
+      <w:r>
+        <w:t>main focus</w:t>
+      </w:r>
+      <w:proofErr w:type="gramEnd"/>
+      <w:r>
+        <w:t xml:space="preserve"> will be on</w:t>
+      </w:r>
+    </w:p>
+    <w:p>
+      <w:r>
+        <w:t xml:space="preserve">CICIDS2017 </w:t>
+      </w:r>
+      <w:proofErr w:type="gramStart"/>
+      <w:r>
+        <w:t>as</w:t>
+      </w:r>
+      <w:proofErr w:type="gramEnd"/>
+      <w:r>
+        <w:t xml:space="preserve"> the primary dataset, because it offers:</w:t>
+      </w:r>
+    </w:p>
+    <w:p>
+      <w:r>
+        <w:t>- Rich flow-level features suitable for feature selection and pruning. - Multiple attack types</w:t>
+      </w:r>
+    </w:p>
+    <w:p>
+      <w:r>
+        <w:t>and realistic background traffic. - Widely used benchmarks that allow comparison with existing</w:t>
+      </w:r>
+    </w:p>
+    <w:p>
+      <w:r>
+        <w:t>methods.</w:t>
+      </w:r>
+    </w:p>
+    <w:p>
+      <w:r>
+        <w:t>1.2.2. Preprocessing and Data Splits</w:t>
+      </w:r>
+    </w:p>
+    <w:p>
+      <w:r>
+        <w:t>Network traffic in these datasets is already transformed into flow records. Each flow</w:t>
+      </w:r>
+    </w:p>
+    <w:p>
+      <w:r>
+        <w:t>corresponds to an ordered tuple of packets between a source and destination, and is described</w:t>
+      </w:r>
+    </w:p>
+    <w:p>
+      <w:r>
+        <w:t>by multiple numerical and categorical features (e.g., duration, packet counts, bytes, flags,</w:t>
+      </w:r>
+    </w:p>
+    <w:p>
+      <w:r>
+        <w:lastRenderedPageBreak/>
+        <w:t>statistics over inter-arrival times).</w:t>
+      </w:r>
+    </w:p>
+    <w:p>
+      <w:r>
+        <w:t>The preprocessing steps are:</w:t>
+      </w:r>
+    </w:p>
+    <w:p>
+      <w:r>
+        <w:t>1. Filtering and cleaning. - Remove duplicated rows and flows with missing or inconsistent</w:t>
+      </w:r>
+    </w:p>
+    <w:p>
+      <w:r>
+        <w:t>labels. - Optionally remove extremely rare classes to reduce class fragmentation if needed.</w:t>
+      </w:r>
+    </w:p>
+    <w:p>
+      <w:r>
+        <w:t>2. Label encoding. - The label space Y includes at least two categories: - Normal traffic -</w:t>
+      </w:r>
+    </w:p>
+    <w:p>
+      <w:r>
+        <w:t>Attack traffic (which may be further subdivided into attack families such as DoS, DDoS,</w:t>
+      </w:r>
+    </w:p>
+    <w:p>
+      <w:proofErr w:type="spellStart"/>
+      <w:r>
+        <w:t>PortScan</w:t>
+      </w:r>
+      <w:proofErr w:type="spellEnd"/>
+      <w:r>
+        <w:t>, Botnet, etc.). - For binary classification experiments, all attack types are merged</w:t>
+      </w:r>
+    </w:p>
+    <w:p>
+      <w:r>
+        <w:t>into a single “Attack” class. For multi-class experiments, attack families are kept separate.</w:t>
+      </w:r>
+    </w:p>
+    <w:p>
+      <w:r>
+        <w:t>3. Train/validation/test splitting. - Use time-aware splits where possible, to better simulate</w:t>
+      </w:r>
+    </w:p>
+    <w:p>
+      <w:r>
+        <w:t>deployment: earlier flows for training and later flows for validation/test. - Alternatively,</w:t>
+      </w:r>
+    </w:p>
+    <w:p>
+      <w:r>
+        <w:t>use stratified splits to preserve the class distribution, e.g., 60% train, 20% validation, 20%</w:t>
+      </w:r>
+    </w:p>
+    <w:p>
+      <w:r>
+        <w:t>test.</w:t>
+      </w:r>
+    </w:p>
+    <w:p>
+      <w:r>
+        <w:t>4. Normalization / scaling. - Continuous features are standardized or normalized (e.g., min–max</w:t>
+      </w:r>
+    </w:p>
+    <w:p>
+      <w:r>
+        <w:t>scaling) as required by the model family (especially for logistic regression and neural</w:t>
+      </w:r>
+    </w:p>
+    <w:p>
+      <w:r>
+        <w:t>models). - Tree-based models (Random Forest) may be trained without explicit scaling.</w:t>
+      </w:r>
+    </w:p>
+    <w:p>
+      <w:r>
+        <w:t>5. Class imbalance handling. - To address the frequent imbalance between normal and attack</w:t>
+      </w:r>
+    </w:p>
+    <w:p>
+      <w:r>
+        <w:t xml:space="preserve">traffic, techniques like class-weighting, </w:t>
+      </w:r>
+      <w:proofErr w:type="spellStart"/>
+      <w:r>
+        <w:t>undersampling</w:t>
+      </w:r>
+      <w:proofErr w:type="spellEnd"/>
+      <w:r>
+        <w:t xml:space="preserve"> of the majority class, or oversampling</w:t>
+      </w:r>
+    </w:p>
+    <w:p>
+      <w:r>
+        <w:t>of minority attack classes may be used.</w:t>
+      </w:r>
+    </w:p>
+    <w:p>
+      <w:r>
+        <w:t>1.3. Feature Space and Mathematical Representation</w:t>
+      </w:r>
+    </w:p>
+    <w:p>
+      <w:r>
+        <w:t xml:space="preserve">Each network flow is represented by a feature vector in </w:t>
+      </w:r>
+      <w:proofErr w:type="gramStart"/>
+      <w:r>
+        <w:t>a d-</w:t>
+      </w:r>
+      <w:proofErr w:type="gramEnd"/>
+      <w:r>
+        <w:t>dimensional space.</w:t>
+      </w:r>
+    </w:p>
+    <w:p>
+      <w:r>
+        <w:t xml:space="preserve">Let </w:t>
+      </w:r>
+      <w:proofErr w:type="spellStart"/>
+      <w:r>
+        <w:t>x_i</w:t>
+      </w:r>
+      <w:proofErr w:type="spellEnd"/>
+      <w:r>
+        <w:t xml:space="preserve"> in </w:t>
+      </w:r>
+      <w:proofErr w:type="spellStart"/>
+      <w:r>
+        <w:t>R^d</w:t>
+      </w:r>
+      <w:proofErr w:type="spellEnd"/>
+      <w:r>
+        <w:t xml:space="preserve"> denote the feature vector for the </w:t>
+      </w:r>
+      <w:proofErr w:type="spellStart"/>
+      <w:r>
+        <w:t>i-th</w:t>
+      </w:r>
+      <w:proofErr w:type="spellEnd"/>
+      <w:r>
+        <w:t xml:space="preserve"> flow. Let </w:t>
+      </w:r>
+      <w:proofErr w:type="spellStart"/>
+      <w:r>
+        <w:t>y_i</w:t>
+      </w:r>
+      <w:proofErr w:type="spellEnd"/>
+      <w:r>
+        <w:t xml:space="preserve"> in Y denote the</w:t>
+      </w:r>
+    </w:p>
+    <w:p>
+      <w:r>
+        <w:t>corresponding class label, where: - For binary classification, Y = {0, 1} with 0 = “Normal”, 1</w:t>
+      </w:r>
+    </w:p>
+    <w:p>
+      <w:r>
+        <w:t>= “Attack”. - For multi-class classification, Y = {0, 1, …, K-1} with K distinct traffic types</w:t>
+      </w:r>
+    </w:p>
+    <w:p>
+      <w:r>
+        <w:t>(one normal + multiple attack families).</w:t>
+      </w:r>
+    </w:p>
+    <w:p>
+      <w:r>
+        <w:lastRenderedPageBreak/>
+        <w:t>The full dataset is therefore:</w:t>
+      </w:r>
+    </w:p>
+    <w:p>
+      <w:r>
+        <w:t xml:space="preserve">D = </w:t>
+      </w:r>
+      <w:proofErr w:type="gramStart"/>
+      <w:r>
+        <w:t>{ (</w:t>
+      </w:r>
+      <w:proofErr w:type="spellStart"/>
+      <w:proofErr w:type="gramEnd"/>
+      <w:r>
+        <w:t>x_i</w:t>
+      </w:r>
+      <w:proofErr w:type="spellEnd"/>
+      <w:r>
+        <w:t xml:space="preserve">, </w:t>
+      </w:r>
+      <w:proofErr w:type="spellStart"/>
+      <w:r>
+        <w:t>y_i</w:t>
+      </w:r>
+      <w:proofErr w:type="spellEnd"/>
+      <w:proofErr w:type="gramStart"/>
+      <w:r>
+        <w:t>) }</w:t>
+      </w:r>
+      <w:proofErr w:type="gramEnd"/>
+      <w:r>
+        <w:t xml:space="preserve"> for </w:t>
+      </w:r>
+      <w:proofErr w:type="spellStart"/>
+      <w:r>
+        <w:t>i</w:t>
+      </w:r>
+      <w:proofErr w:type="spellEnd"/>
+      <w:r>
+        <w:t xml:space="preserve"> = </w:t>
+      </w:r>
+      <w:proofErr w:type="gramStart"/>
+      <w:r>
+        <w:t>1..</w:t>
+      </w:r>
+      <w:proofErr w:type="gramEnd"/>
+      <w:r>
+        <w:t>N,</w:t>
+      </w:r>
+    </w:p>
+    <w:p>
+      <w:r>
+        <w:t>where N is the total number of flows.</w:t>
+      </w:r>
+    </w:p>
+    <w:p>
+      <w:r>
+        <w:t>The research distinguishes between:</w:t>
+      </w:r>
+    </w:p>
+    <w:p>
+      <w:r>
+        <w:t xml:space="preserve">- A full feature set </w:t>
+      </w:r>
+      <w:proofErr w:type="spellStart"/>
+      <w:r>
+        <w:t>F_full</w:t>
+      </w:r>
+      <w:proofErr w:type="spellEnd"/>
+      <w:r>
+        <w:t xml:space="preserve"> of size </w:t>
+      </w:r>
+      <w:proofErr w:type="spellStart"/>
+      <w:r>
+        <w:t>d_full</w:t>
+      </w:r>
+      <w:proofErr w:type="spellEnd"/>
+      <w:r>
+        <w:t>, e.g., all flow features provided by CICIDS2017</w:t>
+      </w:r>
+    </w:p>
+    <w:p>
+      <w:r>
+        <w:t>(</w:t>
+      </w:r>
+      <w:proofErr w:type="gramStart"/>
+      <w:r>
+        <w:t>typically</w:t>
+      </w:r>
+      <w:proofErr w:type="gramEnd"/>
+      <w:r>
+        <w:t xml:space="preserve"> 70–80 features). - One or more compact feature sets </w:t>
+      </w:r>
+      <w:proofErr w:type="spellStart"/>
+      <w:r>
+        <w:t>F_compact</w:t>
+      </w:r>
+      <w:proofErr w:type="spellEnd"/>
+      <w:r>
+        <w:t xml:space="preserve">^(m) of size </w:t>
+      </w:r>
+      <w:proofErr w:type="spellStart"/>
+      <w:r>
+        <w:t>d_m</w:t>
+      </w:r>
+      <w:proofErr w:type="spellEnd"/>
+      <w:r>
+        <w:t>, where</w:t>
+      </w:r>
+    </w:p>
+    <w:p>
+      <w:proofErr w:type="spellStart"/>
+      <w:r>
+        <w:t>d_m</w:t>
+      </w:r>
+      <w:proofErr w:type="spellEnd"/>
+      <w:r>
+        <w:t xml:space="preserve"> &lt;&lt; </w:t>
+      </w:r>
+      <w:proofErr w:type="spellStart"/>
+      <w:r>
+        <w:t>d_full</w:t>
+      </w:r>
+      <w:proofErr w:type="spellEnd"/>
+      <w:r>
+        <w:t xml:space="preserve"> (e.g., 20, 30, or 40 features), selected using feature importance methods and</w:t>
+      </w:r>
+    </w:p>
+    <w:p>
+      <w:r>
+        <w:t>domain knowledge.</w:t>
+      </w:r>
+    </w:p>
+    <w:p>
+      <w:r>
+        <w:t xml:space="preserve">Formally, for a given compact set </w:t>
+      </w:r>
+      <w:proofErr w:type="spellStart"/>
+      <w:r>
+        <w:t>F_compact</w:t>
+      </w:r>
+      <w:proofErr w:type="spellEnd"/>
+      <w:r>
+        <w:t>, the feature mapping reduces each original flow</w:t>
+      </w:r>
+    </w:p>
+    <w:p>
+      <w:r>
+        <w:t xml:space="preserve">vector </w:t>
+      </w:r>
+      <w:proofErr w:type="spellStart"/>
+      <w:r>
+        <w:t>x_i</w:t>
+      </w:r>
+      <w:proofErr w:type="spellEnd"/>
+      <w:r>
+        <w:t xml:space="preserve"> to a lower-dimensional representation:</w:t>
+      </w:r>
+    </w:p>
+    <w:p>
+      <w:proofErr w:type="spellStart"/>
+      <w:r>
+        <w:t>z_i</w:t>
+      </w:r>
+      <w:proofErr w:type="spellEnd"/>
+      <w:r>
+        <w:t xml:space="preserve"> = phi(</w:t>
+      </w:r>
+      <w:proofErr w:type="spellStart"/>
+      <w:r>
+        <w:t>x_i</w:t>
+      </w:r>
+      <w:proofErr w:type="spellEnd"/>
+      <w:r>
+        <w:t>) in R^{</w:t>
+      </w:r>
+      <w:proofErr w:type="spellStart"/>
+      <w:r>
+        <w:t>d_</w:t>
+      </w:r>
+      <w:proofErr w:type="gramStart"/>
+      <w:r>
+        <w:t>compact</w:t>
+      </w:r>
+      <w:proofErr w:type="spellEnd"/>
+      <w:r>
+        <w:t>},</w:t>
+      </w:r>
+      <w:proofErr w:type="gramEnd"/>
+    </w:p>
+    <w:p>
+      <w:r>
+        <w:t>where phi selects only the coordinates corresponding to the chosen subset of features.</w:t>
+      </w:r>
+    </w:p>
+    <w:p>
+      <w:r>
+        <w:t>The central mathematical problem is to learn a classification function:</w:t>
+      </w:r>
+    </w:p>
+    <w:p>
+      <w:proofErr w:type="spellStart"/>
+      <w:r>
+        <w:t>f_theta</w:t>
+      </w:r>
+      <w:proofErr w:type="spellEnd"/>
+      <w:r>
+        <w:t xml:space="preserve">: </w:t>
+      </w:r>
+      <w:proofErr w:type="spellStart"/>
+      <w:r>
+        <w:t>R^d</w:t>
+      </w:r>
+      <w:proofErr w:type="spellEnd"/>
+      <w:r>
+        <w:t xml:space="preserve"> -&gt; Y,</w:t>
+      </w:r>
+    </w:p>
+    <w:p>
+      <w:r>
+        <w:t xml:space="preserve">parametrized by theta, such that </w:t>
+      </w:r>
+      <w:proofErr w:type="spellStart"/>
+      <w:r>
+        <w:t>f_theta</w:t>
+      </w:r>
+      <w:proofErr w:type="spellEnd"/>
+      <w:r>
+        <w:t>(</w:t>
+      </w:r>
+      <w:proofErr w:type="spellStart"/>
+      <w:r>
+        <w:t>x_i</w:t>
+      </w:r>
+      <w:proofErr w:type="spellEnd"/>
+      <w:r>
+        <w:t xml:space="preserve">) predicts the correct label </w:t>
+      </w:r>
+      <w:proofErr w:type="spellStart"/>
+      <w:r>
+        <w:t>y_i</w:t>
+      </w:r>
+      <w:proofErr w:type="spellEnd"/>
+      <w:r>
+        <w:t xml:space="preserve"> for unseen flows,</w:t>
+      </w:r>
+    </w:p>
+    <w:p>
+      <w:r>
+        <w:t xml:space="preserve">while the computation of </w:t>
+      </w:r>
+      <w:proofErr w:type="spellStart"/>
+      <w:r>
+        <w:t>f_theta</w:t>
+      </w:r>
+      <w:proofErr w:type="spellEnd"/>
+      <w:r>
+        <w:t xml:space="preserve"> remains efficient on constrained hardware.</w:t>
+      </w:r>
+    </w:p>
+    <w:p>
+      <w:r>
+        <w:t>1.4. Model Families and Baseline Approaches</w:t>
+      </w:r>
+    </w:p>
+    <w:p>
+      <w:r>
+        <w:t>To test the hypotheses and to justify the advantages of the proposed lightweight approach, the</w:t>
+      </w:r>
+    </w:p>
+    <w:p>
+      <w:r>
+        <w:t>experiments will compare several model families:</w:t>
+      </w:r>
+    </w:p>
+    <w:p>
+      <w:r>
+        <w:t>1. Logistic Regression (LR). - A linear model used as a simple, interpretable baseline. - Works</w:t>
+      </w:r>
+    </w:p>
+    <w:p>
+      <w:r>
+        <w:t>with a compact feature set and allows fast inference and straightforward feature importance</w:t>
+      </w:r>
+    </w:p>
+    <w:p>
+      <w:r>
+        <w:t>analysis (via coefficients).</w:t>
+      </w:r>
+    </w:p>
+    <w:p>
+      <w:r>
+        <w:lastRenderedPageBreak/>
+        <w:t>2. Random Forest (RF) / Extremely Randomized Trees (</w:t>
+      </w:r>
+      <w:proofErr w:type="spellStart"/>
+      <w:r>
+        <w:t>ExtraTrees</w:t>
+      </w:r>
+      <w:proofErr w:type="spellEnd"/>
+      <w:r>
+        <w:t xml:space="preserve">). - Ensemble </w:t>
+      </w:r>
+      <w:proofErr w:type="gramStart"/>
+      <w:r>
+        <w:t>tree</w:t>
+      </w:r>
+      <w:proofErr w:type="gramEnd"/>
+      <w:r>
+        <w:t xml:space="preserve"> methods that</w:t>
+      </w:r>
+    </w:p>
+    <w:p>
+      <w:r>
+        <w:t>handle non-linear relationships and interactions between features. - Provide feature importance</w:t>
+      </w:r>
+    </w:p>
+    <w:p>
+      <w:r>
+        <w:t>scores and typically achieve strong performance on flow-based intrusion detection tasks.</w:t>
+      </w:r>
+    </w:p>
+    <w:p>
+      <w:r>
+        <w:t xml:space="preserve">3. Gradient Boosting (e.g., </w:t>
+      </w:r>
+      <w:proofErr w:type="spellStart"/>
+      <w:r>
+        <w:t>XGBoost</w:t>
+      </w:r>
+      <w:proofErr w:type="spellEnd"/>
+      <w:r>
+        <w:t xml:space="preserve"> / </w:t>
+      </w:r>
+      <w:proofErr w:type="spellStart"/>
+      <w:r>
+        <w:t>LightGBM</w:t>
+      </w:r>
+      <w:proofErr w:type="spellEnd"/>
+      <w:r>
+        <w:t>) – if time permits. - More advanced tree</w:t>
+      </w:r>
+    </w:p>
+    <w:p>
+      <w:r>
+        <w:t>ensembles that may improve accuracy at the cost of increased complexity. - Useful for exploring</w:t>
+      </w:r>
+    </w:p>
+    <w:p>
+      <w:r>
+        <w:t>the upper bound of performance on the chosen feature sets.</w:t>
+      </w:r>
+    </w:p>
+    <w:p>
+      <w:r>
+        <w:t>4. Reference Deep / Autoencoder-based methods (baseline from literature). - Although the main</w:t>
+      </w:r>
+    </w:p>
+    <w:p>
+      <w:r>
+        <w:t>focus is on lightweight models, key results from deep or autoencoder-based intrusion detection</w:t>
+      </w:r>
+    </w:p>
+    <w:p>
+      <w:r>
+        <w:t>(e.g., Kitsune, N-</w:t>
+      </w:r>
+      <w:proofErr w:type="spellStart"/>
+      <w:r>
+        <w:t>BaIoT</w:t>
+      </w:r>
+      <w:proofErr w:type="spellEnd"/>
+      <w:r>
+        <w:t>-style models) will be considered as reference baselines from the</w:t>
+      </w:r>
+    </w:p>
+    <w:p>
+      <w:r>
+        <w:t>literature. - Wherever runtime measurements are available, they will be used to position the</w:t>
+      </w:r>
+    </w:p>
+    <w:p>
+      <w:r>
+        <w:t>proposed lightweight models in the accuracy–latency–memory space.</w:t>
+      </w:r>
+    </w:p>
+    <w:p>
+      <w:r>
+        <w:t xml:space="preserve">For each model </w:t>
+      </w:r>
+      <w:proofErr w:type="spellStart"/>
+      <w:r>
+        <w:t>f_theta</w:t>
+      </w:r>
+      <w:proofErr w:type="spellEnd"/>
+      <w:r>
+        <w:t>, the training procedure seeks parameters theta* that minimize an</w:t>
+      </w:r>
+    </w:p>
+    <w:p>
+      <w:r>
+        <w:t>empirical loss on the training set, for example the cross-entropy loss in the multi-class case:</w:t>
+      </w:r>
+    </w:p>
+    <w:p>
+      <w:r>
+        <w:t xml:space="preserve">L(theta) = (1 / </w:t>
+      </w:r>
+      <w:proofErr w:type="spellStart"/>
+      <w:r>
+        <w:t>N_train</w:t>
+      </w:r>
+      <w:proofErr w:type="spellEnd"/>
+      <w:r>
+        <w:t xml:space="preserve">) * sum over </w:t>
+      </w:r>
+      <w:proofErr w:type="spellStart"/>
+      <w:r>
+        <w:t>i</w:t>
+      </w:r>
+      <w:proofErr w:type="spellEnd"/>
+      <w:r>
+        <w:t xml:space="preserve"> in Train of l(</w:t>
+      </w:r>
+      <w:proofErr w:type="spellStart"/>
+      <w:r>
+        <w:t>f_theta</w:t>
+      </w:r>
+      <w:proofErr w:type="spellEnd"/>
+      <w:r>
+        <w:t>(</w:t>
+      </w:r>
+      <w:proofErr w:type="spellStart"/>
+      <w:r>
+        <w:t>x_i</w:t>
+      </w:r>
+      <w:proofErr w:type="spellEnd"/>
+      <w:r>
+        <w:t xml:space="preserve">), </w:t>
+      </w:r>
+      <w:proofErr w:type="spellStart"/>
+      <w:r>
+        <w:t>y_i</w:t>
+      </w:r>
+      <w:proofErr w:type="spellEnd"/>
+      <w:r>
+        <w:t>),</w:t>
+      </w:r>
+    </w:p>
+    <w:p>
+      <w:r>
+        <w:t>where l is the cross-entropy between the predicted class probabilities and the ground truth</w:t>
+      </w:r>
+    </w:p>
+    <w:p>
+      <w:r>
+        <w:t>labels.</w:t>
+      </w:r>
+    </w:p>
+    <w:p>
+      <w:r>
+        <w:t>1.5. Experimental Scenarios</w:t>
+      </w:r>
+    </w:p>
+    <w:p>
+      <w:r>
+        <w:t>To systematically evaluate the proposed approach, the experiments are structured into several</w:t>
+      </w:r>
+    </w:p>
+    <w:p>
+      <w:r>
+        <w:t>scenarios, each addressing part of the research questions.</w:t>
+      </w:r>
+    </w:p>
+    <w:p>
+      <w:r>
+        <w:t>Scenario S1: Full vs. Compact Feature Sets</w:t>
+      </w:r>
+    </w:p>
+    <w:p>
+      <w:r>
+        <w:lastRenderedPageBreak/>
+        <w:t>Goal: Quantify the loss (or possible improvement) in detection performance when moving from the</w:t>
+      </w:r>
+    </w:p>
+    <w:p>
+      <w:r>
+        <w:t>full feature set to compact subsets. Setup: - Train the same model family (e.g., Random Forest,</w:t>
+      </w:r>
+    </w:p>
+    <w:p>
+      <w:r>
+        <w:t xml:space="preserve">logistic regression) on: - Full feature vector </w:t>
+      </w:r>
+      <w:proofErr w:type="spellStart"/>
+      <w:r>
+        <w:t>x_i</w:t>
+      </w:r>
+      <w:proofErr w:type="spellEnd"/>
+      <w:r>
+        <w:t xml:space="preserve"> in R^{</w:t>
+      </w:r>
+      <w:proofErr w:type="spellStart"/>
+      <w:r>
+        <w:t>d_</w:t>
+      </w:r>
+      <w:proofErr w:type="gramStart"/>
+      <w:r>
+        <w:t>full</w:t>
+      </w:r>
+      <w:proofErr w:type="spellEnd"/>
+      <w:r>
+        <w:t>},</w:t>
+      </w:r>
+      <w:proofErr w:type="gramEnd"/>
+      <w:r>
+        <w:t xml:space="preserve"> - Compact feature vector </w:t>
+      </w:r>
+      <w:proofErr w:type="spellStart"/>
+      <w:r>
+        <w:t>z_i</w:t>
+      </w:r>
+      <w:proofErr w:type="spellEnd"/>
+    </w:p>
+    <w:p>
+      <w:r>
+        <w:t>in R^{</w:t>
+      </w:r>
+      <w:proofErr w:type="spellStart"/>
+      <w:r>
+        <w:t>d_compact</w:t>
+      </w:r>
+      <w:proofErr w:type="spellEnd"/>
+      <w:r>
+        <w:t xml:space="preserve">} with different sizes (e.g., 20, 30, 40 features). - </w:t>
+      </w:r>
+      <w:proofErr w:type="gramStart"/>
+      <w:r>
+        <w:t>Evaluate on</w:t>
+      </w:r>
+      <w:proofErr w:type="gramEnd"/>
+      <w:r>
+        <w:t xml:space="preserve"> the same</w:t>
+      </w:r>
+    </w:p>
+    <w:p>
+      <w:r>
+        <w:t>validation and test splits. Expected Outcome: - Identify minimal feature sets that achieve</w:t>
+      </w:r>
+    </w:p>
+    <w:p>
+      <w:r>
+        <w:t>performance within 1–2% of the full model.</w:t>
+      </w:r>
+    </w:p>
+    <w:p>
+      <w:r>
+        <w:t>Scenario S2: Comparison of Model Families</w:t>
+      </w:r>
+    </w:p>
+    <w:p>
+      <w:r>
+        <w:t>Goal: Compare different model families in terms of accuracy and deployment-oriented metrics</w:t>
+      </w:r>
+    </w:p>
+    <w:p>
+      <w:r>
+        <w:t xml:space="preserve">using the same compact feature set. Setup: - Fix a compact feature set </w:t>
+      </w:r>
+      <w:proofErr w:type="spellStart"/>
+      <w:r>
+        <w:t>F_compact</w:t>
+      </w:r>
+      <w:proofErr w:type="spellEnd"/>
+      <w:r>
+        <w:t xml:space="preserve"> (e.g., 30</w:t>
+      </w:r>
+    </w:p>
+    <w:p>
+      <w:r>
+        <w:t xml:space="preserve">features). - Train and evaluate LR, Random Forest, </w:t>
+      </w:r>
+      <w:proofErr w:type="spellStart"/>
+      <w:r>
+        <w:t>ExtraTrees</w:t>
+      </w:r>
+      <w:proofErr w:type="spellEnd"/>
+      <w:r>
+        <w:t>, and (optionally) a gradient</w:t>
+      </w:r>
+    </w:p>
+    <w:p>
+      <w:r>
+        <w:t>boosting model. - Compare their F1, ROC-AUC, confusion matrices, and runtime measurements.</w:t>
+      </w:r>
+    </w:p>
+    <w:p>
+      <w:r>
+        <w:t>Expected Outcome: - Determine which model family offers the best trade-off between performance</w:t>
+      </w:r>
+    </w:p>
+    <w:p>
+      <w:r>
+        <w:t>and efficiency.</w:t>
+      </w:r>
+    </w:p>
+    <w:p>
+      <w:r>
+        <w:t>Scenario S3: Binary vs. Multi-Class Detection</w:t>
+      </w:r>
+    </w:p>
+    <w:p>
+      <w:r>
+        <w:t>Goal: Understand the difference in performance and complexity between binary detection (normal</w:t>
+      </w:r>
+    </w:p>
+    <w:p>
+      <w:r>
+        <w:t>vs. attack) and multi-class classification (distinguishing attack families). Setup: - Train</w:t>
+      </w:r>
+    </w:p>
+    <w:p>
+      <w:r>
+        <w:t>models for binary classification and for multi-class classification using the same data and</w:t>
       </w:r>
     </w:p>
     <w:sectPr>

</xml_diff>

<commit_message>
Ch. 1: Finalized Experimental Modeling chapter
</commit_message>
<xml_diff>
--- a/Research_Paper.docx
+++ b/Research_Paper.docx
@@ -1050,6 +1050,365 @@
     <w:p>
       <w:r>
         <w:t>models for binary classification and for multi-class classification using the same data and</w:t>
+      </w:r>
+    </w:p>
+    <w:p>
+      <w:r>
+        <w:t xml:space="preserve">features. - Compare performance metrics and runtime. Expected Outcome: - Clarify </w:t>
+      </w:r>
+      <w:proofErr w:type="gramStart"/>
+      <w:r>
+        <w:t>whether</w:t>
+      </w:r>
+      <w:proofErr w:type="gramEnd"/>
+    </w:p>
+    <w:p>
+      <w:r>
+        <w:t>multi-class models introduce significant overhead and whether the compact feature sets remain</w:t>
+      </w:r>
+    </w:p>
+    <w:p>
+      <w:r>
+        <w:t>effective when distinguishing individual attack types.</w:t>
+      </w:r>
+    </w:p>
+    <w:p>
+      <w:r>
+        <w:lastRenderedPageBreak/>
+        <w:t>1.6. Validation Strategy and Evaluation Metrics</w:t>
+      </w:r>
+    </w:p>
+    <w:p>
+      <w:r>
+        <w:t>To demonstrate that the proposed approach brings benefits over existing approaches, the</w:t>
+      </w:r>
+    </w:p>
+    <w:p>
+      <w:r>
+        <w:t>experiments will use a combination of classification metrics and deployment-oriented metrics.</w:t>
+      </w:r>
+    </w:p>
+    <w:p>
+      <w:r>
+        <w:t>1.6.1. Classification Metrics</w:t>
+      </w:r>
+    </w:p>
+    <w:p>
+      <w:r>
+        <w:t>For each experiment, the following metrics will be computed on the validation and test sets:</w:t>
+      </w:r>
+    </w:p>
+    <w:p>
+      <w:r>
+        <w:t>- Accuracy (ACC) – proportion of correctly classified flows. - Precision (P) – fraction of</w:t>
+      </w:r>
+    </w:p>
+    <w:p>
+      <w:r>
+        <w:t>predicted attacks that are true attacks. - Recall (R) / True Positive Rate (TPR) – fraction of</w:t>
+      </w:r>
+    </w:p>
+    <w:p>
+      <w:r>
+        <w:t>attacks that are correctly detected. - F1-score (F1) – harmonic mean of precision and recall, a</w:t>
+      </w:r>
+    </w:p>
+    <w:p>
+      <w:r>
+        <w:t>key metric for imbalanced intrusion datasets. - ROC-AUC – area under the Receiver Operating</w:t>
+      </w:r>
+    </w:p>
+    <w:p>
+      <w:r>
+        <w:t>Characteristic curve, summarizing the trade-off between TPR and false positive rate (FPR). -</w:t>
+      </w:r>
+    </w:p>
+    <w:p>
+      <w:r>
+        <w:t>Per-class metrics for multi-class experiments to understand which attacks are easier or harder</w:t>
+      </w:r>
+    </w:p>
+    <w:p>
+      <w:r>
+        <w:t>to detect.</w:t>
+      </w:r>
+    </w:p>
+    <w:p>
+      <w:r>
+        <w:t>Formally, for the positive (“Attack”) class:</w:t>
+      </w:r>
+    </w:p>
+    <w:p>
+      <w:r>
+        <w:t>Precision = TP / (TP + FP) Recall = TP / (TP + FN) F1 = 2 * (Precision * Recall) / (Precision +</w:t>
+      </w:r>
+    </w:p>
+    <w:p>
+      <w:r>
+        <w:t>Recall)</w:t>
+      </w:r>
+    </w:p>
+    <w:p>
+      <w:r>
+        <w:t>where TP = true positives, FP = false positives, FN = false negatives.</w:t>
+      </w:r>
+    </w:p>
+    <w:p>
+      <w:r>
+        <w:t>1.6.2. Deployment-Oriented Metrics</w:t>
+      </w:r>
+    </w:p>
+    <w:p>
+      <w:r>
+        <w:t>To capture the “lightweight” aspect, additional metrics will be measured:</w:t>
+      </w:r>
+    </w:p>
+    <w:p>
+      <w:r>
+        <w:t>- Inference latency per flow (</w:t>
+      </w:r>
+      <w:proofErr w:type="spellStart"/>
+      <w:r>
+        <w:t>ms</w:t>
+      </w:r>
+      <w:proofErr w:type="spellEnd"/>
+      <w:r>
+        <w:t>/flow). - Average time required to compute a prediction for a</w:t>
+      </w:r>
+    </w:p>
+    <w:p>
+      <w:r>
+        <w:t>single flow on representative hardware (e.g., a low-power CPU). - Throughput (flows/s). -</w:t>
+      </w:r>
+    </w:p>
+    <w:p>
+      <w:r>
+        <w:t>Number of flows that can be processed per second under realistic load. - Memory consumption</w:t>
+      </w:r>
+    </w:p>
+    <w:p>
+      <w:r>
+        <w:lastRenderedPageBreak/>
+        <w:t>(MB). - Peak memory used by the model and feature processing pipeline during inference. - Model</w:t>
+      </w:r>
+    </w:p>
+    <w:p>
+      <w:r>
+        <w:t>size (MB). - Size of the serialized model, relevant for embedded deployments.</w:t>
+      </w:r>
+    </w:p>
+    <w:p>
+      <w:r>
+        <w:t>These metrics will be compared against reference values reported in the literature for heavier</w:t>
+      </w:r>
+    </w:p>
+    <w:p>
+      <w:r>
+        <w:t>models (e.g., deep autoencoders) when available, or against baseline implementations using the</w:t>
+      </w:r>
+    </w:p>
+    <w:p>
+      <w:r>
+        <w:t>full feature set.</w:t>
+      </w:r>
+    </w:p>
+    <w:p>
+      <w:r>
+        <w:t>1.7. Comparison with Existing Approaches</w:t>
+      </w:r>
+    </w:p>
+    <w:p>
+      <w:r>
+        <w:t>The literature review from previous labs identified several representative approaches:</w:t>
+      </w:r>
+    </w:p>
+    <w:p>
+      <w:r>
+        <w:t>- Streaming, autoencoder-based NIDS (e.g., Kitsune-style architectures). - Deep autoencoder</w:t>
+      </w:r>
+    </w:p>
+    <w:p>
+      <w:r>
+        <w:t>models for IoT botnet detection (N-</w:t>
+      </w:r>
+      <w:proofErr w:type="spellStart"/>
+      <w:r>
+        <w:t>BaIoT</w:t>
+      </w:r>
+      <w:proofErr w:type="spellEnd"/>
+      <w:r>
+        <w:t>-style). - Feature-based methods using tree ensembles</w:t>
+      </w:r>
+    </w:p>
+    <w:p>
+      <w:r>
+        <w:t>and feature selection on NetFlow/</w:t>
+      </w:r>
+      <w:proofErr w:type="spellStart"/>
+      <w:r>
+        <w:t>CICFlow</w:t>
+      </w:r>
+      <w:proofErr w:type="spellEnd"/>
+      <w:r>
+        <w:t xml:space="preserve"> features. - Classical ML approaches using standard</w:t>
+      </w:r>
+    </w:p>
+    <w:p>
+      <w:r>
+        <w:t>datasets such as CICIDS2017 and UNSW-NB15.</w:t>
+      </w:r>
+    </w:p>
+    <w:p>
+      <w:r>
+        <w:t>The proposed experimental design will compare the lightweight, compact-feature models against</w:t>
+      </w:r>
+    </w:p>
+    <w:p>
+      <w:r>
+        <w:t>these existing approaches along the following dimensions:</w:t>
+      </w:r>
+    </w:p>
+    <w:p>
+      <w:r>
+        <w:t>1. Detection performance. - Are F1 and ROC-AUC comparable to those reported for</w:t>
+      </w:r>
+    </w:p>
+    <w:p>
+      <w:r>
+        <w:t>state-of-the-art methods on the same datasets?</w:t>
+      </w:r>
+    </w:p>
+    <w:p>
+      <w:r>
+        <w:t>2. Resource usage. - Does the proposed approach achieve significantly lower inference latency</w:t>
+      </w:r>
+    </w:p>
+    <w:p>
+      <w:r>
+        <w:t>and memory usage, especially on constrained hardware?</w:t>
+      </w:r>
+    </w:p>
+    <w:p>
+      <w:r>
+        <w:t xml:space="preserve">3. Explainability and </w:t>
+      </w:r>
+      <w:proofErr w:type="gramStart"/>
+      <w:r>
+        <w:t>feature importance</w:t>
+      </w:r>
+      <w:proofErr w:type="gramEnd"/>
+      <w:r>
+        <w:t>. - Can the compact feature sets and model choices</w:t>
+      </w:r>
+    </w:p>
+    <w:p>
+      <w:r>
+        <w:t>provide clearer explanations (e.g., via feature importance) than complex deep models?</w:t>
+      </w:r>
+    </w:p>
+    <w:p>
+      <w:r>
+        <w:t>Where direct numerical comparisons with published results are possible (e.g., CICIDS2017</w:t>
+      </w:r>
+    </w:p>
+    <w:p>
+      <w:r>
+        <w:lastRenderedPageBreak/>
+        <w:t>performance tables), they will be reported in the results chapter. Otherwise, the comparison</w:t>
+      </w:r>
+    </w:p>
+    <w:p>
+      <w:r>
+        <w:t>will be qualitative, based on trends and reported complexity.</w:t>
+      </w:r>
+    </w:p>
+    <w:p>
+      <w:r>
+        <w:t>1.8. Summary of the Experimental Modelling</w:t>
+      </w:r>
+    </w:p>
+    <w:p>
+      <w:r>
+        <w:t xml:space="preserve">This chapter </w:t>
+      </w:r>
+      <w:proofErr w:type="gramStart"/>
+      <w:r>
+        <w:t>defined</w:t>
+      </w:r>
+      <w:proofErr w:type="gramEnd"/>
+      <w:r>
+        <w:t xml:space="preserve"> the experimental model for the research project:</w:t>
+      </w:r>
+    </w:p>
+    <w:p>
+      <w:r>
+        <w:t>- The problem is formulated as a flow-based network intrusion detection task with binary and</w:t>
+      </w:r>
+    </w:p>
+    <w:p>
+      <w:r>
+        <w:t>multi-class variants. - The data consists of realistic, labeled flow datasets such as</w:t>
+      </w:r>
+    </w:p>
+    <w:p>
+      <w:r>
+        <w:t xml:space="preserve">CICIDS2017 and UNSW-NB15. - Each flow is mapped to a feature vector in </w:t>
+      </w:r>
+      <w:proofErr w:type="spellStart"/>
+      <w:r>
+        <w:t>R^d</w:t>
+      </w:r>
+      <w:proofErr w:type="spellEnd"/>
+      <w:r>
+        <w:t>, and the goal is to</w:t>
+      </w:r>
+    </w:p>
+    <w:p>
+      <w:r>
+        <w:t>design compact feature subsets and efficient models that preserve high detection performance. -</w:t>
+      </w:r>
+    </w:p>
+    <w:p>
+      <w:r>
+        <w:t>A set of experimental scenarios was specified to compare full vs. compact features, different</w:t>
+      </w:r>
+    </w:p>
+    <w:p>
+      <w:r>
+        <w:t>model families, and binary vs. multi-class detection. - A validation strategy combining</w:t>
+      </w:r>
+    </w:p>
+    <w:p>
+      <w:r>
+        <w:t xml:space="preserve">classification metrics and deployment-oriented metrics </w:t>
+      </w:r>
+      <w:proofErr w:type="gramStart"/>
+      <w:r>
+        <w:t>was</w:t>
+      </w:r>
+      <w:proofErr w:type="gramEnd"/>
+      <w:r>
+        <w:t xml:space="preserve"> defined, along with a plan for</w:t>
+      </w:r>
+    </w:p>
+    <w:p>
+      <w:r>
+        <w:t>comparison to existing approaches.</w:t>
+      </w:r>
+    </w:p>
+    <w:p>
+      <w:r>
+        <w:t>In the next chapter (Case Study), this model will be instantiated on a concrete subset of data,</w:t>
+      </w:r>
+    </w:p>
+    <w:p>
+      <w:r>
+        <w:t>with an initial implementation, experimental results, and empirical validation of the proposed</w:t>
+      </w:r>
+    </w:p>
+    <w:p>
+      <w:r>
+        <w:t>approach.</w:t>
       </w:r>
     </w:p>
     <w:sectPr>

</xml_diff>

<commit_message>
Ch. 2: Case Study Overview
</commit_message>
<xml_diff>
--- a/Research_Paper.docx
+++ b/Research_Paper.docx
@@ -1411,6 +1411,1135 @@
         <w:t>approach.</w:t>
       </w:r>
     </w:p>
+    <w:p/>
+    <w:p/>
+    <w:p>
+      <w:pPr>
+        <w:rPr>
+          <w:b/>
+          <w:bCs/>
+        </w:rPr>
+      </w:pPr>
+      <w:r>
+        <w:rPr>
+          <w:b/>
+          <w:bCs/>
+        </w:rPr>
+        <w:t>2.1. Case Study Overview</w:t>
+      </w:r>
+    </w:p>
+    <w:p>
+      <w:r>
+        <w:t xml:space="preserve">This chapter presents a </w:t>
+      </w:r>
+      <w:r>
+        <w:rPr>
+          <w:b/>
+          <w:bCs/>
+        </w:rPr>
+        <w:t>concrete case study</w:t>
+      </w:r>
+      <w:r>
+        <w:t xml:space="preserve"> that instantiates the experimental model defined in Chapter 1 on an initial, reduced dataset. The goal is not to obtain final, publication-level results, but to </w:t>
+      </w:r>
+      <w:r>
+        <w:rPr>
+          <w:b/>
+          <w:bCs/>
+        </w:rPr>
+        <w:t>validate the methodology</w:t>
+      </w:r>
+      <w:r>
+        <w:t xml:space="preserve">, verify the implementation </w:t>
+      </w:r>
+      <w:r>
+        <w:lastRenderedPageBreak/>
+        <w:t>pipeline, and provide empirical evidence that the proposed lightweight approach is feasible.</w:t>
+      </w:r>
+    </w:p>
+    <w:p>
+      <w:r>
+        <w:t>More precisely, this case study:</w:t>
+      </w:r>
+    </w:p>
+    <w:p>
+      <w:pPr>
+        <w:numPr>
+          <w:ilvl w:val="0"/>
+          <w:numId w:val="1"/>
+        </w:numPr>
+      </w:pPr>
+      <w:r>
+        <w:t xml:space="preserve">Uses a </w:t>
+      </w:r>
+      <w:r>
+        <w:rPr>
+          <w:b/>
+          <w:bCs/>
+        </w:rPr>
+        <w:t>small, curated subset</w:t>
+      </w:r>
+      <w:r>
+        <w:t xml:space="preserve"> of the CICIDS2017 dataset focusing on a limited number of attack types and normal traffic.</w:t>
+      </w:r>
+    </w:p>
+    <w:p>
+      <w:pPr>
+        <w:numPr>
+          <w:ilvl w:val="0"/>
+          <w:numId w:val="1"/>
+        </w:numPr>
+      </w:pPr>
+      <w:r>
+        <w:t xml:space="preserve">Implements the </w:t>
+      </w:r>
+      <w:r>
+        <w:rPr>
+          <w:b/>
+          <w:bCs/>
+        </w:rPr>
+        <w:t>end-to-end pipeline</w:t>
+      </w:r>
+      <w:r>
+        <w:t>: data extraction, preprocessing, feature selection, model training, and evaluation.</w:t>
+      </w:r>
+    </w:p>
+    <w:p>
+      <w:pPr>
+        <w:numPr>
+          <w:ilvl w:val="0"/>
+          <w:numId w:val="1"/>
+        </w:numPr>
+      </w:pPr>
+      <w:r>
+        <w:t xml:space="preserve">Compares a </w:t>
+      </w:r>
+      <w:r>
+        <w:rPr>
+          <w:b/>
+          <w:bCs/>
+        </w:rPr>
+        <w:t>full feature set</w:t>
+      </w:r>
+      <w:r>
+        <w:t xml:space="preserve"> against a </w:t>
+      </w:r>
+      <w:r>
+        <w:rPr>
+          <w:b/>
+          <w:bCs/>
+        </w:rPr>
+        <w:t>compact feature subset</w:t>
+      </w:r>
+      <w:r>
+        <w:t xml:space="preserve"> for Logistic Regression (LR) and Random Forest (RF).</w:t>
+      </w:r>
+    </w:p>
+    <w:p>
+      <w:pPr>
+        <w:numPr>
+          <w:ilvl w:val="0"/>
+          <w:numId w:val="1"/>
+        </w:numPr>
+      </w:pPr>
+      <w:r>
+        <w:t xml:space="preserve">Reports preliminary </w:t>
+      </w:r>
+      <w:r>
+        <w:rPr>
+          <w:b/>
+          <w:bCs/>
+        </w:rPr>
+        <w:t>classification metrics</w:t>
+      </w:r>
+      <w:r>
+        <w:t xml:space="preserve"> and </w:t>
+      </w:r>
+      <w:r>
+        <w:rPr>
+          <w:b/>
+          <w:bCs/>
+        </w:rPr>
+        <w:t>inference-time measurements</w:t>
+      </w:r>
+      <w:r>
+        <w:t xml:space="preserve"> on a standard laptop-class CPU.</w:t>
+      </w:r>
+    </w:p>
+    <w:p>
+      <w:r>
+        <w:t>The findings from this chapter provide a first validation of the hypotheses introduced in Section 1.1 and guide the design of more extensive experiments on larger and more diverse datasets.</w:t>
+      </w:r>
+    </w:p>
+    <w:p>
+      <w:r>
+        <w:pict w14:anchorId="51CC94A3">
+          <v:rect id="_x0000_i1031" style="width:0;height:1.5pt" o:hralign="center" o:hrstd="t" o:hr="t" fillcolor="#a0a0a0" stroked="f"/>
+        </w:pict>
+      </w:r>
+    </w:p>
+    <w:p>
+      <w:pPr>
+        <w:rPr>
+          <w:b/>
+          <w:bCs/>
+        </w:rPr>
+      </w:pPr>
+      <w:r>
+        <w:rPr>
+          <w:b/>
+          <w:bCs/>
+        </w:rPr>
+        <w:t>2.2. Dataset Extraction and Preprocessing</w:t>
+      </w:r>
+    </w:p>
+    <w:p>
+      <w:pPr>
+        <w:rPr>
+          <w:b/>
+          <w:bCs/>
+        </w:rPr>
+      </w:pPr>
+      <w:r>
+        <w:rPr>
+          <w:b/>
+          <w:bCs/>
+        </w:rPr>
+        <w:t>2.2.1. Subset Selection</w:t>
+      </w:r>
+    </w:p>
+    <w:p>
+      <w:r>
+        <w:t xml:space="preserve">For the initial case study, a </w:t>
+      </w:r>
+      <w:r>
+        <w:rPr>
+          <w:b/>
+          <w:bCs/>
+        </w:rPr>
+        <w:t>manageable subset</w:t>
+      </w:r>
+      <w:r>
+        <w:t xml:space="preserve"> of CICIDS2017 was selected to keep the experiments easy to reproduce and fast to run, while still being representative of real attacks.</w:t>
+      </w:r>
+    </w:p>
+    <w:p>
+      <w:r>
+        <w:t>The subset is constructed as follows:</w:t>
+      </w:r>
+    </w:p>
+    <w:p>
+      <w:pPr>
+        <w:numPr>
+          <w:ilvl w:val="0"/>
+          <w:numId w:val="2"/>
+        </w:numPr>
+      </w:pPr>
+      <w:r>
+        <w:rPr>
+          <w:b/>
+          <w:bCs/>
+        </w:rPr>
+        <w:t>Source dataset:</w:t>
+      </w:r>
+      <w:r>
+        <w:t xml:space="preserve"> CICIDS2017, as released by the Canadian Institute for Cybersecurity.</w:t>
+      </w:r>
+    </w:p>
+    <w:p>
+      <w:pPr>
+        <w:numPr>
+          <w:ilvl w:val="0"/>
+          <w:numId w:val="2"/>
+        </w:numPr>
+      </w:pPr>
+      <w:r>
+        <w:rPr>
+          <w:b/>
+          <w:bCs/>
+        </w:rPr>
+        <w:t>Traffic days used:</w:t>
+      </w:r>
+    </w:p>
+    <w:p>
+      <w:pPr>
+        <w:numPr>
+          <w:ilvl w:val="1"/>
+          <w:numId w:val="2"/>
+        </w:numPr>
+      </w:pPr>
+      <w:r>
+        <w:t>One day</w:t>
+      </w:r>
+      <w:proofErr w:type="gramStart"/>
+      <w:r>
+        <w:t xml:space="preserve"> dominated</w:t>
+      </w:r>
+      <w:proofErr w:type="gramEnd"/>
+      <w:r>
+        <w:t xml:space="preserve"> by </w:t>
+      </w:r>
+      <w:r>
+        <w:rPr>
+          <w:b/>
+          <w:bCs/>
+        </w:rPr>
+        <w:t>normal traffic</w:t>
+      </w:r>
+      <w:r>
+        <w:t xml:space="preserve"> and benign background flows.</w:t>
+      </w:r>
+    </w:p>
+    <w:p>
+      <w:pPr>
+        <w:numPr>
+          <w:ilvl w:val="1"/>
+          <w:numId w:val="2"/>
+        </w:numPr>
+      </w:pPr>
+      <w:r>
+        <w:t xml:space="preserve">One day containing primarily </w:t>
+      </w:r>
+      <w:r>
+        <w:rPr>
+          <w:b/>
+          <w:bCs/>
+        </w:rPr>
+        <w:t xml:space="preserve">DoS/DDoS and </w:t>
+      </w:r>
+      <w:proofErr w:type="spellStart"/>
+      <w:r>
+        <w:rPr>
+          <w:b/>
+          <w:bCs/>
+        </w:rPr>
+        <w:t>PortScan</w:t>
+      </w:r>
+      <w:proofErr w:type="spellEnd"/>
+      <w:r>
+        <w:rPr>
+          <w:b/>
+          <w:bCs/>
+        </w:rPr>
+        <w:t xml:space="preserve"> attacks</w:t>
+      </w:r>
+      <w:r>
+        <w:t>.</w:t>
+      </w:r>
+    </w:p>
+    <w:p>
+      <w:pPr>
+        <w:numPr>
+          <w:ilvl w:val="0"/>
+          <w:numId w:val="2"/>
+        </w:numPr>
+      </w:pPr>
+      <w:r>
+        <w:rPr>
+          <w:b/>
+          <w:bCs/>
+        </w:rPr>
+        <w:t>Sampling strategy:</w:t>
+      </w:r>
+    </w:p>
+    <w:p>
+      <w:pPr>
+        <w:numPr>
+          <w:ilvl w:val="1"/>
+          <w:numId w:val="2"/>
+        </w:numPr>
+      </w:pPr>
+      <w:r>
+        <w:t>Uniform random sampling of flows from each chosen CSV file.</w:t>
+      </w:r>
+    </w:p>
+    <w:p>
+      <w:pPr>
+        <w:numPr>
+          <w:ilvl w:val="1"/>
+          <w:numId w:val="2"/>
+        </w:numPr>
+      </w:pPr>
+      <w:r>
+        <w:t xml:space="preserve">Approximately </w:t>
+      </w:r>
+      <w:r>
+        <w:rPr>
+          <w:b/>
+          <w:bCs/>
+        </w:rPr>
+        <w:t>50 000–60 000 flows</w:t>
+      </w:r>
+      <w:r>
+        <w:t xml:space="preserve"> in total after sampling and cleaning.</w:t>
+      </w:r>
+    </w:p>
+    <w:p>
+      <w:r>
+        <w:lastRenderedPageBreak/>
+        <w:t>The rationale for this selection is:</w:t>
+      </w:r>
+    </w:p>
+    <w:p>
+      <w:pPr>
+        <w:numPr>
+          <w:ilvl w:val="0"/>
+          <w:numId w:val="3"/>
+        </w:numPr>
+      </w:pPr>
+      <w:r>
+        <w:t xml:space="preserve">It covers both </w:t>
+      </w:r>
+      <w:r>
+        <w:rPr>
+          <w:b/>
+          <w:bCs/>
+        </w:rPr>
+        <w:t>normal</w:t>
+      </w:r>
+      <w:r>
+        <w:t xml:space="preserve"> and </w:t>
+      </w:r>
+      <w:r>
+        <w:rPr>
+          <w:b/>
+          <w:bCs/>
+        </w:rPr>
+        <w:t>clearly malicious</w:t>
+      </w:r>
+      <w:r>
+        <w:t xml:space="preserve"> </w:t>
+      </w:r>
+      <w:proofErr w:type="spellStart"/>
+      <w:r>
+        <w:t>behaviour</w:t>
+      </w:r>
+      <w:proofErr w:type="spellEnd"/>
+      <w:r>
+        <w:t xml:space="preserve"> (DoS/DDoS, </w:t>
+      </w:r>
+      <w:proofErr w:type="spellStart"/>
+      <w:r>
+        <w:t>PortScan</w:t>
+      </w:r>
+      <w:proofErr w:type="spellEnd"/>
+      <w:r>
+        <w:t>).</w:t>
+      </w:r>
+    </w:p>
+    <w:p>
+      <w:pPr>
+        <w:numPr>
+          <w:ilvl w:val="0"/>
+          <w:numId w:val="3"/>
+        </w:numPr>
+      </w:pPr>
+      <w:r>
+        <w:t xml:space="preserve">It allows a </w:t>
+      </w:r>
+      <w:r>
+        <w:rPr>
+          <w:b/>
+          <w:bCs/>
+        </w:rPr>
+        <w:t>binary classification</w:t>
+      </w:r>
+      <w:r>
+        <w:t xml:space="preserve"> setup and, optionally, a </w:t>
+      </w:r>
+      <w:r>
+        <w:rPr>
+          <w:b/>
+          <w:bCs/>
+        </w:rPr>
+        <w:t>multi-class</w:t>
+      </w:r>
+      <w:r>
+        <w:t xml:space="preserve"> setup with a small number of attack families.</w:t>
+      </w:r>
+    </w:p>
+    <w:p>
+      <w:pPr>
+        <w:numPr>
+          <w:ilvl w:val="0"/>
+          <w:numId w:val="3"/>
+        </w:numPr>
+      </w:pPr>
+      <w:r>
+        <w:t>It keeps the data volume small enough to support rapid iteration while debugging and validating the pipeline.</w:t>
+      </w:r>
+    </w:p>
+    <w:p>
+      <w:pPr>
+        <w:rPr>
+          <w:b/>
+          <w:bCs/>
+        </w:rPr>
+      </w:pPr>
+      <w:r>
+        <w:rPr>
+          <w:b/>
+          <w:bCs/>
+        </w:rPr>
+        <w:t>2.2.2. Label Mapping</w:t>
+      </w:r>
+    </w:p>
+    <w:p>
+      <w:r>
+        <w:t>The original CICIDS2017 labels contain multiple attack types. For this case study, two label configurations are used:</w:t>
+      </w:r>
+    </w:p>
+    <w:p>
+      <w:pPr>
+        <w:numPr>
+          <w:ilvl w:val="0"/>
+          <w:numId w:val="4"/>
+        </w:numPr>
+      </w:pPr>
+      <w:r>
+        <w:rPr>
+          <w:b/>
+          <w:bCs/>
+        </w:rPr>
+        <w:t>Binary classification.</w:t>
+      </w:r>
+    </w:p>
+    <w:p>
+      <w:pPr>
+        <w:numPr>
+          <w:ilvl w:val="1"/>
+          <w:numId w:val="4"/>
+        </w:numPr>
+      </w:pPr>
+      <w:r>
+        <w:t xml:space="preserve">Normal flows are mapped to class </w:t>
+      </w:r>
+      <w:r>
+        <w:rPr>
+          <w:b/>
+          <w:bCs/>
+        </w:rPr>
+        <w:t>0</w:t>
+      </w:r>
+      <w:r>
+        <w:t xml:space="preserve"> (“Normal”).</w:t>
+      </w:r>
+    </w:p>
+    <w:p>
+      <w:pPr>
+        <w:numPr>
+          <w:ilvl w:val="1"/>
+          <w:numId w:val="4"/>
+        </w:numPr>
+      </w:pPr>
+      <w:r>
+        <w:t xml:space="preserve">All attack labels (e.g., DoS Hulk, DDoS, </w:t>
+      </w:r>
+      <w:proofErr w:type="spellStart"/>
+      <w:r>
+        <w:t>PortScan</w:t>
+      </w:r>
+      <w:proofErr w:type="spellEnd"/>
+      <w:r>
+        <w:t xml:space="preserve">) are mapped to class </w:t>
+      </w:r>
+      <w:r>
+        <w:rPr>
+          <w:b/>
+          <w:bCs/>
+        </w:rPr>
+        <w:t>1</w:t>
+      </w:r>
+      <w:r>
+        <w:t xml:space="preserve"> (“Attack”).</w:t>
+      </w:r>
+    </w:p>
+    <w:p>
+      <w:pPr>
+        <w:numPr>
+          <w:ilvl w:val="0"/>
+          <w:numId w:val="4"/>
+        </w:numPr>
+      </w:pPr>
+      <w:r>
+        <w:rPr>
+          <w:b/>
+          <w:bCs/>
+        </w:rPr>
+        <w:t>Coarse-grained multi-class classification (optional).</w:t>
+      </w:r>
+    </w:p>
+    <w:p>
+      <w:pPr>
+        <w:numPr>
+          <w:ilvl w:val="1"/>
+          <w:numId w:val="4"/>
+        </w:numPr>
+      </w:pPr>
+      <w:r>
+        <w:t>Normal → class 0.</w:t>
+      </w:r>
+    </w:p>
+    <w:p>
+      <w:pPr>
+        <w:numPr>
+          <w:ilvl w:val="1"/>
+          <w:numId w:val="4"/>
+        </w:numPr>
+      </w:pPr>
+      <w:r>
+        <w:t>DoS/DDoS attacks → class 1 (“DoS/DDoS”).</w:t>
+      </w:r>
+    </w:p>
+    <w:p>
+      <w:pPr>
+        <w:numPr>
+          <w:ilvl w:val="1"/>
+          <w:numId w:val="4"/>
+        </w:numPr>
+      </w:pPr>
+      <w:proofErr w:type="spellStart"/>
+      <w:r>
+        <w:t>PortScan</w:t>
+      </w:r>
+      <w:proofErr w:type="spellEnd"/>
+      <w:r>
+        <w:t xml:space="preserve"> and related scanning attacks → class 2 (“Scan”).</w:t>
+      </w:r>
+    </w:p>
+    <w:p>
+      <w:r>
+        <w:t xml:space="preserve">The binary configuration is used as the </w:t>
+      </w:r>
+      <w:r>
+        <w:rPr>
+          <w:b/>
+          <w:bCs/>
+        </w:rPr>
+        <w:t>primary evaluation setting</w:t>
+      </w:r>
+      <w:r>
+        <w:t xml:space="preserve"> in this chapter, because it matches common deployment scenarios where the goal is to distinguish benign from malicious traffic.</w:t>
+      </w:r>
+    </w:p>
+    <w:p>
+      <w:pPr>
+        <w:rPr>
+          <w:b/>
+          <w:bCs/>
+        </w:rPr>
+      </w:pPr>
+      <w:r>
+        <w:rPr>
+          <w:b/>
+          <w:bCs/>
+        </w:rPr>
+        <w:t>2.2.3. Data Cleaning</w:t>
+      </w:r>
+    </w:p>
+    <w:p>
+      <w:r>
+        <w:t>The following cleaning steps are applied:</w:t>
+      </w:r>
+    </w:p>
+    <w:p>
+      <w:pPr>
+        <w:numPr>
+          <w:ilvl w:val="0"/>
+          <w:numId w:val="5"/>
+        </w:numPr>
+      </w:pPr>
+      <w:r>
+        <w:t xml:space="preserve">Removal of </w:t>
+      </w:r>
+      <w:r>
+        <w:rPr>
+          <w:b/>
+          <w:bCs/>
+        </w:rPr>
+        <w:t>rows with missing values</w:t>
+      </w:r>
+      <w:r>
+        <w:t xml:space="preserve"> or obvious inconsistencies (e.g., negative durations, infinite or </w:t>
+      </w:r>
+      <w:proofErr w:type="spellStart"/>
+      <w:r>
+        <w:t>NaN</w:t>
+      </w:r>
+      <w:proofErr w:type="spellEnd"/>
+      <w:r>
+        <w:t xml:space="preserve"> values).</w:t>
+      </w:r>
+    </w:p>
+    <w:p>
+      <w:pPr>
+        <w:numPr>
+          <w:ilvl w:val="0"/>
+          <w:numId w:val="5"/>
+        </w:numPr>
+      </w:pPr>
+      <w:r>
+        <w:t xml:space="preserve">Removal of </w:t>
+      </w:r>
+      <w:r>
+        <w:rPr>
+          <w:b/>
+          <w:bCs/>
+        </w:rPr>
+        <w:t>duplicate flow records</w:t>
+      </w:r>
+      <w:r>
+        <w:t>, based on a hash of key fields (source IP, destination IP, ports, protocol, and timestamps).</w:t>
+      </w:r>
+    </w:p>
+    <w:p>
+      <w:pPr>
+        <w:numPr>
+          <w:ilvl w:val="0"/>
+          <w:numId w:val="5"/>
+        </w:numPr>
+      </w:pPr>
+      <w:r>
+        <w:t xml:space="preserve">Optional </w:t>
+      </w:r>
+      <w:r>
+        <w:rPr>
+          <w:b/>
+          <w:bCs/>
+        </w:rPr>
+        <w:t>filtering of extremely short or extremely long flows</w:t>
+      </w:r>
+      <w:r>
+        <w:t xml:space="preserve"> when they appear as obvious artefacts.</w:t>
+      </w:r>
+    </w:p>
+    <w:p>
+      <w:r>
+        <w:lastRenderedPageBreak/>
+        <w:t xml:space="preserve">After cleaning, the dataset still contains tens of thousands of </w:t>
+      </w:r>
+      <w:proofErr w:type="gramStart"/>
+      <w:r>
+        <w:t>flows</w:t>
+      </w:r>
+      <w:proofErr w:type="gramEnd"/>
+      <w:r>
+        <w:t xml:space="preserve">, preserving the diversity of normal and </w:t>
+      </w:r>
+      <w:proofErr w:type="gramStart"/>
+      <w:r>
+        <w:t>attack</w:t>
+      </w:r>
+      <w:proofErr w:type="gramEnd"/>
+      <w:r>
+        <w:t xml:space="preserve"> traffic.</w:t>
+      </w:r>
+    </w:p>
+    <w:p>
+      <w:pPr>
+        <w:rPr>
+          <w:b/>
+          <w:bCs/>
+        </w:rPr>
+      </w:pPr>
+      <w:r>
+        <w:rPr>
+          <w:b/>
+          <w:bCs/>
+        </w:rPr>
+        <w:t>2.2.4. Train/Validation/Test Splitting</w:t>
+      </w:r>
+    </w:p>
+    <w:p>
+      <w:r>
+        <w:t xml:space="preserve">To mimic a realistic deployment scenario, a </w:t>
+      </w:r>
+      <w:r>
+        <w:rPr>
+          <w:b/>
+          <w:bCs/>
+        </w:rPr>
+        <w:t>time-aware split</w:t>
+      </w:r>
+      <w:r>
+        <w:t xml:space="preserve"> is used whenever possible:</w:t>
+      </w:r>
+    </w:p>
+    <w:p>
+      <w:pPr>
+        <w:numPr>
+          <w:ilvl w:val="0"/>
+          <w:numId w:val="6"/>
+        </w:numPr>
+      </w:pPr>
+      <w:r>
+        <w:rPr>
+          <w:b/>
+          <w:bCs/>
+        </w:rPr>
+        <w:t>Training set:</w:t>
+      </w:r>
+      <w:r>
+        <w:t xml:space="preserve"> earliest 60% of the flows (by timestamp).</w:t>
+      </w:r>
+    </w:p>
+    <w:p>
+      <w:pPr>
+        <w:numPr>
+          <w:ilvl w:val="0"/>
+          <w:numId w:val="6"/>
+        </w:numPr>
+      </w:pPr>
+      <w:r>
+        <w:rPr>
+          <w:b/>
+          <w:bCs/>
+        </w:rPr>
+        <w:t>Validation set:</w:t>
+      </w:r>
+      <w:r>
+        <w:t xml:space="preserve"> next 20% of the flows.</w:t>
+      </w:r>
+    </w:p>
+    <w:p>
+      <w:pPr>
+        <w:numPr>
+          <w:ilvl w:val="0"/>
+          <w:numId w:val="6"/>
+        </w:numPr>
+      </w:pPr>
+      <w:r>
+        <w:rPr>
+          <w:b/>
+          <w:bCs/>
+        </w:rPr>
+        <w:t>Test set:</w:t>
+      </w:r>
+      <w:r>
+        <w:t xml:space="preserve"> final 20% of the flows.</w:t>
+      </w:r>
+    </w:p>
+    <w:p>
+      <w:r>
+        <w:t xml:space="preserve">If the timestamp distribution is not sufficiently balanced, a </w:t>
+      </w:r>
+      <w:r>
+        <w:rPr>
+          <w:b/>
+          <w:bCs/>
+        </w:rPr>
+        <w:t>stratified random split</w:t>
+      </w:r>
+      <w:r>
+        <w:t xml:space="preserve"> is used instead, preserving the class proportions in each subset. This ensures that both normal and attack flows are reasonably represented in all splits.</w:t>
+      </w:r>
+    </w:p>
+    <w:p>
+      <w:r>
+        <w:t>The final case study dataset contains, for example:</w:t>
+      </w:r>
+    </w:p>
+    <w:p>
+      <w:pPr>
+        <w:numPr>
+          <w:ilvl w:val="0"/>
+          <w:numId w:val="7"/>
+        </w:numPr>
+      </w:pPr>
+      <w:r>
+        <w:t>~30 000 flows in the training set,</w:t>
+      </w:r>
+    </w:p>
+    <w:p>
+      <w:pPr>
+        <w:numPr>
+          <w:ilvl w:val="0"/>
+          <w:numId w:val="7"/>
+        </w:numPr>
+      </w:pPr>
+      <w:r>
+        <w:t>~10 000–12 000 flows in the validation set,</w:t>
+      </w:r>
+    </w:p>
+    <w:p>
+      <w:pPr>
+        <w:numPr>
+          <w:ilvl w:val="0"/>
+          <w:numId w:val="7"/>
+        </w:numPr>
+      </w:pPr>
+      <w:r>
+        <w:t>~10 000–12 000 flows in the test set.</w:t>
+      </w:r>
+    </w:p>
+    <w:p>
+      <w:r>
+        <w:t>(The exact numbers can be adjusted depending on the final sampling choices.)</w:t>
+      </w:r>
+    </w:p>
+    <w:p>
+      <w:pPr>
+        <w:rPr>
+          <w:b/>
+          <w:bCs/>
+        </w:rPr>
+      </w:pPr>
+      <w:r>
+        <w:rPr>
+          <w:b/>
+          <w:bCs/>
+        </w:rPr>
+        <w:t>2.2.5. Feature Selection and Scaling</w:t>
+      </w:r>
+    </w:p>
+    <w:p>
+      <w:r>
+        <w:t xml:space="preserve">From the full set of </w:t>
+      </w:r>
+      <w:proofErr w:type="spellStart"/>
+      <w:r>
+        <w:t>CICFlow</w:t>
+      </w:r>
+      <w:proofErr w:type="spellEnd"/>
+      <w:r>
+        <w:t>-style features provided by CICIDS2017, two feature configurations are defined:</w:t>
+      </w:r>
+    </w:p>
+    <w:p>
+      <w:pPr>
+        <w:numPr>
+          <w:ilvl w:val="0"/>
+          <w:numId w:val="8"/>
+        </w:numPr>
+      </w:pPr>
+      <w:r>
+        <w:rPr>
+          <w:b/>
+          <w:bCs/>
+        </w:rPr>
+        <w:t>Full feature set</w:t>
+      </w:r>
+      <w:r>
+        <w:t xml:space="preserve"> </w:t>
+      </w:r>
+      <m:oMath>
+        <m:sSub>
+          <m:sSubPr>
+            <m:ctrlPr>
+              <w:rPr>
+                <w:rFonts w:ascii="Cambria Math" w:hAnsi="Cambria Math"/>
+              </w:rPr>
+            </m:ctrlPr>
+          </m:sSubPr>
+          <m:e>
+            <m:r>
+              <m:rPr>
+                <m:scr m:val="script"/>
+              </m:rPr>
+              <w:rPr>
+                <w:rFonts w:ascii="Cambria Math" w:hAnsi="Cambria Math"/>
+              </w:rPr>
+              <m:t>F</m:t>
+            </m:r>
+          </m:e>
+          <m:sub>
+            <m:r>
+              <m:rPr>
+                <m:nor/>
+              </m:rPr>
+              <m:t>full</m:t>
+            </m:r>
+          </m:sub>
+        </m:sSub>
+      </m:oMath>
+      <w:r>
+        <w:t>.</w:t>
+      </w:r>
+    </w:p>
+    <w:p>
+      <w:pPr>
+        <w:numPr>
+          <w:ilvl w:val="1"/>
+          <w:numId w:val="8"/>
+        </w:numPr>
+      </w:pPr>
+      <w:r>
+        <w:t>Includes all numeric flow features except identifiers and labels (e.g., IP addresses, ports, and string columns are removed or encoded appropriately).</w:t>
+      </w:r>
+    </w:p>
+    <w:p>
+      <w:pPr>
+        <w:numPr>
+          <w:ilvl w:val="1"/>
+          <w:numId w:val="8"/>
+        </w:numPr>
+      </w:pPr>
+      <w:r>
+        <w:t xml:space="preserve">The resulting dimensionality is on the order of </w:t>
+      </w:r>
+      <w:r>
+        <w:rPr>
+          <w:b/>
+          <w:bCs/>
+        </w:rPr>
+        <w:t>70–80 features</w:t>
+      </w:r>
+      <w:r>
+        <w:t>.</w:t>
+      </w:r>
+    </w:p>
+    <w:p>
+      <w:pPr>
+        <w:numPr>
+          <w:ilvl w:val="0"/>
+          <w:numId w:val="8"/>
+        </w:numPr>
+      </w:pPr>
+      <w:r>
+        <w:rPr>
+          <w:b/>
+          <w:bCs/>
+        </w:rPr>
+        <w:t>Compact feature set</w:t>
+      </w:r>
+      <w:r>
+        <w:t xml:space="preserve"> </w:t>
+      </w:r>
+      <m:oMath>
+        <m:sSub>
+          <m:sSubPr>
+            <m:ctrlPr>
+              <w:rPr>
+                <w:rFonts w:ascii="Cambria Math" w:hAnsi="Cambria Math"/>
+              </w:rPr>
+            </m:ctrlPr>
+          </m:sSubPr>
+          <m:e>
+            <m:r>
+              <m:rPr>
+                <m:scr m:val="script"/>
+              </m:rPr>
+              <w:rPr>
+                <w:rFonts w:ascii="Cambria Math" w:hAnsi="Cambria Math"/>
+              </w:rPr>
+              <m:t>F</m:t>
+            </m:r>
+          </m:e>
+          <m:sub>
+            <m:r>
+              <m:rPr>
+                <m:nor/>
+              </m:rPr>
+              <m:t>compact</m:t>
+            </m:r>
+          </m:sub>
+        </m:sSub>
+      </m:oMath>
+      <w:r>
+        <w:t>.</w:t>
+      </w:r>
+    </w:p>
+    <w:p>
+      <w:pPr>
+        <w:numPr>
+          <w:ilvl w:val="1"/>
+          <w:numId w:val="8"/>
+        </w:numPr>
+      </w:pPr>
+      <w:r>
+        <w:t xml:space="preserve">A subset of approximately </w:t>
+      </w:r>
+      <w:r>
+        <w:rPr>
+          <w:b/>
+          <w:bCs/>
+        </w:rPr>
+        <w:t>30 features</w:t>
+      </w:r>
+      <w:r>
+        <w:t xml:space="preserve"> selected using a combination of:</w:t>
+      </w:r>
+    </w:p>
+    <w:p>
+      <w:pPr>
+        <w:numPr>
+          <w:ilvl w:val="2"/>
+          <w:numId w:val="8"/>
+        </w:numPr>
+      </w:pPr>
+      <w:r>
+        <w:t>Domain knowledge (duration, total bytes, packet counts, flow rates, header flags).</w:t>
+      </w:r>
+    </w:p>
+    <w:p>
+      <w:pPr>
+        <w:numPr>
+          <w:ilvl w:val="2"/>
+          <w:numId w:val="8"/>
+        </w:numPr>
+      </w:pPr>
+      <w:r>
+        <w:lastRenderedPageBreak/>
+        <w:t xml:space="preserve">Preliminary </w:t>
+      </w:r>
+      <w:r>
+        <w:rPr>
+          <w:b/>
+          <w:bCs/>
+        </w:rPr>
+        <w:t>Gini importance</w:t>
+      </w:r>
+      <w:r>
+        <w:t xml:space="preserve"> scores from a Random Forest trained on the full set.</w:t>
+      </w:r>
+    </w:p>
+    <w:p>
+      <w:pPr>
+        <w:numPr>
+          <w:ilvl w:val="1"/>
+          <w:numId w:val="8"/>
+        </w:numPr>
+      </w:pPr>
+      <w:r>
+        <w:t>The goal is to reduce dimensionality while preserving discriminative power.</w:t>
+      </w:r>
+    </w:p>
+    <w:p>
+      <w:r>
+        <w:t>Continuous features are scaled using:</w:t>
+      </w:r>
+    </w:p>
+    <w:p>
+      <w:pPr>
+        <w:numPr>
+          <w:ilvl w:val="0"/>
+          <w:numId w:val="9"/>
+        </w:numPr>
+      </w:pPr>
+      <w:r>
+        <w:rPr>
+          <w:b/>
+          <w:bCs/>
+        </w:rPr>
+        <w:t>Standardization (z-score)</w:t>
+      </w:r>
+      <w:r>
+        <w:t xml:space="preserve"> for models sensitive to feature scale (Logistic Regression).</w:t>
+      </w:r>
+    </w:p>
+    <w:p>
+      <w:pPr>
+        <w:numPr>
+          <w:ilvl w:val="0"/>
+          <w:numId w:val="9"/>
+        </w:numPr>
+      </w:pPr>
+      <w:r>
+        <w:t>Raw or lightly normalized values for tree-based models (Random Forest), which are less sensitive to scaling.</w:t>
+      </w:r>
+    </w:p>
+    <w:p/>
+    <w:p/>
     <w:sectPr>
       <w:pgSz w:w="12240" w:h="15840"/>
       <w:pgMar w:top="1440" w:right="1440" w:bottom="1440" w:left="1440" w:header="720" w:footer="720" w:gutter="0"/>
@@ -1419,6 +2548,1319 @@
     </w:sectPr>
   </w:body>
 </w:document>
+</file>
+
+<file path=word/numbering.xml><?xml version="1.0" encoding="utf-8"?>
+<w:numbering xmlns:wpc="http://schemas.microsoft.com/office/word/2010/wordprocessingCanvas" xmlns:cx="http://schemas.microsoft.com/office/drawing/2014/chartex" xmlns:cx1="http://schemas.microsoft.com/office/drawing/2015/9/8/chartex" xmlns:cx2="http://schemas.microsoft.com/office/drawing/2015/10/21/chartex" xmlns:cx3="http://schemas.microsoft.com/office/drawing/2016/5/9/chartex" xmlns:cx4="http://schemas.microsoft.com/office/drawing/2016/5/10/chartex" xmlns:cx5="http://schemas.microsoft.com/office/drawing/2016/5/11/chartex" xmlns:cx6="http://schemas.microsoft.com/office/drawing/2016/5/12/chartex" xmlns:cx7="http://schemas.microsoft.com/office/drawing/2016/5/13/chartex" xmlns:cx8="http://schemas.microsoft.com/office/drawing/2016/5/14/chartex" xmlns:mc="http://schemas.openxmlformats.org/markup-compatibility/2006" xmlns:aink="http://schemas.microsoft.com/office/drawing/2016/ink" xmlns:am3d="http://schemas.microsoft.com/office/drawing/2017/model3d" xmlns:o="urn:schemas-microsoft-com:office:office" xmlns:oel="http://schemas.microsoft.com/office/2019/extlst" xmlns:r="http://schemas.openxmlformats.org/officeDocument/2006/relationships" xmlns:m="http://schemas.openxmlformats.org/officeDocument/2006/math" xmlns:v="urn:schemas-microsoft-com:vml" xmlns:wp14="http://schemas.microsoft.com/office/word/2010/wordprocessingDrawing" xmlns:wp="http://schemas.openxmlformats.org/drawingml/2006/wordprocessingDrawing" xmlns:w10="urn:schemas-microsoft-com:office:word" xmlns:w="http://schemas.openxmlformats.org/wordprocessingml/2006/main" xmlns:w14="http://schemas.microsoft.com/office/word/2010/wordml" xmlns:w15="http://schemas.microsoft.com/office/word/2012/wordml" xmlns:w16cex="http://schemas.microsoft.com/office/word/2018/wordml/cex" xmlns:w16cid="http://schemas.microsoft.com/office/word/2016/wordml/cid" xmlns:w16="http://schemas.microsoft.com/office/word/2018/wordml" xmlns:w16du="http://schemas.microsoft.com/office/word/2023/wordml/word16du" xmlns:w16sdtdh="http://schemas.microsoft.com/office/word/2020/wordml/sdtdatahash" xmlns:w16sdtfl="http://schemas.microsoft.com/office/word/2024/wordml/sdtformatlock" xmlns:w16se="http://schemas.microsoft.com/office/word/2015/wordml/symex" xmlns:wpg="http://schemas.microsoft.com/office/word/2010/wordprocessingGroup" xmlns:wpi="http://schemas.microsoft.com/office/word/2010/wordprocessingInk" xmlns:wne="http://schemas.microsoft.com/office/word/2006/wordml" xmlns:wps="http://schemas.microsoft.com/office/word/2010/wordprocessingShape" mc:Ignorable="w14 w15 w16se w16cid w16 w16cex w16sdtdh w16sdtfl w16du wp14">
+  <w:abstractNum w:abstractNumId="0" w15:restartNumberingAfterBreak="0">
+    <w:nsid w:val="0418323A"/>
+    <w:multiLevelType w:val="multilevel"/>
+    <w:tmpl w:val="0B6C7B1E"/>
+    <w:lvl w:ilvl="0">
+      <w:start w:val="1"/>
+      <w:numFmt w:val="bullet"/>
+      <w:lvlText w:val=""/>
+      <w:lvlJc w:val="left"/>
+      <w:pPr>
+        <w:tabs>
+          <w:tab w:val="num" w:pos="720"/>
+        </w:tabs>
+        <w:ind w:left="720" w:hanging="360"/>
+      </w:pPr>
+      <w:rPr>
+        <w:rFonts w:ascii="Symbol" w:hAnsi="Symbol" w:hint="default"/>
+        <w:sz w:val="20"/>
+      </w:rPr>
+    </w:lvl>
+    <w:lvl w:ilvl="1">
+      <w:start w:val="1"/>
+      <w:numFmt w:val="bullet"/>
+      <w:lvlText w:val="o"/>
+      <w:lvlJc w:val="left"/>
+      <w:pPr>
+        <w:tabs>
+          <w:tab w:val="num" w:pos="1440"/>
+        </w:tabs>
+        <w:ind w:left="1440" w:hanging="360"/>
+      </w:pPr>
+      <w:rPr>
+        <w:rFonts w:ascii="Courier New" w:hAnsi="Courier New" w:hint="default"/>
+        <w:sz w:val="20"/>
+      </w:rPr>
+    </w:lvl>
+    <w:lvl w:ilvl="2" w:tentative="1">
+      <w:start w:val="1"/>
+      <w:numFmt w:val="bullet"/>
+      <w:lvlText w:val=""/>
+      <w:lvlJc w:val="left"/>
+      <w:pPr>
+        <w:tabs>
+          <w:tab w:val="num" w:pos="2160"/>
+        </w:tabs>
+        <w:ind w:left="2160" w:hanging="360"/>
+      </w:pPr>
+      <w:rPr>
+        <w:rFonts w:ascii="Wingdings" w:hAnsi="Wingdings" w:hint="default"/>
+        <w:sz w:val="20"/>
+      </w:rPr>
+    </w:lvl>
+    <w:lvl w:ilvl="3" w:tentative="1">
+      <w:start w:val="1"/>
+      <w:numFmt w:val="bullet"/>
+      <w:lvlText w:val=""/>
+      <w:lvlJc w:val="left"/>
+      <w:pPr>
+        <w:tabs>
+          <w:tab w:val="num" w:pos="2880"/>
+        </w:tabs>
+        <w:ind w:left="2880" w:hanging="360"/>
+      </w:pPr>
+      <w:rPr>
+        <w:rFonts w:ascii="Wingdings" w:hAnsi="Wingdings" w:hint="default"/>
+        <w:sz w:val="20"/>
+      </w:rPr>
+    </w:lvl>
+    <w:lvl w:ilvl="4" w:tentative="1">
+      <w:start w:val="1"/>
+      <w:numFmt w:val="bullet"/>
+      <w:lvlText w:val=""/>
+      <w:lvlJc w:val="left"/>
+      <w:pPr>
+        <w:tabs>
+          <w:tab w:val="num" w:pos="3600"/>
+        </w:tabs>
+        <w:ind w:left="3600" w:hanging="360"/>
+      </w:pPr>
+      <w:rPr>
+        <w:rFonts w:ascii="Wingdings" w:hAnsi="Wingdings" w:hint="default"/>
+        <w:sz w:val="20"/>
+      </w:rPr>
+    </w:lvl>
+    <w:lvl w:ilvl="5" w:tentative="1">
+      <w:start w:val="1"/>
+      <w:numFmt w:val="bullet"/>
+      <w:lvlText w:val=""/>
+      <w:lvlJc w:val="left"/>
+      <w:pPr>
+        <w:tabs>
+          <w:tab w:val="num" w:pos="4320"/>
+        </w:tabs>
+        <w:ind w:left="4320" w:hanging="360"/>
+      </w:pPr>
+      <w:rPr>
+        <w:rFonts w:ascii="Wingdings" w:hAnsi="Wingdings" w:hint="default"/>
+        <w:sz w:val="20"/>
+      </w:rPr>
+    </w:lvl>
+    <w:lvl w:ilvl="6" w:tentative="1">
+      <w:start w:val="1"/>
+      <w:numFmt w:val="bullet"/>
+      <w:lvlText w:val=""/>
+      <w:lvlJc w:val="left"/>
+      <w:pPr>
+        <w:tabs>
+          <w:tab w:val="num" w:pos="5040"/>
+        </w:tabs>
+        <w:ind w:left="5040" w:hanging="360"/>
+      </w:pPr>
+      <w:rPr>
+        <w:rFonts w:ascii="Wingdings" w:hAnsi="Wingdings" w:hint="default"/>
+        <w:sz w:val="20"/>
+      </w:rPr>
+    </w:lvl>
+    <w:lvl w:ilvl="7" w:tentative="1">
+      <w:start w:val="1"/>
+      <w:numFmt w:val="bullet"/>
+      <w:lvlText w:val=""/>
+      <w:lvlJc w:val="left"/>
+      <w:pPr>
+        <w:tabs>
+          <w:tab w:val="num" w:pos="5760"/>
+        </w:tabs>
+        <w:ind w:left="5760" w:hanging="360"/>
+      </w:pPr>
+      <w:rPr>
+        <w:rFonts w:ascii="Wingdings" w:hAnsi="Wingdings" w:hint="default"/>
+        <w:sz w:val="20"/>
+      </w:rPr>
+    </w:lvl>
+    <w:lvl w:ilvl="8" w:tentative="1">
+      <w:start w:val="1"/>
+      <w:numFmt w:val="bullet"/>
+      <w:lvlText w:val=""/>
+      <w:lvlJc w:val="left"/>
+      <w:pPr>
+        <w:tabs>
+          <w:tab w:val="num" w:pos="6480"/>
+        </w:tabs>
+        <w:ind w:left="6480" w:hanging="360"/>
+      </w:pPr>
+      <w:rPr>
+        <w:rFonts w:ascii="Wingdings" w:hAnsi="Wingdings" w:hint="default"/>
+        <w:sz w:val="20"/>
+      </w:rPr>
+    </w:lvl>
+  </w:abstractNum>
+  <w:abstractNum w:abstractNumId="1" w15:restartNumberingAfterBreak="0">
+    <w:nsid w:val="07975887"/>
+    <w:multiLevelType w:val="multilevel"/>
+    <w:tmpl w:val="0E24DE04"/>
+    <w:lvl w:ilvl="0">
+      <w:start w:val="1"/>
+      <w:numFmt w:val="bullet"/>
+      <w:lvlText w:val=""/>
+      <w:lvlJc w:val="left"/>
+      <w:pPr>
+        <w:tabs>
+          <w:tab w:val="num" w:pos="720"/>
+        </w:tabs>
+        <w:ind w:left="720" w:hanging="360"/>
+      </w:pPr>
+      <w:rPr>
+        <w:rFonts w:ascii="Symbol" w:hAnsi="Symbol" w:hint="default"/>
+        <w:sz w:val="20"/>
+      </w:rPr>
+    </w:lvl>
+    <w:lvl w:ilvl="1" w:tentative="1">
+      <w:start w:val="1"/>
+      <w:numFmt w:val="bullet"/>
+      <w:lvlText w:val="o"/>
+      <w:lvlJc w:val="left"/>
+      <w:pPr>
+        <w:tabs>
+          <w:tab w:val="num" w:pos="1440"/>
+        </w:tabs>
+        <w:ind w:left="1440" w:hanging="360"/>
+      </w:pPr>
+      <w:rPr>
+        <w:rFonts w:ascii="Courier New" w:hAnsi="Courier New" w:hint="default"/>
+        <w:sz w:val="20"/>
+      </w:rPr>
+    </w:lvl>
+    <w:lvl w:ilvl="2" w:tentative="1">
+      <w:start w:val="1"/>
+      <w:numFmt w:val="bullet"/>
+      <w:lvlText w:val=""/>
+      <w:lvlJc w:val="left"/>
+      <w:pPr>
+        <w:tabs>
+          <w:tab w:val="num" w:pos="2160"/>
+        </w:tabs>
+        <w:ind w:left="2160" w:hanging="360"/>
+      </w:pPr>
+      <w:rPr>
+        <w:rFonts w:ascii="Wingdings" w:hAnsi="Wingdings" w:hint="default"/>
+        <w:sz w:val="20"/>
+      </w:rPr>
+    </w:lvl>
+    <w:lvl w:ilvl="3" w:tentative="1">
+      <w:start w:val="1"/>
+      <w:numFmt w:val="bullet"/>
+      <w:lvlText w:val=""/>
+      <w:lvlJc w:val="left"/>
+      <w:pPr>
+        <w:tabs>
+          <w:tab w:val="num" w:pos="2880"/>
+        </w:tabs>
+        <w:ind w:left="2880" w:hanging="360"/>
+      </w:pPr>
+      <w:rPr>
+        <w:rFonts w:ascii="Wingdings" w:hAnsi="Wingdings" w:hint="default"/>
+        <w:sz w:val="20"/>
+      </w:rPr>
+    </w:lvl>
+    <w:lvl w:ilvl="4" w:tentative="1">
+      <w:start w:val="1"/>
+      <w:numFmt w:val="bullet"/>
+      <w:lvlText w:val=""/>
+      <w:lvlJc w:val="left"/>
+      <w:pPr>
+        <w:tabs>
+          <w:tab w:val="num" w:pos="3600"/>
+        </w:tabs>
+        <w:ind w:left="3600" w:hanging="360"/>
+      </w:pPr>
+      <w:rPr>
+        <w:rFonts w:ascii="Wingdings" w:hAnsi="Wingdings" w:hint="default"/>
+        <w:sz w:val="20"/>
+      </w:rPr>
+    </w:lvl>
+    <w:lvl w:ilvl="5" w:tentative="1">
+      <w:start w:val="1"/>
+      <w:numFmt w:val="bullet"/>
+      <w:lvlText w:val=""/>
+      <w:lvlJc w:val="left"/>
+      <w:pPr>
+        <w:tabs>
+          <w:tab w:val="num" w:pos="4320"/>
+        </w:tabs>
+        <w:ind w:left="4320" w:hanging="360"/>
+      </w:pPr>
+      <w:rPr>
+        <w:rFonts w:ascii="Wingdings" w:hAnsi="Wingdings" w:hint="default"/>
+        <w:sz w:val="20"/>
+      </w:rPr>
+    </w:lvl>
+    <w:lvl w:ilvl="6" w:tentative="1">
+      <w:start w:val="1"/>
+      <w:numFmt w:val="bullet"/>
+      <w:lvlText w:val=""/>
+      <w:lvlJc w:val="left"/>
+      <w:pPr>
+        <w:tabs>
+          <w:tab w:val="num" w:pos="5040"/>
+        </w:tabs>
+        <w:ind w:left="5040" w:hanging="360"/>
+      </w:pPr>
+      <w:rPr>
+        <w:rFonts w:ascii="Wingdings" w:hAnsi="Wingdings" w:hint="default"/>
+        <w:sz w:val="20"/>
+      </w:rPr>
+    </w:lvl>
+    <w:lvl w:ilvl="7" w:tentative="1">
+      <w:start w:val="1"/>
+      <w:numFmt w:val="bullet"/>
+      <w:lvlText w:val=""/>
+      <w:lvlJc w:val="left"/>
+      <w:pPr>
+        <w:tabs>
+          <w:tab w:val="num" w:pos="5760"/>
+        </w:tabs>
+        <w:ind w:left="5760" w:hanging="360"/>
+      </w:pPr>
+      <w:rPr>
+        <w:rFonts w:ascii="Wingdings" w:hAnsi="Wingdings" w:hint="default"/>
+        <w:sz w:val="20"/>
+      </w:rPr>
+    </w:lvl>
+    <w:lvl w:ilvl="8" w:tentative="1">
+      <w:start w:val="1"/>
+      <w:numFmt w:val="bullet"/>
+      <w:lvlText w:val=""/>
+      <w:lvlJc w:val="left"/>
+      <w:pPr>
+        <w:tabs>
+          <w:tab w:val="num" w:pos="6480"/>
+        </w:tabs>
+        <w:ind w:left="6480" w:hanging="360"/>
+      </w:pPr>
+      <w:rPr>
+        <w:rFonts w:ascii="Wingdings" w:hAnsi="Wingdings" w:hint="default"/>
+        <w:sz w:val="20"/>
+      </w:rPr>
+    </w:lvl>
+  </w:abstractNum>
+  <w:abstractNum w:abstractNumId="2" w15:restartNumberingAfterBreak="0">
+    <w:nsid w:val="08C1010B"/>
+    <w:multiLevelType w:val="multilevel"/>
+    <w:tmpl w:val="79760822"/>
+    <w:lvl w:ilvl="0">
+      <w:start w:val="1"/>
+      <w:numFmt w:val="bullet"/>
+      <w:lvlText w:val=""/>
+      <w:lvlJc w:val="left"/>
+      <w:pPr>
+        <w:tabs>
+          <w:tab w:val="num" w:pos="720"/>
+        </w:tabs>
+        <w:ind w:left="720" w:hanging="360"/>
+      </w:pPr>
+      <w:rPr>
+        <w:rFonts w:ascii="Symbol" w:hAnsi="Symbol" w:hint="default"/>
+        <w:sz w:val="20"/>
+      </w:rPr>
+    </w:lvl>
+    <w:lvl w:ilvl="1" w:tentative="1">
+      <w:start w:val="1"/>
+      <w:numFmt w:val="bullet"/>
+      <w:lvlText w:val="o"/>
+      <w:lvlJc w:val="left"/>
+      <w:pPr>
+        <w:tabs>
+          <w:tab w:val="num" w:pos="1440"/>
+        </w:tabs>
+        <w:ind w:left="1440" w:hanging="360"/>
+      </w:pPr>
+      <w:rPr>
+        <w:rFonts w:ascii="Courier New" w:hAnsi="Courier New" w:hint="default"/>
+        <w:sz w:val="20"/>
+      </w:rPr>
+    </w:lvl>
+    <w:lvl w:ilvl="2" w:tentative="1">
+      <w:start w:val="1"/>
+      <w:numFmt w:val="bullet"/>
+      <w:lvlText w:val=""/>
+      <w:lvlJc w:val="left"/>
+      <w:pPr>
+        <w:tabs>
+          <w:tab w:val="num" w:pos="2160"/>
+        </w:tabs>
+        <w:ind w:left="2160" w:hanging="360"/>
+      </w:pPr>
+      <w:rPr>
+        <w:rFonts w:ascii="Wingdings" w:hAnsi="Wingdings" w:hint="default"/>
+        <w:sz w:val="20"/>
+      </w:rPr>
+    </w:lvl>
+    <w:lvl w:ilvl="3" w:tentative="1">
+      <w:start w:val="1"/>
+      <w:numFmt w:val="bullet"/>
+      <w:lvlText w:val=""/>
+      <w:lvlJc w:val="left"/>
+      <w:pPr>
+        <w:tabs>
+          <w:tab w:val="num" w:pos="2880"/>
+        </w:tabs>
+        <w:ind w:left="2880" w:hanging="360"/>
+      </w:pPr>
+      <w:rPr>
+        <w:rFonts w:ascii="Wingdings" w:hAnsi="Wingdings" w:hint="default"/>
+        <w:sz w:val="20"/>
+      </w:rPr>
+    </w:lvl>
+    <w:lvl w:ilvl="4" w:tentative="1">
+      <w:start w:val="1"/>
+      <w:numFmt w:val="bullet"/>
+      <w:lvlText w:val=""/>
+      <w:lvlJc w:val="left"/>
+      <w:pPr>
+        <w:tabs>
+          <w:tab w:val="num" w:pos="3600"/>
+        </w:tabs>
+        <w:ind w:left="3600" w:hanging="360"/>
+      </w:pPr>
+      <w:rPr>
+        <w:rFonts w:ascii="Wingdings" w:hAnsi="Wingdings" w:hint="default"/>
+        <w:sz w:val="20"/>
+      </w:rPr>
+    </w:lvl>
+    <w:lvl w:ilvl="5" w:tentative="1">
+      <w:start w:val="1"/>
+      <w:numFmt w:val="bullet"/>
+      <w:lvlText w:val=""/>
+      <w:lvlJc w:val="left"/>
+      <w:pPr>
+        <w:tabs>
+          <w:tab w:val="num" w:pos="4320"/>
+        </w:tabs>
+        <w:ind w:left="4320" w:hanging="360"/>
+      </w:pPr>
+      <w:rPr>
+        <w:rFonts w:ascii="Wingdings" w:hAnsi="Wingdings" w:hint="default"/>
+        <w:sz w:val="20"/>
+      </w:rPr>
+    </w:lvl>
+    <w:lvl w:ilvl="6" w:tentative="1">
+      <w:start w:val="1"/>
+      <w:numFmt w:val="bullet"/>
+      <w:lvlText w:val=""/>
+      <w:lvlJc w:val="left"/>
+      <w:pPr>
+        <w:tabs>
+          <w:tab w:val="num" w:pos="5040"/>
+        </w:tabs>
+        <w:ind w:left="5040" w:hanging="360"/>
+      </w:pPr>
+      <w:rPr>
+        <w:rFonts w:ascii="Wingdings" w:hAnsi="Wingdings" w:hint="default"/>
+        <w:sz w:val="20"/>
+      </w:rPr>
+    </w:lvl>
+    <w:lvl w:ilvl="7" w:tentative="1">
+      <w:start w:val="1"/>
+      <w:numFmt w:val="bullet"/>
+      <w:lvlText w:val=""/>
+      <w:lvlJc w:val="left"/>
+      <w:pPr>
+        <w:tabs>
+          <w:tab w:val="num" w:pos="5760"/>
+        </w:tabs>
+        <w:ind w:left="5760" w:hanging="360"/>
+      </w:pPr>
+      <w:rPr>
+        <w:rFonts w:ascii="Wingdings" w:hAnsi="Wingdings" w:hint="default"/>
+        <w:sz w:val="20"/>
+      </w:rPr>
+    </w:lvl>
+    <w:lvl w:ilvl="8" w:tentative="1">
+      <w:start w:val="1"/>
+      <w:numFmt w:val="bullet"/>
+      <w:lvlText w:val=""/>
+      <w:lvlJc w:val="left"/>
+      <w:pPr>
+        <w:tabs>
+          <w:tab w:val="num" w:pos="6480"/>
+        </w:tabs>
+        <w:ind w:left="6480" w:hanging="360"/>
+      </w:pPr>
+      <w:rPr>
+        <w:rFonts w:ascii="Wingdings" w:hAnsi="Wingdings" w:hint="default"/>
+        <w:sz w:val="20"/>
+      </w:rPr>
+    </w:lvl>
+  </w:abstractNum>
+  <w:abstractNum w:abstractNumId="3" w15:restartNumberingAfterBreak="0">
+    <w:nsid w:val="09FB03B0"/>
+    <w:multiLevelType w:val="multilevel"/>
+    <w:tmpl w:val="376A5CF8"/>
+    <w:lvl w:ilvl="0">
+      <w:start w:val="1"/>
+      <w:numFmt w:val="bullet"/>
+      <w:lvlText w:val=""/>
+      <w:lvlJc w:val="left"/>
+      <w:pPr>
+        <w:tabs>
+          <w:tab w:val="num" w:pos="720"/>
+        </w:tabs>
+        <w:ind w:left="720" w:hanging="360"/>
+      </w:pPr>
+      <w:rPr>
+        <w:rFonts w:ascii="Symbol" w:hAnsi="Symbol" w:hint="default"/>
+        <w:sz w:val="20"/>
+      </w:rPr>
+    </w:lvl>
+    <w:lvl w:ilvl="1" w:tentative="1">
+      <w:start w:val="1"/>
+      <w:numFmt w:val="bullet"/>
+      <w:lvlText w:val="o"/>
+      <w:lvlJc w:val="left"/>
+      <w:pPr>
+        <w:tabs>
+          <w:tab w:val="num" w:pos="1440"/>
+        </w:tabs>
+        <w:ind w:left="1440" w:hanging="360"/>
+      </w:pPr>
+      <w:rPr>
+        <w:rFonts w:ascii="Courier New" w:hAnsi="Courier New" w:hint="default"/>
+        <w:sz w:val="20"/>
+      </w:rPr>
+    </w:lvl>
+    <w:lvl w:ilvl="2" w:tentative="1">
+      <w:start w:val="1"/>
+      <w:numFmt w:val="bullet"/>
+      <w:lvlText w:val=""/>
+      <w:lvlJc w:val="left"/>
+      <w:pPr>
+        <w:tabs>
+          <w:tab w:val="num" w:pos="2160"/>
+        </w:tabs>
+        <w:ind w:left="2160" w:hanging="360"/>
+      </w:pPr>
+      <w:rPr>
+        <w:rFonts w:ascii="Wingdings" w:hAnsi="Wingdings" w:hint="default"/>
+        <w:sz w:val="20"/>
+      </w:rPr>
+    </w:lvl>
+    <w:lvl w:ilvl="3" w:tentative="1">
+      <w:start w:val="1"/>
+      <w:numFmt w:val="bullet"/>
+      <w:lvlText w:val=""/>
+      <w:lvlJc w:val="left"/>
+      <w:pPr>
+        <w:tabs>
+          <w:tab w:val="num" w:pos="2880"/>
+        </w:tabs>
+        <w:ind w:left="2880" w:hanging="360"/>
+      </w:pPr>
+      <w:rPr>
+        <w:rFonts w:ascii="Wingdings" w:hAnsi="Wingdings" w:hint="default"/>
+        <w:sz w:val="20"/>
+      </w:rPr>
+    </w:lvl>
+    <w:lvl w:ilvl="4" w:tentative="1">
+      <w:start w:val="1"/>
+      <w:numFmt w:val="bullet"/>
+      <w:lvlText w:val=""/>
+      <w:lvlJc w:val="left"/>
+      <w:pPr>
+        <w:tabs>
+          <w:tab w:val="num" w:pos="3600"/>
+        </w:tabs>
+        <w:ind w:left="3600" w:hanging="360"/>
+      </w:pPr>
+      <w:rPr>
+        <w:rFonts w:ascii="Wingdings" w:hAnsi="Wingdings" w:hint="default"/>
+        <w:sz w:val="20"/>
+      </w:rPr>
+    </w:lvl>
+    <w:lvl w:ilvl="5" w:tentative="1">
+      <w:start w:val="1"/>
+      <w:numFmt w:val="bullet"/>
+      <w:lvlText w:val=""/>
+      <w:lvlJc w:val="left"/>
+      <w:pPr>
+        <w:tabs>
+          <w:tab w:val="num" w:pos="4320"/>
+        </w:tabs>
+        <w:ind w:left="4320" w:hanging="360"/>
+      </w:pPr>
+      <w:rPr>
+        <w:rFonts w:ascii="Wingdings" w:hAnsi="Wingdings" w:hint="default"/>
+        <w:sz w:val="20"/>
+      </w:rPr>
+    </w:lvl>
+    <w:lvl w:ilvl="6" w:tentative="1">
+      <w:start w:val="1"/>
+      <w:numFmt w:val="bullet"/>
+      <w:lvlText w:val=""/>
+      <w:lvlJc w:val="left"/>
+      <w:pPr>
+        <w:tabs>
+          <w:tab w:val="num" w:pos="5040"/>
+        </w:tabs>
+        <w:ind w:left="5040" w:hanging="360"/>
+      </w:pPr>
+      <w:rPr>
+        <w:rFonts w:ascii="Wingdings" w:hAnsi="Wingdings" w:hint="default"/>
+        <w:sz w:val="20"/>
+      </w:rPr>
+    </w:lvl>
+    <w:lvl w:ilvl="7" w:tentative="1">
+      <w:start w:val="1"/>
+      <w:numFmt w:val="bullet"/>
+      <w:lvlText w:val=""/>
+      <w:lvlJc w:val="left"/>
+      <w:pPr>
+        <w:tabs>
+          <w:tab w:val="num" w:pos="5760"/>
+        </w:tabs>
+        <w:ind w:left="5760" w:hanging="360"/>
+      </w:pPr>
+      <w:rPr>
+        <w:rFonts w:ascii="Wingdings" w:hAnsi="Wingdings" w:hint="default"/>
+        <w:sz w:val="20"/>
+      </w:rPr>
+    </w:lvl>
+    <w:lvl w:ilvl="8" w:tentative="1">
+      <w:start w:val="1"/>
+      <w:numFmt w:val="bullet"/>
+      <w:lvlText w:val=""/>
+      <w:lvlJc w:val="left"/>
+      <w:pPr>
+        <w:tabs>
+          <w:tab w:val="num" w:pos="6480"/>
+        </w:tabs>
+        <w:ind w:left="6480" w:hanging="360"/>
+      </w:pPr>
+      <w:rPr>
+        <w:rFonts w:ascii="Wingdings" w:hAnsi="Wingdings" w:hint="default"/>
+        <w:sz w:val="20"/>
+      </w:rPr>
+    </w:lvl>
+  </w:abstractNum>
+  <w:abstractNum w:abstractNumId="4" w15:restartNumberingAfterBreak="0">
+    <w:nsid w:val="1A2A7CFA"/>
+    <w:multiLevelType w:val="multilevel"/>
+    <w:tmpl w:val="9866EF92"/>
+    <w:lvl w:ilvl="0">
+      <w:start w:val="1"/>
+      <w:numFmt w:val="bullet"/>
+      <w:lvlText w:val=""/>
+      <w:lvlJc w:val="left"/>
+      <w:pPr>
+        <w:tabs>
+          <w:tab w:val="num" w:pos="720"/>
+        </w:tabs>
+        <w:ind w:left="720" w:hanging="360"/>
+      </w:pPr>
+      <w:rPr>
+        <w:rFonts w:ascii="Symbol" w:hAnsi="Symbol" w:hint="default"/>
+        <w:sz w:val="20"/>
+      </w:rPr>
+    </w:lvl>
+    <w:lvl w:ilvl="1" w:tentative="1">
+      <w:start w:val="1"/>
+      <w:numFmt w:val="bullet"/>
+      <w:lvlText w:val="o"/>
+      <w:lvlJc w:val="left"/>
+      <w:pPr>
+        <w:tabs>
+          <w:tab w:val="num" w:pos="1440"/>
+        </w:tabs>
+        <w:ind w:left="1440" w:hanging="360"/>
+      </w:pPr>
+      <w:rPr>
+        <w:rFonts w:ascii="Courier New" w:hAnsi="Courier New" w:hint="default"/>
+        <w:sz w:val="20"/>
+      </w:rPr>
+    </w:lvl>
+    <w:lvl w:ilvl="2" w:tentative="1">
+      <w:start w:val="1"/>
+      <w:numFmt w:val="bullet"/>
+      <w:lvlText w:val=""/>
+      <w:lvlJc w:val="left"/>
+      <w:pPr>
+        <w:tabs>
+          <w:tab w:val="num" w:pos="2160"/>
+        </w:tabs>
+        <w:ind w:left="2160" w:hanging="360"/>
+      </w:pPr>
+      <w:rPr>
+        <w:rFonts w:ascii="Wingdings" w:hAnsi="Wingdings" w:hint="default"/>
+        <w:sz w:val="20"/>
+      </w:rPr>
+    </w:lvl>
+    <w:lvl w:ilvl="3" w:tentative="1">
+      <w:start w:val="1"/>
+      <w:numFmt w:val="bullet"/>
+      <w:lvlText w:val=""/>
+      <w:lvlJc w:val="left"/>
+      <w:pPr>
+        <w:tabs>
+          <w:tab w:val="num" w:pos="2880"/>
+        </w:tabs>
+        <w:ind w:left="2880" w:hanging="360"/>
+      </w:pPr>
+      <w:rPr>
+        <w:rFonts w:ascii="Wingdings" w:hAnsi="Wingdings" w:hint="default"/>
+        <w:sz w:val="20"/>
+      </w:rPr>
+    </w:lvl>
+    <w:lvl w:ilvl="4" w:tentative="1">
+      <w:start w:val="1"/>
+      <w:numFmt w:val="bullet"/>
+      <w:lvlText w:val=""/>
+      <w:lvlJc w:val="left"/>
+      <w:pPr>
+        <w:tabs>
+          <w:tab w:val="num" w:pos="3600"/>
+        </w:tabs>
+        <w:ind w:left="3600" w:hanging="360"/>
+      </w:pPr>
+      <w:rPr>
+        <w:rFonts w:ascii="Wingdings" w:hAnsi="Wingdings" w:hint="default"/>
+        <w:sz w:val="20"/>
+      </w:rPr>
+    </w:lvl>
+    <w:lvl w:ilvl="5" w:tentative="1">
+      <w:start w:val="1"/>
+      <w:numFmt w:val="bullet"/>
+      <w:lvlText w:val=""/>
+      <w:lvlJc w:val="left"/>
+      <w:pPr>
+        <w:tabs>
+          <w:tab w:val="num" w:pos="4320"/>
+        </w:tabs>
+        <w:ind w:left="4320" w:hanging="360"/>
+      </w:pPr>
+      <w:rPr>
+        <w:rFonts w:ascii="Wingdings" w:hAnsi="Wingdings" w:hint="default"/>
+        <w:sz w:val="20"/>
+      </w:rPr>
+    </w:lvl>
+    <w:lvl w:ilvl="6" w:tentative="1">
+      <w:start w:val="1"/>
+      <w:numFmt w:val="bullet"/>
+      <w:lvlText w:val=""/>
+      <w:lvlJc w:val="left"/>
+      <w:pPr>
+        <w:tabs>
+          <w:tab w:val="num" w:pos="5040"/>
+        </w:tabs>
+        <w:ind w:left="5040" w:hanging="360"/>
+      </w:pPr>
+      <w:rPr>
+        <w:rFonts w:ascii="Wingdings" w:hAnsi="Wingdings" w:hint="default"/>
+        <w:sz w:val="20"/>
+      </w:rPr>
+    </w:lvl>
+    <w:lvl w:ilvl="7" w:tentative="1">
+      <w:start w:val="1"/>
+      <w:numFmt w:val="bullet"/>
+      <w:lvlText w:val=""/>
+      <w:lvlJc w:val="left"/>
+      <w:pPr>
+        <w:tabs>
+          <w:tab w:val="num" w:pos="5760"/>
+        </w:tabs>
+        <w:ind w:left="5760" w:hanging="360"/>
+      </w:pPr>
+      <w:rPr>
+        <w:rFonts w:ascii="Wingdings" w:hAnsi="Wingdings" w:hint="default"/>
+        <w:sz w:val="20"/>
+      </w:rPr>
+    </w:lvl>
+    <w:lvl w:ilvl="8" w:tentative="1">
+      <w:start w:val="1"/>
+      <w:numFmt w:val="bullet"/>
+      <w:lvlText w:val=""/>
+      <w:lvlJc w:val="left"/>
+      <w:pPr>
+        <w:tabs>
+          <w:tab w:val="num" w:pos="6480"/>
+        </w:tabs>
+        <w:ind w:left="6480" w:hanging="360"/>
+      </w:pPr>
+      <w:rPr>
+        <w:rFonts w:ascii="Wingdings" w:hAnsi="Wingdings" w:hint="default"/>
+        <w:sz w:val="20"/>
+      </w:rPr>
+    </w:lvl>
+  </w:abstractNum>
+  <w:abstractNum w:abstractNumId="5" w15:restartNumberingAfterBreak="0">
+    <w:nsid w:val="28A02B68"/>
+    <w:multiLevelType w:val="multilevel"/>
+    <w:tmpl w:val="019632BA"/>
+    <w:lvl w:ilvl="0">
+      <w:start w:val="1"/>
+      <w:numFmt w:val="decimal"/>
+      <w:lvlText w:val="%1."/>
+      <w:lvlJc w:val="left"/>
+      <w:pPr>
+        <w:tabs>
+          <w:tab w:val="num" w:pos="720"/>
+        </w:tabs>
+        <w:ind w:left="720" w:hanging="360"/>
+      </w:pPr>
+    </w:lvl>
+    <w:lvl w:ilvl="1">
+      <w:start w:val="1"/>
+      <w:numFmt w:val="bullet"/>
+      <w:lvlText w:val="o"/>
+      <w:lvlJc w:val="left"/>
+      <w:pPr>
+        <w:tabs>
+          <w:tab w:val="num" w:pos="1440"/>
+        </w:tabs>
+        <w:ind w:left="1440" w:hanging="360"/>
+      </w:pPr>
+      <w:rPr>
+        <w:rFonts w:ascii="Courier New" w:hAnsi="Courier New" w:hint="default"/>
+        <w:sz w:val="20"/>
+      </w:rPr>
+    </w:lvl>
+    <w:lvl w:ilvl="2">
+      <w:start w:val="1"/>
+      <w:numFmt w:val="bullet"/>
+      <w:lvlText w:val=""/>
+      <w:lvlJc w:val="left"/>
+      <w:pPr>
+        <w:tabs>
+          <w:tab w:val="num" w:pos="2160"/>
+        </w:tabs>
+        <w:ind w:left="2160" w:hanging="360"/>
+      </w:pPr>
+      <w:rPr>
+        <w:rFonts w:ascii="Wingdings" w:hAnsi="Wingdings" w:hint="default"/>
+        <w:sz w:val="20"/>
+      </w:rPr>
+    </w:lvl>
+    <w:lvl w:ilvl="3" w:tentative="1">
+      <w:start w:val="1"/>
+      <w:numFmt w:val="decimal"/>
+      <w:lvlText w:val="%4."/>
+      <w:lvlJc w:val="left"/>
+      <w:pPr>
+        <w:tabs>
+          <w:tab w:val="num" w:pos="2880"/>
+        </w:tabs>
+        <w:ind w:left="2880" w:hanging="360"/>
+      </w:pPr>
+    </w:lvl>
+    <w:lvl w:ilvl="4" w:tentative="1">
+      <w:start w:val="1"/>
+      <w:numFmt w:val="decimal"/>
+      <w:lvlText w:val="%5."/>
+      <w:lvlJc w:val="left"/>
+      <w:pPr>
+        <w:tabs>
+          <w:tab w:val="num" w:pos="3600"/>
+        </w:tabs>
+        <w:ind w:left="3600" w:hanging="360"/>
+      </w:pPr>
+    </w:lvl>
+    <w:lvl w:ilvl="5" w:tentative="1">
+      <w:start w:val="1"/>
+      <w:numFmt w:val="decimal"/>
+      <w:lvlText w:val="%6."/>
+      <w:lvlJc w:val="left"/>
+      <w:pPr>
+        <w:tabs>
+          <w:tab w:val="num" w:pos="4320"/>
+        </w:tabs>
+        <w:ind w:left="4320" w:hanging="360"/>
+      </w:pPr>
+    </w:lvl>
+    <w:lvl w:ilvl="6" w:tentative="1">
+      <w:start w:val="1"/>
+      <w:numFmt w:val="decimal"/>
+      <w:lvlText w:val="%7."/>
+      <w:lvlJc w:val="left"/>
+      <w:pPr>
+        <w:tabs>
+          <w:tab w:val="num" w:pos="5040"/>
+        </w:tabs>
+        <w:ind w:left="5040" w:hanging="360"/>
+      </w:pPr>
+    </w:lvl>
+    <w:lvl w:ilvl="7" w:tentative="1">
+      <w:start w:val="1"/>
+      <w:numFmt w:val="decimal"/>
+      <w:lvlText w:val="%8."/>
+      <w:lvlJc w:val="left"/>
+      <w:pPr>
+        <w:tabs>
+          <w:tab w:val="num" w:pos="5760"/>
+        </w:tabs>
+        <w:ind w:left="5760" w:hanging="360"/>
+      </w:pPr>
+    </w:lvl>
+    <w:lvl w:ilvl="8" w:tentative="1">
+      <w:start w:val="1"/>
+      <w:numFmt w:val="decimal"/>
+      <w:lvlText w:val="%9."/>
+      <w:lvlJc w:val="left"/>
+      <w:pPr>
+        <w:tabs>
+          <w:tab w:val="num" w:pos="6480"/>
+        </w:tabs>
+        <w:ind w:left="6480" w:hanging="360"/>
+      </w:pPr>
+    </w:lvl>
+  </w:abstractNum>
+  <w:abstractNum w:abstractNumId="6" w15:restartNumberingAfterBreak="0">
+    <w:nsid w:val="5AB62F2C"/>
+    <w:multiLevelType w:val="multilevel"/>
+    <w:tmpl w:val="E0A6ED4A"/>
+    <w:lvl w:ilvl="0">
+      <w:start w:val="1"/>
+      <w:numFmt w:val="bullet"/>
+      <w:lvlText w:val=""/>
+      <w:lvlJc w:val="left"/>
+      <w:pPr>
+        <w:tabs>
+          <w:tab w:val="num" w:pos="720"/>
+        </w:tabs>
+        <w:ind w:left="720" w:hanging="360"/>
+      </w:pPr>
+      <w:rPr>
+        <w:rFonts w:ascii="Symbol" w:hAnsi="Symbol" w:hint="default"/>
+        <w:sz w:val="20"/>
+      </w:rPr>
+    </w:lvl>
+    <w:lvl w:ilvl="1" w:tentative="1">
+      <w:start w:val="1"/>
+      <w:numFmt w:val="bullet"/>
+      <w:lvlText w:val="o"/>
+      <w:lvlJc w:val="left"/>
+      <w:pPr>
+        <w:tabs>
+          <w:tab w:val="num" w:pos="1440"/>
+        </w:tabs>
+        <w:ind w:left="1440" w:hanging="360"/>
+      </w:pPr>
+      <w:rPr>
+        <w:rFonts w:ascii="Courier New" w:hAnsi="Courier New" w:hint="default"/>
+        <w:sz w:val="20"/>
+      </w:rPr>
+    </w:lvl>
+    <w:lvl w:ilvl="2" w:tentative="1">
+      <w:start w:val="1"/>
+      <w:numFmt w:val="bullet"/>
+      <w:lvlText w:val=""/>
+      <w:lvlJc w:val="left"/>
+      <w:pPr>
+        <w:tabs>
+          <w:tab w:val="num" w:pos="2160"/>
+        </w:tabs>
+        <w:ind w:left="2160" w:hanging="360"/>
+      </w:pPr>
+      <w:rPr>
+        <w:rFonts w:ascii="Wingdings" w:hAnsi="Wingdings" w:hint="default"/>
+        <w:sz w:val="20"/>
+      </w:rPr>
+    </w:lvl>
+    <w:lvl w:ilvl="3" w:tentative="1">
+      <w:start w:val="1"/>
+      <w:numFmt w:val="bullet"/>
+      <w:lvlText w:val=""/>
+      <w:lvlJc w:val="left"/>
+      <w:pPr>
+        <w:tabs>
+          <w:tab w:val="num" w:pos="2880"/>
+        </w:tabs>
+        <w:ind w:left="2880" w:hanging="360"/>
+      </w:pPr>
+      <w:rPr>
+        <w:rFonts w:ascii="Wingdings" w:hAnsi="Wingdings" w:hint="default"/>
+        <w:sz w:val="20"/>
+      </w:rPr>
+    </w:lvl>
+    <w:lvl w:ilvl="4" w:tentative="1">
+      <w:start w:val="1"/>
+      <w:numFmt w:val="bullet"/>
+      <w:lvlText w:val=""/>
+      <w:lvlJc w:val="left"/>
+      <w:pPr>
+        <w:tabs>
+          <w:tab w:val="num" w:pos="3600"/>
+        </w:tabs>
+        <w:ind w:left="3600" w:hanging="360"/>
+      </w:pPr>
+      <w:rPr>
+        <w:rFonts w:ascii="Wingdings" w:hAnsi="Wingdings" w:hint="default"/>
+        <w:sz w:val="20"/>
+      </w:rPr>
+    </w:lvl>
+    <w:lvl w:ilvl="5" w:tentative="1">
+      <w:start w:val="1"/>
+      <w:numFmt w:val="bullet"/>
+      <w:lvlText w:val=""/>
+      <w:lvlJc w:val="left"/>
+      <w:pPr>
+        <w:tabs>
+          <w:tab w:val="num" w:pos="4320"/>
+        </w:tabs>
+        <w:ind w:left="4320" w:hanging="360"/>
+      </w:pPr>
+      <w:rPr>
+        <w:rFonts w:ascii="Wingdings" w:hAnsi="Wingdings" w:hint="default"/>
+        <w:sz w:val="20"/>
+      </w:rPr>
+    </w:lvl>
+    <w:lvl w:ilvl="6" w:tentative="1">
+      <w:start w:val="1"/>
+      <w:numFmt w:val="bullet"/>
+      <w:lvlText w:val=""/>
+      <w:lvlJc w:val="left"/>
+      <w:pPr>
+        <w:tabs>
+          <w:tab w:val="num" w:pos="5040"/>
+        </w:tabs>
+        <w:ind w:left="5040" w:hanging="360"/>
+      </w:pPr>
+      <w:rPr>
+        <w:rFonts w:ascii="Wingdings" w:hAnsi="Wingdings" w:hint="default"/>
+        <w:sz w:val="20"/>
+      </w:rPr>
+    </w:lvl>
+    <w:lvl w:ilvl="7" w:tentative="1">
+      <w:start w:val="1"/>
+      <w:numFmt w:val="bullet"/>
+      <w:lvlText w:val=""/>
+      <w:lvlJc w:val="left"/>
+      <w:pPr>
+        <w:tabs>
+          <w:tab w:val="num" w:pos="5760"/>
+        </w:tabs>
+        <w:ind w:left="5760" w:hanging="360"/>
+      </w:pPr>
+      <w:rPr>
+        <w:rFonts w:ascii="Wingdings" w:hAnsi="Wingdings" w:hint="default"/>
+        <w:sz w:val="20"/>
+      </w:rPr>
+    </w:lvl>
+    <w:lvl w:ilvl="8" w:tentative="1">
+      <w:start w:val="1"/>
+      <w:numFmt w:val="bullet"/>
+      <w:lvlText w:val=""/>
+      <w:lvlJc w:val="left"/>
+      <w:pPr>
+        <w:tabs>
+          <w:tab w:val="num" w:pos="6480"/>
+        </w:tabs>
+        <w:ind w:left="6480" w:hanging="360"/>
+      </w:pPr>
+      <w:rPr>
+        <w:rFonts w:ascii="Wingdings" w:hAnsi="Wingdings" w:hint="default"/>
+        <w:sz w:val="20"/>
+      </w:rPr>
+    </w:lvl>
+  </w:abstractNum>
+  <w:abstractNum w:abstractNumId="7" w15:restartNumberingAfterBreak="0">
+    <w:nsid w:val="6EE17CED"/>
+    <w:multiLevelType w:val="multilevel"/>
+    <w:tmpl w:val="C9B0109C"/>
+    <w:lvl w:ilvl="0">
+      <w:start w:val="1"/>
+      <w:numFmt w:val="decimal"/>
+      <w:lvlText w:val="%1."/>
+      <w:lvlJc w:val="left"/>
+      <w:pPr>
+        <w:tabs>
+          <w:tab w:val="num" w:pos="720"/>
+        </w:tabs>
+        <w:ind w:left="720" w:hanging="360"/>
+      </w:pPr>
+    </w:lvl>
+    <w:lvl w:ilvl="1">
+      <w:start w:val="1"/>
+      <w:numFmt w:val="bullet"/>
+      <w:lvlText w:val="o"/>
+      <w:lvlJc w:val="left"/>
+      <w:pPr>
+        <w:tabs>
+          <w:tab w:val="num" w:pos="1440"/>
+        </w:tabs>
+        <w:ind w:left="1440" w:hanging="360"/>
+      </w:pPr>
+      <w:rPr>
+        <w:rFonts w:ascii="Courier New" w:hAnsi="Courier New" w:hint="default"/>
+        <w:sz w:val="20"/>
+      </w:rPr>
+    </w:lvl>
+    <w:lvl w:ilvl="2" w:tentative="1">
+      <w:start w:val="1"/>
+      <w:numFmt w:val="decimal"/>
+      <w:lvlText w:val="%3."/>
+      <w:lvlJc w:val="left"/>
+      <w:pPr>
+        <w:tabs>
+          <w:tab w:val="num" w:pos="2160"/>
+        </w:tabs>
+        <w:ind w:left="2160" w:hanging="360"/>
+      </w:pPr>
+    </w:lvl>
+    <w:lvl w:ilvl="3" w:tentative="1">
+      <w:start w:val="1"/>
+      <w:numFmt w:val="decimal"/>
+      <w:lvlText w:val="%4."/>
+      <w:lvlJc w:val="left"/>
+      <w:pPr>
+        <w:tabs>
+          <w:tab w:val="num" w:pos="2880"/>
+        </w:tabs>
+        <w:ind w:left="2880" w:hanging="360"/>
+      </w:pPr>
+    </w:lvl>
+    <w:lvl w:ilvl="4" w:tentative="1">
+      <w:start w:val="1"/>
+      <w:numFmt w:val="decimal"/>
+      <w:lvlText w:val="%5."/>
+      <w:lvlJc w:val="left"/>
+      <w:pPr>
+        <w:tabs>
+          <w:tab w:val="num" w:pos="3600"/>
+        </w:tabs>
+        <w:ind w:left="3600" w:hanging="360"/>
+      </w:pPr>
+    </w:lvl>
+    <w:lvl w:ilvl="5" w:tentative="1">
+      <w:start w:val="1"/>
+      <w:numFmt w:val="decimal"/>
+      <w:lvlText w:val="%6."/>
+      <w:lvlJc w:val="left"/>
+      <w:pPr>
+        <w:tabs>
+          <w:tab w:val="num" w:pos="4320"/>
+        </w:tabs>
+        <w:ind w:left="4320" w:hanging="360"/>
+      </w:pPr>
+    </w:lvl>
+    <w:lvl w:ilvl="6" w:tentative="1">
+      <w:start w:val="1"/>
+      <w:numFmt w:val="decimal"/>
+      <w:lvlText w:val="%7."/>
+      <w:lvlJc w:val="left"/>
+      <w:pPr>
+        <w:tabs>
+          <w:tab w:val="num" w:pos="5040"/>
+        </w:tabs>
+        <w:ind w:left="5040" w:hanging="360"/>
+      </w:pPr>
+    </w:lvl>
+    <w:lvl w:ilvl="7" w:tentative="1">
+      <w:start w:val="1"/>
+      <w:numFmt w:val="decimal"/>
+      <w:lvlText w:val="%8."/>
+      <w:lvlJc w:val="left"/>
+      <w:pPr>
+        <w:tabs>
+          <w:tab w:val="num" w:pos="5760"/>
+        </w:tabs>
+        <w:ind w:left="5760" w:hanging="360"/>
+      </w:pPr>
+    </w:lvl>
+    <w:lvl w:ilvl="8" w:tentative="1">
+      <w:start w:val="1"/>
+      <w:numFmt w:val="decimal"/>
+      <w:lvlText w:val="%9."/>
+      <w:lvlJc w:val="left"/>
+      <w:pPr>
+        <w:tabs>
+          <w:tab w:val="num" w:pos="6480"/>
+        </w:tabs>
+        <w:ind w:left="6480" w:hanging="360"/>
+      </w:pPr>
+    </w:lvl>
+  </w:abstractNum>
+  <w:abstractNum w:abstractNumId="8" w15:restartNumberingAfterBreak="0">
+    <w:nsid w:val="75D127EA"/>
+    <w:multiLevelType w:val="multilevel"/>
+    <w:tmpl w:val="0CCC5F56"/>
+    <w:lvl w:ilvl="0">
+      <w:start w:val="1"/>
+      <w:numFmt w:val="bullet"/>
+      <w:lvlText w:val=""/>
+      <w:lvlJc w:val="left"/>
+      <w:pPr>
+        <w:tabs>
+          <w:tab w:val="num" w:pos="720"/>
+        </w:tabs>
+        <w:ind w:left="720" w:hanging="360"/>
+      </w:pPr>
+      <w:rPr>
+        <w:rFonts w:ascii="Symbol" w:hAnsi="Symbol" w:hint="default"/>
+        <w:sz w:val="20"/>
+      </w:rPr>
+    </w:lvl>
+    <w:lvl w:ilvl="1" w:tentative="1">
+      <w:start w:val="1"/>
+      <w:numFmt w:val="bullet"/>
+      <w:lvlText w:val="o"/>
+      <w:lvlJc w:val="left"/>
+      <w:pPr>
+        <w:tabs>
+          <w:tab w:val="num" w:pos="1440"/>
+        </w:tabs>
+        <w:ind w:left="1440" w:hanging="360"/>
+      </w:pPr>
+      <w:rPr>
+        <w:rFonts w:ascii="Courier New" w:hAnsi="Courier New" w:hint="default"/>
+        <w:sz w:val="20"/>
+      </w:rPr>
+    </w:lvl>
+    <w:lvl w:ilvl="2" w:tentative="1">
+      <w:start w:val="1"/>
+      <w:numFmt w:val="bullet"/>
+      <w:lvlText w:val=""/>
+      <w:lvlJc w:val="left"/>
+      <w:pPr>
+        <w:tabs>
+          <w:tab w:val="num" w:pos="2160"/>
+        </w:tabs>
+        <w:ind w:left="2160" w:hanging="360"/>
+      </w:pPr>
+      <w:rPr>
+        <w:rFonts w:ascii="Wingdings" w:hAnsi="Wingdings" w:hint="default"/>
+        <w:sz w:val="20"/>
+      </w:rPr>
+    </w:lvl>
+    <w:lvl w:ilvl="3" w:tentative="1">
+      <w:start w:val="1"/>
+      <w:numFmt w:val="bullet"/>
+      <w:lvlText w:val=""/>
+      <w:lvlJc w:val="left"/>
+      <w:pPr>
+        <w:tabs>
+          <w:tab w:val="num" w:pos="2880"/>
+        </w:tabs>
+        <w:ind w:left="2880" w:hanging="360"/>
+      </w:pPr>
+      <w:rPr>
+        <w:rFonts w:ascii="Wingdings" w:hAnsi="Wingdings" w:hint="default"/>
+        <w:sz w:val="20"/>
+      </w:rPr>
+    </w:lvl>
+    <w:lvl w:ilvl="4" w:tentative="1">
+      <w:start w:val="1"/>
+      <w:numFmt w:val="bullet"/>
+      <w:lvlText w:val=""/>
+      <w:lvlJc w:val="left"/>
+      <w:pPr>
+        <w:tabs>
+          <w:tab w:val="num" w:pos="3600"/>
+        </w:tabs>
+        <w:ind w:left="3600" w:hanging="360"/>
+      </w:pPr>
+      <w:rPr>
+        <w:rFonts w:ascii="Wingdings" w:hAnsi="Wingdings" w:hint="default"/>
+        <w:sz w:val="20"/>
+      </w:rPr>
+    </w:lvl>
+    <w:lvl w:ilvl="5" w:tentative="1">
+      <w:start w:val="1"/>
+      <w:numFmt w:val="bullet"/>
+      <w:lvlText w:val=""/>
+      <w:lvlJc w:val="left"/>
+      <w:pPr>
+        <w:tabs>
+          <w:tab w:val="num" w:pos="4320"/>
+        </w:tabs>
+        <w:ind w:left="4320" w:hanging="360"/>
+      </w:pPr>
+      <w:rPr>
+        <w:rFonts w:ascii="Wingdings" w:hAnsi="Wingdings" w:hint="default"/>
+        <w:sz w:val="20"/>
+      </w:rPr>
+    </w:lvl>
+    <w:lvl w:ilvl="6" w:tentative="1">
+      <w:start w:val="1"/>
+      <w:numFmt w:val="bullet"/>
+      <w:lvlText w:val=""/>
+      <w:lvlJc w:val="left"/>
+      <w:pPr>
+        <w:tabs>
+          <w:tab w:val="num" w:pos="5040"/>
+        </w:tabs>
+        <w:ind w:left="5040" w:hanging="360"/>
+      </w:pPr>
+      <w:rPr>
+        <w:rFonts w:ascii="Wingdings" w:hAnsi="Wingdings" w:hint="default"/>
+        <w:sz w:val="20"/>
+      </w:rPr>
+    </w:lvl>
+    <w:lvl w:ilvl="7" w:tentative="1">
+      <w:start w:val="1"/>
+      <w:numFmt w:val="bullet"/>
+      <w:lvlText w:val=""/>
+      <w:lvlJc w:val="left"/>
+      <w:pPr>
+        <w:tabs>
+          <w:tab w:val="num" w:pos="5760"/>
+        </w:tabs>
+        <w:ind w:left="5760" w:hanging="360"/>
+      </w:pPr>
+      <w:rPr>
+        <w:rFonts w:ascii="Wingdings" w:hAnsi="Wingdings" w:hint="default"/>
+        <w:sz w:val="20"/>
+      </w:rPr>
+    </w:lvl>
+    <w:lvl w:ilvl="8" w:tentative="1">
+      <w:start w:val="1"/>
+      <w:numFmt w:val="bullet"/>
+      <w:lvlText w:val=""/>
+      <w:lvlJc w:val="left"/>
+      <w:pPr>
+        <w:tabs>
+          <w:tab w:val="num" w:pos="6480"/>
+        </w:tabs>
+        <w:ind w:left="6480" w:hanging="360"/>
+      </w:pPr>
+      <w:rPr>
+        <w:rFonts w:ascii="Wingdings" w:hAnsi="Wingdings" w:hint="default"/>
+        <w:sz w:val="20"/>
+      </w:rPr>
+    </w:lvl>
+  </w:abstractNum>
+  <w:num w:numId="1" w16cid:durableId="943414171">
+    <w:abstractNumId w:val="2"/>
+  </w:num>
+  <w:num w:numId="2" w16cid:durableId="1259098350">
+    <w:abstractNumId w:val="0"/>
+  </w:num>
+  <w:num w:numId="3" w16cid:durableId="167913356">
+    <w:abstractNumId w:val="3"/>
+  </w:num>
+  <w:num w:numId="4" w16cid:durableId="1195119233">
+    <w:abstractNumId w:val="7"/>
+  </w:num>
+  <w:num w:numId="5" w16cid:durableId="1862276457">
+    <w:abstractNumId w:val="1"/>
+  </w:num>
+  <w:num w:numId="6" w16cid:durableId="646515875">
+    <w:abstractNumId w:val="4"/>
+  </w:num>
+  <w:num w:numId="7" w16cid:durableId="1759059890">
+    <w:abstractNumId w:val="8"/>
+  </w:num>
+  <w:num w:numId="8" w16cid:durableId="1275527355">
+    <w:abstractNumId w:val="5"/>
+  </w:num>
+  <w:num w:numId="9" w16cid:durableId="1781022337">
+    <w:abstractNumId w:val="6"/>
+  </w:num>
+</w:numbering>
 </file>
 
 <file path=word/styles.xml><?xml version="1.0" encoding="utf-8"?>
@@ -2024,7 +4466,6 @@
   <w:style w:type="character" w:default="1" w:styleId="Fontdeparagrafimplicit">
     <w:name w:val="Default Paragraph Font"/>
     <w:uiPriority w:val="1"/>
-    <w:semiHidden/>
     <w:unhideWhenUsed/>
   </w:style>
   <w:style w:type="table" w:default="1" w:styleId="TabelNormal">

</xml_diff>

<commit_message>
Ch. 2: Implementation Details and initial code structure
</commit_message>
<xml_diff>
--- a/Research_Paper.docx
+++ b/Research_Paper.docx
@@ -59,15 +59,7 @@
     </w:p>
     <w:p>
       <w:r>
-        <w:t xml:space="preserve">to that of a larger, full feature set commonly used in </w:t>
-      </w:r>
-      <w:proofErr w:type="gramStart"/>
-      <w:r>
-        <w:t>the literature</w:t>
-      </w:r>
-      <w:proofErr w:type="gramEnd"/>
-      <w:r>
-        <w:t>.</w:t>
+        <w:t>to that of a larger, full feature set commonly used in the literature.</w:t>
       </w:r>
     </w:p>
     <w:p>
@@ -190,28 +182,12 @@
         <w:br/>
       </w:r>
       <w:r>
-        <w:t xml:space="preserve">For the initial implementation and experiments required in this lab, the </w:t>
-      </w:r>
-      <w:proofErr w:type="gramStart"/>
-      <w:r>
-        <w:t>main focus</w:t>
-      </w:r>
-      <w:proofErr w:type="gramEnd"/>
-      <w:r>
-        <w:t xml:space="preserve"> will be on</w:t>
-      </w:r>
-    </w:p>
-    <w:p>
-      <w:r>
-        <w:t xml:space="preserve">CICIDS2017 </w:t>
-      </w:r>
-      <w:proofErr w:type="gramStart"/>
-      <w:r>
-        <w:t>as</w:t>
-      </w:r>
-      <w:proofErr w:type="gramEnd"/>
-      <w:r>
-        <w:t xml:space="preserve"> the primary dataset, because it offers:</w:t>
+        <w:t>For the initial implementation and experiments required in this lab, the main focus will be on</w:t>
+      </w:r>
+    </w:p>
+    <w:p>
+      <w:r>
+        <w:t>CICIDS2017 as the primary dataset, because it offers:</w:t>
       </w:r>
     </w:p>
     <w:p>
@@ -360,15 +336,7 @@
     </w:p>
     <w:p>
       <w:r>
-        <w:t xml:space="preserve">Each network flow is represented by a feature vector in </w:t>
-      </w:r>
-      <w:proofErr w:type="gramStart"/>
-      <w:r>
-        <w:t>a d-</w:t>
-      </w:r>
-      <w:proofErr w:type="gramEnd"/>
-      <w:r>
-        <w:t>dimensional space.</w:t>
+        <w:t>Each network flow is represented by a feature vector in a d-dimensional space.</w:t>
       </w:r>
     </w:p>
     <w:p>
@@ -431,14 +399,9 @@
     </w:p>
     <w:p>
       <w:r>
-        <w:t xml:space="preserve">D = </w:t>
-      </w:r>
-      <w:proofErr w:type="gramStart"/>
-      <w:r>
-        <w:t>{ (</w:t>
+        <w:t>D = { (</w:t>
       </w:r>
       <w:proofErr w:type="spellStart"/>
-      <w:proofErr w:type="gramEnd"/>
       <w:r>
         <w:t>x_i</w:t>
       </w:r>
@@ -451,13 +414,8 @@
         <w:t>y_i</w:t>
       </w:r>
       <w:proofErr w:type="spellEnd"/>
-      <w:proofErr w:type="gramStart"/>
-      <w:r>
-        <w:t>) }</w:t>
-      </w:r>
-      <w:proofErr w:type="gramEnd"/>
-      <w:r>
-        <w:t xml:space="preserve"> for </w:t>
+      <w:r>
+        <w:t xml:space="preserve">) } for </w:t>
       </w:r>
       <w:proofErr w:type="spellStart"/>
       <w:r>
@@ -465,15 +423,7 @@
       </w:r>
       <w:proofErr w:type="spellEnd"/>
       <w:r>
-        <w:t xml:space="preserve"> = </w:t>
-      </w:r>
-      <w:proofErr w:type="gramStart"/>
-      <w:r>
-        <w:t>1..</w:t>
-      </w:r>
-      <w:proofErr w:type="gramEnd"/>
-      <w:r>
-        <w:t>N,</w:t>
+        <w:t xml:space="preserve"> = 1..N,</w:t>
       </w:r>
     </w:p>
     <w:p>
@@ -509,15 +459,7 @@
     </w:p>
     <w:p>
       <w:r>
-        <w:t>(</w:t>
-      </w:r>
-      <w:proofErr w:type="gramStart"/>
-      <w:r>
-        <w:t>typically</w:t>
-      </w:r>
-      <w:proofErr w:type="gramEnd"/>
-      <w:r>
-        <w:t xml:space="preserve"> 70–80 features). - One or more compact feature sets </w:t>
+        <w:t xml:space="preserve">(typically 70–80 features). - One or more compact feature sets </w:t>
       </w:r>
       <w:proofErr w:type="spellStart"/>
       <w:r>
@@ -604,17 +546,12 @@
       </w:r>
       <w:proofErr w:type="spellStart"/>
       <w:r>
-        <w:t>d_</w:t>
-      </w:r>
-      <w:proofErr w:type="gramStart"/>
-      <w:r>
-        <w:t>compact</w:t>
+        <w:t>d_compact</w:t>
       </w:r>
       <w:proofErr w:type="spellEnd"/>
       <w:r>
         <w:t>},</w:t>
       </w:r>
-      <w:proofErr w:type="gramEnd"/>
     </w:p>
     <w:p>
       <w:r>
@@ -727,15 +664,7 @@
       </w:r>
       <w:proofErr w:type="spellEnd"/>
       <w:r>
-        <w:t xml:space="preserve">). - Ensemble </w:t>
-      </w:r>
-      <w:proofErr w:type="gramStart"/>
-      <w:r>
-        <w:t>tree</w:t>
-      </w:r>
-      <w:proofErr w:type="gramEnd"/>
-      <w:r>
-        <w:t xml:space="preserve"> methods that</w:t>
+        <w:t>). - Ensemble tree methods that</w:t>
       </w:r>
     </w:p>
     <w:p>
@@ -930,19 +859,11 @@
       </w:r>
       <w:proofErr w:type="spellStart"/>
       <w:r>
-        <w:t>d_</w:t>
-      </w:r>
-      <w:proofErr w:type="gramStart"/>
-      <w:r>
-        <w:t>full</w:t>
+        <w:t>d_full</w:t>
       </w:r>
       <w:proofErr w:type="spellEnd"/>
       <w:r>
-        <w:t>},</w:t>
-      </w:r>
-      <w:proofErr w:type="gramEnd"/>
-      <w:r>
-        <w:t xml:space="preserve"> - Compact feature vector </w:t>
+        <w:t xml:space="preserve">}, - Compact feature vector </w:t>
       </w:r>
       <w:proofErr w:type="spellStart"/>
       <w:r>
@@ -960,15 +881,7 @@
       </w:r>
       <w:proofErr w:type="spellEnd"/>
       <w:r>
-        <w:t xml:space="preserve">} with different sizes (e.g., 20, 30, 40 features). - </w:t>
-      </w:r>
-      <w:proofErr w:type="gramStart"/>
-      <w:r>
-        <w:t>Evaluate on</w:t>
-      </w:r>
-      <w:proofErr w:type="gramEnd"/>
-      <w:r>
-        <w:t xml:space="preserve"> the same</w:t>
+        <w:t>} with different sizes (e.g., 20, 30, 40 features). - Evaluate on the same</w:t>
       </w:r>
     </w:p>
     <w:p>
@@ -1054,13 +967,8 @@
     </w:p>
     <w:p>
       <w:r>
-        <w:t xml:space="preserve">features. - Compare performance metrics and runtime. Expected Outcome: - Clarify </w:t>
-      </w:r>
-      <w:proofErr w:type="gramStart"/>
-      <w:r>
-        <w:t>whether</w:t>
-      </w:r>
-      <w:proofErr w:type="gramEnd"/>
+        <w:t>features. - Compare performance metrics and runtime. Expected Outcome: - Clarify whether</w:t>
+      </w:r>
     </w:p>
     <w:p>
       <w:r>
@@ -1290,15 +1198,7 @@
     </w:p>
     <w:p>
       <w:r>
-        <w:t xml:space="preserve">3. Explainability and </w:t>
-      </w:r>
-      <w:proofErr w:type="gramStart"/>
-      <w:r>
-        <w:t>feature importance</w:t>
-      </w:r>
-      <w:proofErr w:type="gramEnd"/>
-      <w:r>
-        <w:t>. - Can the compact feature sets and model choices</w:t>
+        <w:t>3. Explainability and feature importance. - Can the compact feature sets and model choices</w:t>
       </w:r>
     </w:p>
     <w:p>
@@ -1329,15 +1229,7 @@
     </w:p>
     <w:p>
       <w:r>
-        <w:t xml:space="preserve">This chapter </w:t>
-      </w:r>
-      <w:proofErr w:type="gramStart"/>
-      <w:r>
-        <w:t>defined</w:t>
-      </w:r>
-      <w:proofErr w:type="gramEnd"/>
-      <w:r>
-        <w:t xml:space="preserve"> the experimental model for the research project:</w:t>
+        <w:t>This chapter defined the experimental model for the research project:</w:t>
       </w:r>
     </w:p>
     <w:p>
@@ -1380,15 +1272,7 @@
     </w:p>
     <w:p>
       <w:r>
-        <w:t xml:space="preserve">classification metrics and deployment-oriented metrics </w:t>
-      </w:r>
-      <w:proofErr w:type="gramStart"/>
-      <w:r>
-        <w:t>was</w:t>
-      </w:r>
-      <w:proofErr w:type="gramEnd"/>
-      <w:r>
-        <w:t xml:space="preserve"> defined, along with a plan for</w:t>
+        <w:t>classification metrics and deployment-oriented metrics was defined, along with a plan for</w:t>
       </w:r>
     </w:p>
     <w:p>
@@ -1669,15 +1553,7 @@
         </w:numPr>
       </w:pPr>
       <w:r>
-        <w:t>One day</w:t>
-      </w:r>
-      <w:proofErr w:type="gramStart"/>
-      <w:r>
-        <w:t xml:space="preserve"> dominated</w:t>
-      </w:r>
-      <w:proofErr w:type="gramEnd"/>
-      <w:r>
-        <w:t xml:space="preserve"> by </w:t>
+        <w:t xml:space="preserve">One day dominated by </w:t>
       </w:r>
       <w:r>
         <w:rPr>
@@ -2116,23 +1992,7 @@
     <w:p>
       <w:r>
         <w:lastRenderedPageBreak/>
-        <w:t xml:space="preserve">After cleaning, the dataset still contains tens of thousands of </w:t>
-      </w:r>
-      <w:proofErr w:type="gramStart"/>
-      <w:r>
-        <w:t>flows</w:t>
-      </w:r>
-      <w:proofErr w:type="gramEnd"/>
-      <w:r>
-        <w:t xml:space="preserve">, preserving the diversity of normal and </w:t>
-      </w:r>
-      <w:proofErr w:type="gramStart"/>
-      <w:r>
-        <w:t>attack</w:t>
-      </w:r>
-      <w:proofErr w:type="gramEnd"/>
-      <w:r>
-        <w:t xml:space="preserve"> traffic.</w:t>
+        <w:t>After cleaning, the dataset still contains tens of thousands of flows, preserving the diversity of normal and attack traffic.</w:t>
       </w:r>
     </w:p>
     <w:p>
@@ -2538,6 +2398,1450 @@
         <w:t>Raw or lightly normalized values for tree-based models (Random Forest), which are less sensitive to scaling.</w:t>
       </w:r>
     </w:p>
+    <w:p>
+      <w:pPr>
+        <w:rPr>
+          <w:b/>
+          <w:bCs/>
+        </w:rPr>
+      </w:pPr>
+      <w:r>
+        <w:rPr>
+          <w:b/>
+          <w:bCs/>
+        </w:rPr>
+        <w:t>2.3. Implementation Details</w:t>
+      </w:r>
+    </w:p>
+    <w:p>
+      <w:pPr>
+        <w:rPr>
+          <w:b/>
+          <w:bCs/>
+        </w:rPr>
+      </w:pPr>
+      <w:r>
+        <w:rPr>
+          <w:b/>
+          <w:bCs/>
+        </w:rPr>
+        <w:t>2.3.1. Software Environment</w:t>
+      </w:r>
+    </w:p>
+    <w:p>
+      <w:r>
+        <w:t>The implementation of this case study is done using open-source tools:</w:t>
+      </w:r>
+    </w:p>
+    <w:p>
+      <w:pPr>
+        <w:numPr>
+          <w:ilvl w:val="0"/>
+          <w:numId w:val="10"/>
+        </w:numPr>
+      </w:pPr>
+      <w:r>
+        <w:rPr>
+          <w:b/>
+          <w:bCs/>
+        </w:rPr>
+        <w:t>Language:</w:t>
+      </w:r>
+      <w:r>
+        <w:t xml:space="preserve"> Python 3.x</w:t>
+      </w:r>
+    </w:p>
+    <w:p>
+      <w:pPr>
+        <w:numPr>
+          <w:ilvl w:val="0"/>
+          <w:numId w:val="10"/>
+        </w:numPr>
+      </w:pPr>
+      <w:r>
+        <w:rPr>
+          <w:b/>
+          <w:bCs/>
+        </w:rPr>
+        <w:t>Libraries:</w:t>
+      </w:r>
+    </w:p>
+    <w:p>
+      <w:pPr>
+        <w:numPr>
+          <w:ilvl w:val="1"/>
+          <w:numId w:val="10"/>
+        </w:numPr>
+      </w:pPr>
+      <w:r>
+        <w:t>pandas for data loading, cleaning, and manipulation.</w:t>
+      </w:r>
+    </w:p>
+    <w:p>
+      <w:pPr>
+        <w:numPr>
+          <w:ilvl w:val="1"/>
+          <w:numId w:val="10"/>
+        </w:numPr>
+      </w:pPr>
+      <w:r>
+        <w:t>scikit-learn for models (Logistic Regression, Random Forest), preprocessing, and metrics.</w:t>
+      </w:r>
+    </w:p>
+    <w:p>
+      <w:pPr>
+        <w:numPr>
+          <w:ilvl w:val="1"/>
+          <w:numId w:val="10"/>
+        </w:numPr>
+      </w:pPr>
+      <w:proofErr w:type="spellStart"/>
+      <w:r>
+        <w:t>numpy</w:t>
+      </w:r>
+      <w:proofErr w:type="spellEnd"/>
+      <w:r>
+        <w:t xml:space="preserve"> for numerical operations.</w:t>
+      </w:r>
+    </w:p>
+    <w:p>
+      <w:pPr>
+        <w:numPr>
+          <w:ilvl w:val="1"/>
+          <w:numId w:val="10"/>
+        </w:numPr>
+      </w:pPr>
+      <w:r>
+        <w:t>matplotlib / seaborn (optional) for plotting confusion matrices and basic visualizations.</w:t>
+      </w:r>
+    </w:p>
+    <w:p>
+      <w:r>
+        <w:t>The code is organized into small, reusable modules:</w:t>
+      </w:r>
+    </w:p>
+    <w:p>
+      <w:pPr>
+        <w:numPr>
+          <w:ilvl w:val="0"/>
+          <w:numId w:val="11"/>
+        </w:numPr>
+      </w:pPr>
+      <w:r>
+        <w:t>data_loading.py – functions to load and merge CICIDS2017 CSV files, perform sampling, and apply cleaning rules.</w:t>
+      </w:r>
+    </w:p>
+    <w:p>
+      <w:pPr>
+        <w:numPr>
+          <w:ilvl w:val="0"/>
+          <w:numId w:val="11"/>
+        </w:numPr>
+      </w:pPr>
+      <w:r>
+        <w:t>features.py – utility functions for feature selection, scaling, and feature set definitions (full, compact).</w:t>
+      </w:r>
+    </w:p>
+    <w:p>
+      <w:pPr>
+        <w:numPr>
+          <w:ilvl w:val="0"/>
+          <w:numId w:val="11"/>
+        </w:numPr>
+      </w:pPr>
+      <w:r>
+        <w:t>models.py – wrappers for training, validation, and prediction using different model families.</w:t>
+      </w:r>
+    </w:p>
+    <w:p>
+      <w:pPr>
+        <w:numPr>
+          <w:ilvl w:val="0"/>
+          <w:numId w:val="11"/>
+        </w:numPr>
+      </w:pPr>
+      <w:r>
+        <w:t>evaluation.py – functions to compute metrics, plot confusion matrices, and log results.</w:t>
+      </w:r>
+    </w:p>
+    <w:p>
+      <w:pPr>
+        <w:numPr>
+          <w:ilvl w:val="0"/>
+          <w:numId w:val="11"/>
+        </w:numPr>
+      </w:pPr>
+      <w:r>
+        <w:t>run_case_study.py – main script that ties everything together for this chapter.</w:t>
+      </w:r>
+    </w:p>
+    <w:p>
+      <w:r>
+        <w:lastRenderedPageBreak/>
+        <w:t xml:space="preserve">All code is version-controlled in a </w:t>
+      </w:r>
+      <w:r>
+        <w:rPr>
+          <w:b/>
+          <w:bCs/>
+        </w:rPr>
+        <w:t>Git repository</w:t>
+      </w:r>
+      <w:r>
+        <w:t>, which also contains a short README describing how to reproduce the experiments.</w:t>
+      </w:r>
+    </w:p>
+    <w:p>
+      <w:pPr>
+        <w:rPr>
+          <w:b/>
+          <w:bCs/>
+        </w:rPr>
+      </w:pPr>
+      <w:r>
+        <w:rPr>
+          <w:b/>
+          <w:bCs/>
+        </w:rPr>
+        <w:t>2.3.2. Hardware Setup</w:t>
+      </w:r>
+    </w:p>
+    <w:p>
+      <w:r>
+        <w:t xml:space="preserve">The initial experiments are run on a </w:t>
+      </w:r>
+      <w:r>
+        <w:rPr>
+          <w:b/>
+          <w:bCs/>
+        </w:rPr>
+        <w:t>standard laptop-class machine</w:t>
+      </w:r>
+      <w:r>
+        <w:t>, for example:</w:t>
+      </w:r>
+    </w:p>
+    <w:p>
+      <w:pPr>
+        <w:numPr>
+          <w:ilvl w:val="0"/>
+          <w:numId w:val="12"/>
+        </w:numPr>
+      </w:pPr>
+      <w:r>
+        <w:t>Quad-core CPU (e.g., Intel i5/i7 or AMD Ryzen class).</w:t>
+      </w:r>
+    </w:p>
+    <w:p>
+      <w:pPr>
+        <w:numPr>
+          <w:ilvl w:val="0"/>
+          <w:numId w:val="12"/>
+        </w:numPr>
+      </w:pPr>
+      <w:r>
+        <w:t>8–16 GB RAM.</w:t>
+      </w:r>
+    </w:p>
+    <w:p>
+      <w:pPr>
+        <w:numPr>
+          <w:ilvl w:val="0"/>
+          <w:numId w:val="12"/>
+        </w:numPr>
+      </w:pPr>
+      <w:r>
+        <w:t>No GPU acceleration (CPU-only inference).</w:t>
+      </w:r>
+    </w:p>
+    <w:p>
+      <w:r>
+        <w:t xml:space="preserve">This environment is more powerful than an embedded IoT gateway, but still representative for a low-end server or on-premise monitoring node. Later chapters may consider more constrained hardware explicitly (e.g., Raspberry Pi), but for this case study the focus is on </w:t>
+      </w:r>
+      <w:r>
+        <w:rPr>
+          <w:b/>
+          <w:bCs/>
+        </w:rPr>
+        <w:t>correctness and methodology</w:t>
+      </w:r>
+      <w:r>
+        <w:t xml:space="preserve"> rather than tight resource limits.</w:t>
+      </w:r>
+    </w:p>
+    <w:p>
+      <w:pPr>
+        <w:rPr>
+          <w:b/>
+          <w:bCs/>
+        </w:rPr>
+      </w:pPr>
+      <w:r>
+        <w:rPr>
+          <w:b/>
+          <w:bCs/>
+        </w:rPr>
+        <w:t>2.3.3. Reproducibility</w:t>
+      </w:r>
+    </w:p>
+    <w:p>
+      <w:r>
+        <w:t>To ensure reproducibility:</w:t>
+      </w:r>
+    </w:p>
+    <w:p>
+      <w:pPr>
+        <w:numPr>
+          <w:ilvl w:val="0"/>
+          <w:numId w:val="13"/>
+        </w:numPr>
+      </w:pPr>
+      <w:r>
+        <w:t xml:space="preserve">All random processes (train/validation/test splits, model initialization, sampling) are controlled via fixed </w:t>
+      </w:r>
+      <w:r>
+        <w:rPr>
+          <w:b/>
+          <w:bCs/>
+        </w:rPr>
+        <w:t>random seeds</w:t>
+      </w:r>
+      <w:r>
+        <w:t>.</w:t>
+      </w:r>
+    </w:p>
+    <w:p>
+      <w:pPr>
+        <w:numPr>
+          <w:ilvl w:val="0"/>
+          <w:numId w:val="13"/>
+        </w:numPr>
+      </w:pPr>
+      <w:r>
+        <w:t xml:space="preserve">Configuration parameters (e.g., feature set, model type, hyperparameters, paths) are stored in a </w:t>
+      </w:r>
+      <w:r>
+        <w:rPr>
+          <w:b/>
+          <w:bCs/>
+        </w:rPr>
+        <w:t>YAML/JSON configuration file</w:t>
+      </w:r>
+      <w:r>
+        <w:t>, loaded by the main script.</w:t>
+      </w:r>
+    </w:p>
+    <w:p>
+      <w:pPr>
+        <w:numPr>
+          <w:ilvl w:val="0"/>
+          <w:numId w:val="13"/>
+        </w:numPr>
+      </w:pPr>
+      <w:r>
+        <w:t xml:space="preserve">The Git history records the evolution of the code, so that intermediate experimental setups and </w:t>
+      </w:r>
+      <w:proofErr w:type="spellStart"/>
+      <w:r>
+        <w:t>refactorings</w:t>
+      </w:r>
+      <w:proofErr w:type="spellEnd"/>
+      <w:r>
+        <w:t xml:space="preserve"> can be traced.</w:t>
+      </w:r>
+    </w:p>
+    <w:p>
+      <w:r>
+        <w:pict w14:anchorId="1971AA24">
+          <v:rect id="_x0000_i1045" style="width:0;height:1.5pt" o:hralign="center" o:hrstd="t" o:hr="t" fillcolor="#a0a0a0" stroked="f"/>
+        </w:pict>
+      </w:r>
+    </w:p>
+    <w:p>
+      <w:pPr>
+        <w:rPr>
+          <w:b/>
+          <w:bCs/>
+        </w:rPr>
+      </w:pPr>
+      <w:r>
+        <w:rPr>
+          <w:b/>
+          <w:bCs/>
+        </w:rPr>
+        <w:t>2.4. Experimental Setup</w:t>
+      </w:r>
+    </w:p>
+    <w:p>
+      <w:pPr>
+        <w:rPr>
+          <w:b/>
+          <w:bCs/>
+        </w:rPr>
+      </w:pPr>
+      <w:r>
+        <w:rPr>
+          <w:b/>
+          <w:bCs/>
+        </w:rPr>
+        <w:t>2.4.1. Models and Hyperparameters</w:t>
+      </w:r>
+    </w:p>
+    <w:p>
+      <w:r>
+        <w:t>The case study uses two main model families, each instantiated with reasonable default hyperparameters:</w:t>
+      </w:r>
+    </w:p>
+    <w:p>
+      <w:pPr>
+        <w:numPr>
+          <w:ilvl w:val="0"/>
+          <w:numId w:val="14"/>
+        </w:numPr>
+      </w:pPr>
+      <w:r>
+        <w:rPr>
+          <w:b/>
+          <w:bCs/>
+        </w:rPr>
+        <w:t>Logistic Regression (LR).</w:t>
+      </w:r>
+    </w:p>
+    <w:p>
+      <w:pPr>
+        <w:numPr>
+          <w:ilvl w:val="1"/>
+          <w:numId w:val="14"/>
+        </w:numPr>
+      </w:pPr>
+      <w:r>
+        <w:t>Penalty: L2 regularization.</w:t>
+      </w:r>
+    </w:p>
+    <w:p>
+      <w:pPr>
+        <w:numPr>
+          <w:ilvl w:val="1"/>
+          <w:numId w:val="14"/>
+        </w:numPr>
+      </w:pPr>
+      <w:r>
+        <w:t xml:space="preserve">Solver: </w:t>
+      </w:r>
+      <w:proofErr w:type="spellStart"/>
+      <w:r>
+        <w:t>liblinear</w:t>
+      </w:r>
+      <w:proofErr w:type="spellEnd"/>
+      <w:r>
+        <w:t xml:space="preserve"> or </w:t>
+      </w:r>
+      <w:proofErr w:type="spellStart"/>
+      <w:r>
+        <w:t>lbfgs</w:t>
+      </w:r>
+      <w:proofErr w:type="spellEnd"/>
+      <w:r>
+        <w:t xml:space="preserve"> (depending on binary vs. multi-class setup).</w:t>
+      </w:r>
+    </w:p>
+    <w:p>
+      <w:pPr>
+        <w:numPr>
+          <w:ilvl w:val="1"/>
+          <w:numId w:val="14"/>
+        </w:numPr>
+      </w:pPr>
+      <w:r>
+        <w:t xml:space="preserve">Regularization strength </w:t>
+      </w:r>
+      <m:oMath>
+        <m:r>
+          <w:rPr>
+            <w:rFonts w:ascii="Cambria Math" w:hAnsi="Cambria Math"/>
+          </w:rPr>
+          <m:t>C</m:t>
+        </m:r>
+      </m:oMath>
+      <w:r>
+        <w:t>: tuned on the validation set over a small grid (e.g., {0.1, 1.0, 10.0}).</w:t>
+      </w:r>
+    </w:p>
+    <w:p>
+      <w:pPr>
+        <w:numPr>
+          <w:ilvl w:val="1"/>
+          <w:numId w:val="14"/>
+        </w:numPr>
+      </w:pPr>
+      <w:r>
+        <w:lastRenderedPageBreak/>
+        <w:t>Class weights: optionally set to "balanced" to mitigate class imbalance.</w:t>
+      </w:r>
+    </w:p>
+    <w:p>
+      <w:pPr>
+        <w:numPr>
+          <w:ilvl w:val="0"/>
+          <w:numId w:val="14"/>
+        </w:numPr>
+      </w:pPr>
+      <w:r>
+        <w:rPr>
+          <w:b/>
+          <w:bCs/>
+        </w:rPr>
+        <w:t>Random Forest (RF).</w:t>
+      </w:r>
+    </w:p>
+    <w:p>
+      <w:pPr>
+        <w:numPr>
+          <w:ilvl w:val="1"/>
+          <w:numId w:val="14"/>
+        </w:numPr>
+      </w:pPr>
+      <w:r>
+        <w:t>Number of trees: 100–200.</w:t>
+      </w:r>
+    </w:p>
+    <w:p>
+      <w:pPr>
+        <w:numPr>
+          <w:ilvl w:val="1"/>
+          <w:numId w:val="14"/>
+        </w:numPr>
+      </w:pPr>
+      <w:r>
+        <w:t>Maximum depth: limited (e.g., 15–25) to control overfitting and inference time.</w:t>
+      </w:r>
+    </w:p>
+    <w:p>
+      <w:pPr>
+        <w:numPr>
+          <w:ilvl w:val="1"/>
+          <w:numId w:val="14"/>
+        </w:numPr>
+      </w:pPr>
+      <w:r>
+        <w:t>Minimum samples per split/leaf: tuned lightly on the validation set.</w:t>
+      </w:r>
+    </w:p>
+    <w:p>
+      <w:pPr>
+        <w:numPr>
+          <w:ilvl w:val="1"/>
+          <w:numId w:val="14"/>
+        </w:numPr>
+      </w:pPr>
+      <w:r>
+        <w:t>Class weights: "balanced" or "</w:t>
+      </w:r>
+      <w:proofErr w:type="spellStart"/>
+      <w:r>
+        <w:t>balanced_subsample</w:t>
+      </w:r>
+      <w:proofErr w:type="spellEnd"/>
+      <w:r>
+        <w:t>".</w:t>
+      </w:r>
+    </w:p>
+    <w:p>
+      <w:r>
+        <w:t>For each model type, two variants are trained:</w:t>
+      </w:r>
+    </w:p>
+    <w:p>
+      <w:pPr>
+        <w:numPr>
+          <w:ilvl w:val="0"/>
+          <w:numId w:val="15"/>
+        </w:numPr>
+      </w:pPr>
+      <w:r>
+        <w:rPr>
+          <w:b/>
+          <w:bCs/>
+        </w:rPr>
+        <w:t>Full-feature model:</w:t>
+      </w:r>
+      <w:r>
+        <w:t xml:space="preserve"> using </w:t>
+      </w:r>
+      <m:oMath>
+        <m:sSub>
+          <m:sSubPr>
+            <m:ctrlPr>
+              <w:rPr>
+                <w:rFonts w:ascii="Cambria Math" w:hAnsi="Cambria Math"/>
+              </w:rPr>
+            </m:ctrlPr>
+          </m:sSubPr>
+          <m:e>
+            <m:r>
+              <m:rPr>
+                <m:scr m:val="script"/>
+              </m:rPr>
+              <w:rPr>
+                <w:rFonts w:ascii="Cambria Math" w:hAnsi="Cambria Math"/>
+              </w:rPr>
+              <m:t>F</m:t>
+            </m:r>
+          </m:e>
+          <m:sub>
+            <m:r>
+              <m:rPr>
+                <m:nor/>
+              </m:rPr>
+              <m:t>full</m:t>
+            </m:r>
+          </m:sub>
+        </m:sSub>
+      </m:oMath>
+      <w:r>
+        <w:t>.</w:t>
+      </w:r>
+    </w:p>
+    <w:p>
+      <w:pPr>
+        <w:numPr>
+          <w:ilvl w:val="0"/>
+          <w:numId w:val="15"/>
+        </w:numPr>
+      </w:pPr>
+      <w:r>
+        <w:rPr>
+          <w:b/>
+          <w:bCs/>
+        </w:rPr>
+        <w:t>Compact-feature model:</w:t>
+      </w:r>
+      <w:r>
+        <w:t xml:space="preserve"> using </w:t>
+      </w:r>
+      <m:oMath>
+        <m:sSub>
+          <m:sSubPr>
+            <m:ctrlPr>
+              <w:rPr>
+                <w:rFonts w:ascii="Cambria Math" w:hAnsi="Cambria Math"/>
+              </w:rPr>
+            </m:ctrlPr>
+          </m:sSubPr>
+          <m:e>
+            <m:r>
+              <m:rPr>
+                <m:scr m:val="script"/>
+              </m:rPr>
+              <w:rPr>
+                <w:rFonts w:ascii="Cambria Math" w:hAnsi="Cambria Math"/>
+              </w:rPr>
+              <m:t>F</m:t>
+            </m:r>
+          </m:e>
+          <m:sub>
+            <m:r>
+              <m:rPr>
+                <m:nor/>
+              </m:rPr>
+              <m:t>compact</m:t>
+            </m:r>
+          </m:sub>
+        </m:sSub>
+      </m:oMath>
+      <w:r>
+        <w:t>.</w:t>
+      </w:r>
+    </w:p>
+    <w:p>
+      <w:r>
+        <w:t>This directly supports Scenario S1 (“Full vs. Compact Feature Sets”) and Scenario S2 (“Comparison of Model Families”) from Chapter 1.</w:t>
+      </w:r>
+    </w:p>
+    <w:p>
+      <w:pPr>
+        <w:rPr>
+          <w:b/>
+          <w:bCs/>
+        </w:rPr>
+      </w:pPr>
+      <w:r>
+        <w:rPr>
+          <w:b/>
+          <w:bCs/>
+        </w:rPr>
+        <w:t>2.4.2. Training Procedure</w:t>
+      </w:r>
+    </w:p>
+    <w:p>
+      <w:r>
+        <w:t>The training procedure for a given configuration is:</w:t>
+      </w:r>
+    </w:p>
+    <w:p>
+      <w:pPr>
+        <w:numPr>
+          <w:ilvl w:val="0"/>
+          <w:numId w:val="16"/>
+        </w:numPr>
+      </w:pPr>
+      <w:r>
+        <w:t>Load the preprocessed training set (features, labels).</w:t>
+      </w:r>
+    </w:p>
+    <w:p>
+      <w:pPr>
+        <w:numPr>
+          <w:ilvl w:val="0"/>
+          <w:numId w:val="16"/>
+        </w:numPr>
+      </w:pPr>
+      <w:r>
+        <w:t>Apply feature scaling and selection pipeline (full or compact).</w:t>
+      </w:r>
+    </w:p>
+    <w:p>
+      <w:pPr>
+        <w:numPr>
+          <w:ilvl w:val="0"/>
+          <w:numId w:val="16"/>
+        </w:numPr>
+      </w:pPr>
+      <w:r>
+        <w:t>Train the model using the training set.</w:t>
+      </w:r>
+    </w:p>
+    <w:p>
+      <w:pPr>
+        <w:numPr>
+          <w:ilvl w:val="0"/>
+          <w:numId w:val="16"/>
+        </w:numPr>
+      </w:pPr>
+      <w:r>
+        <w:t>Evaluate on the validation set to:</w:t>
+      </w:r>
+    </w:p>
+    <w:p>
+      <w:pPr>
+        <w:numPr>
+          <w:ilvl w:val="1"/>
+          <w:numId w:val="16"/>
+        </w:numPr>
+      </w:pPr>
+      <w:r>
+        <w:t>Select hyperparameters (e.g., regularization, max depth).</w:t>
+      </w:r>
+    </w:p>
+    <w:p>
+      <w:pPr>
+        <w:numPr>
+          <w:ilvl w:val="1"/>
+          <w:numId w:val="16"/>
+        </w:numPr>
+      </w:pPr>
+      <w:r>
+        <w:t>Detect overfitting or underfitting.</w:t>
+      </w:r>
+    </w:p>
+    <w:p>
+      <w:pPr>
+        <w:numPr>
+          <w:ilvl w:val="0"/>
+          <w:numId w:val="16"/>
+        </w:numPr>
+      </w:pPr>
+      <w:r>
+        <w:t xml:space="preserve">Retrain the model on the </w:t>
+      </w:r>
+      <w:r>
+        <w:rPr>
+          <w:b/>
+          <w:bCs/>
+        </w:rPr>
+        <w:t>combined training + validation data</w:t>
+      </w:r>
+      <w:r>
+        <w:t xml:space="preserve"> using the chosen hyperparameters.</w:t>
+      </w:r>
+    </w:p>
+    <w:p>
+      <w:pPr>
+        <w:numPr>
+          <w:ilvl w:val="0"/>
+          <w:numId w:val="16"/>
+        </w:numPr>
+      </w:pPr>
+      <w:r>
+        <w:t xml:space="preserve">Evaluate the final model on the </w:t>
+      </w:r>
+      <w:r>
+        <w:rPr>
+          <w:b/>
+          <w:bCs/>
+        </w:rPr>
+        <w:t>held-out test set</w:t>
+      </w:r>
+      <w:r>
+        <w:t>.</w:t>
+      </w:r>
+    </w:p>
+    <w:p>
+      <w:r>
+        <w:t>This procedure approximates best practices for small-scale machine learning experiments while remaining computationally lightweight.</w:t>
+      </w:r>
+    </w:p>
+    <w:p>
+      <w:pPr>
+        <w:rPr>
+          <w:b/>
+          <w:bCs/>
+        </w:rPr>
+      </w:pPr>
+      <w:r>
+        <w:rPr>
+          <w:b/>
+          <w:bCs/>
+        </w:rPr>
+        <w:t>2.4.3. Measured Metrics</w:t>
+      </w:r>
+    </w:p>
+    <w:p>
+      <w:r>
+        <w:t>The following metrics are computed for each configuration:</w:t>
+      </w:r>
+    </w:p>
+    <w:p>
+      <w:pPr>
+        <w:numPr>
+          <w:ilvl w:val="0"/>
+          <w:numId w:val="17"/>
+        </w:numPr>
+      </w:pPr>
+      <w:r>
+        <w:rPr>
+          <w:b/>
+          <w:bCs/>
+        </w:rPr>
+        <w:lastRenderedPageBreak/>
+        <w:t>Accuracy</w:t>
+      </w:r>
+    </w:p>
+    <w:p>
+      <w:pPr>
+        <w:numPr>
+          <w:ilvl w:val="0"/>
+          <w:numId w:val="17"/>
+        </w:numPr>
+      </w:pPr>
+      <w:r>
+        <w:rPr>
+          <w:b/>
+          <w:bCs/>
+        </w:rPr>
+        <w:t>Precision, Recall, F1-score</w:t>
+      </w:r>
+      <w:r>
+        <w:t xml:space="preserve"> (macro-averaged and for the “Attack” class)</w:t>
+      </w:r>
+    </w:p>
+    <w:p>
+      <w:pPr>
+        <w:numPr>
+          <w:ilvl w:val="0"/>
+          <w:numId w:val="17"/>
+        </w:numPr>
+      </w:pPr>
+      <w:r>
+        <w:rPr>
+          <w:b/>
+          <w:bCs/>
+        </w:rPr>
+        <w:t>ROC-AUC</w:t>
+      </w:r>
+      <w:r>
+        <w:t xml:space="preserve"> (binary setting)</w:t>
+      </w:r>
+    </w:p>
+    <w:p>
+      <w:pPr>
+        <w:numPr>
+          <w:ilvl w:val="0"/>
+          <w:numId w:val="17"/>
+        </w:numPr>
+      </w:pPr>
+      <w:r>
+        <w:rPr>
+          <w:b/>
+          <w:bCs/>
+        </w:rPr>
+        <w:t>Confusion matrix</w:t>
+      </w:r>
+    </w:p>
+    <w:p>
+      <w:r>
+        <w:t>Additionally, simple deployment-oriented metrics are measured:</w:t>
+      </w:r>
+    </w:p>
+    <w:p>
+      <w:pPr>
+        <w:numPr>
+          <w:ilvl w:val="0"/>
+          <w:numId w:val="18"/>
+        </w:numPr>
+      </w:pPr>
+      <w:r>
+        <w:rPr>
+          <w:b/>
+          <w:bCs/>
+        </w:rPr>
+        <w:t>Average inference latency per flow</w:t>
+      </w:r>
+      <w:r>
+        <w:t xml:space="preserve"> (</w:t>
+      </w:r>
+      <w:proofErr w:type="spellStart"/>
+      <w:r>
+        <w:t>ms</w:t>
+      </w:r>
+      <w:proofErr w:type="spellEnd"/>
+      <w:r>
+        <w:t>/flow), averaged over the test set.</w:t>
+      </w:r>
+    </w:p>
+    <w:p>
+      <w:pPr>
+        <w:numPr>
+          <w:ilvl w:val="0"/>
+          <w:numId w:val="18"/>
+        </w:numPr>
+      </w:pPr>
+      <w:r>
+        <w:rPr>
+          <w:b/>
+          <w:bCs/>
+        </w:rPr>
+        <w:t>Approximate throughput</w:t>
+      </w:r>
+      <w:r>
+        <w:t xml:space="preserve"> (flows/s), computed as the inverse of average latency.</w:t>
+      </w:r>
+    </w:p>
+    <w:p>
+      <w:pPr>
+        <w:numPr>
+          <w:ilvl w:val="0"/>
+          <w:numId w:val="18"/>
+        </w:numPr>
+      </w:pPr>
+      <w:r>
+        <w:rPr>
+          <w:b/>
+          <w:bCs/>
+        </w:rPr>
+        <w:t>Model size</w:t>
+      </w:r>
+      <w:r>
+        <w:t xml:space="preserve"> (size of the serialized model on disk, in MB).</w:t>
+      </w:r>
+    </w:p>
+    <w:p>
+      <w:r>
+        <w:pict w14:anchorId="3898E113">
+          <v:rect id="_x0000_i1046" style="width:0;height:1.5pt" o:hralign="center" o:hrstd="t" o:hr="t" fillcolor="#a0a0a0" stroked="f"/>
+        </w:pict>
+      </w:r>
+    </w:p>
+    <w:p>
+      <w:pPr>
+        <w:rPr>
+          <w:b/>
+          <w:bCs/>
+        </w:rPr>
+      </w:pPr>
+      <w:r>
+        <w:rPr>
+          <w:b/>
+          <w:bCs/>
+        </w:rPr>
+        <w:t>2.5. Results on the Initial Dataset</w:t>
+      </w:r>
+    </w:p>
+    <w:p>
+      <w:r>
+        <w:t>This section summarizes representative results from the initial case study. The goal is to confirm that:</w:t>
+      </w:r>
+    </w:p>
+    <w:p>
+      <w:pPr>
+        <w:numPr>
+          <w:ilvl w:val="0"/>
+          <w:numId w:val="19"/>
+        </w:numPr>
+      </w:pPr>
+      <w:r>
+        <w:t>Compact feature sets can approach the performance of full feature sets.</w:t>
+      </w:r>
+    </w:p>
+    <w:p>
+      <w:pPr>
+        <w:numPr>
+          <w:ilvl w:val="0"/>
+          <w:numId w:val="19"/>
+        </w:numPr>
+      </w:pPr>
+      <w:r>
+        <w:t>Random Forest provides a strong baseline with acceptable latency.</w:t>
+      </w:r>
+    </w:p>
+    <w:p>
+      <w:pPr>
+        <w:numPr>
+          <w:ilvl w:val="0"/>
+          <w:numId w:val="19"/>
+        </w:numPr>
+      </w:pPr>
+      <w:r>
+        <w:t>Logistic Regression offers very low inference cost with slightly lower, but still competitive, detection performance.</w:t>
+      </w:r>
+    </w:p>
+    <w:p>
+      <w:r>
+        <w:rPr>
+          <w:i/>
+          <w:iCs/>
+        </w:rPr>
+        <w:t>(Exact numerical values can be updated once the final experiments are re-run; the emphasis here is on trends and methodology.)</w:t>
+      </w:r>
+    </w:p>
+    <w:p>
+      <w:pPr>
+        <w:rPr>
+          <w:b/>
+          <w:bCs/>
+        </w:rPr>
+      </w:pPr>
+      <w:r>
+        <w:rPr>
+          <w:b/>
+          <w:bCs/>
+        </w:rPr>
+        <w:t>2.5.1. Full vs. Compact Features (Binary Classification)</w:t>
+      </w:r>
+    </w:p>
+    <w:p>
+      <w:r>
+        <w:t>On the binary “Normal vs. Attack” task, Random Forest with the full feature set achieves:</w:t>
+      </w:r>
+    </w:p>
+    <w:p>
+      <w:pPr>
+        <w:numPr>
+          <w:ilvl w:val="0"/>
+          <w:numId w:val="20"/>
+        </w:numPr>
+      </w:pPr>
+      <w:r>
+        <w:t xml:space="preserve">High </w:t>
+      </w:r>
+      <w:r>
+        <w:rPr>
+          <w:b/>
+          <w:bCs/>
+        </w:rPr>
+        <w:t>F1-score</w:t>
+      </w:r>
+      <w:r>
+        <w:t xml:space="preserve"> on the Attack class.</w:t>
+      </w:r>
+    </w:p>
+    <w:p>
+      <w:pPr>
+        <w:numPr>
+          <w:ilvl w:val="0"/>
+          <w:numId w:val="20"/>
+        </w:numPr>
+      </w:pPr>
+      <w:r>
+        <w:t>Very low false negative rate (few missed attacks).</w:t>
+      </w:r>
+    </w:p>
+    <w:p>
+      <w:r>
+        <w:t>When switching to the compact feature set of ~30 features:</w:t>
+      </w:r>
+    </w:p>
+    <w:p>
+      <w:pPr>
+        <w:numPr>
+          <w:ilvl w:val="0"/>
+          <w:numId w:val="21"/>
+        </w:numPr>
+      </w:pPr>
+      <w:r>
+        <w:t xml:space="preserve">The overall </w:t>
+      </w:r>
+      <w:r>
+        <w:rPr>
+          <w:b/>
+          <w:bCs/>
+        </w:rPr>
+        <w:t>Accuracy</w:t>
+      </w:r>
+      <w:r>
+        <w:t xml:space="preserve"> and </w:t>
+      </w:r>
+      <w:r>
+        <w:rPr>
+          <w:b/>
+          <w:bCs/>
+        </w:rPr>
+        <w:t>F1-score</w:t>
+      </w:r>
+      <w:r>
+        <w:t xml:space="preserve"> decrease only slightly (within 1–2 percentage points).</w:t>
+      </w:r>
+    </w:p>
+    <w:p>
+      <w:pPr>
+        <w:numPr>
+          <w:ilvl w:val="0"/>
+          <w:numId w:val="21"/>
+        </w:numPr>
+      </w:pPr>
+      <w:r>
+        <w:t>Inference latency improves modestly due to fewer features being processed per flow.</w:t>
+      </w:r>
+    </w:p>
+    <w:p>
+      <w:pPr>
+        <w:numPr>
+          <w:ilvl w:val="0"/>
+          <w:numId w:val="21"/>
+        </w:numPr>
+      </w:pPr>
+      <w:r>
+        <w:lastRenderedPageBreak/>
+        <w:t>Model size is reduced because trees split on fewer dimensions.</w:t>
+      </w:r>
+    </w:p>
+    <w:p>
+      <w:r>
+        <w:t>This supports Hypothesis H1 from Chapter 1: a carefully selected compact feature set can preserve most of the predictive power while reducing overhead.</w:t>
+      </w:r>
+    </w:p>
+    <w:p>
+      <w:pPr>
+        <w:rPr>
+          <w:b/>
+          <w:bCs/>
+        </w:rPr>
+      </w:pPr>
+      <w:r>
+        <w:rPr>
+          <w:b/>
+          <w:bCs/>
+        </w:rPr>
+        <w:t>2.5.2. Logistic Regression vs. Random Forest</w:t>
+      </w:r>
+    </w:p>
+    <w:p>
+      <w:r>
+        <w:t>With the compact feature set:</w:t>
+      </w:r>
+    </w:p>
+    <w:p>
+      <w:pPr>
+        <w:numPr>
+          <w:ilvl w:val="0"/>
+          <w:numId w:val="22"/>
+        </w:numPr>
+      </w:pPr>
+      <w:r>
+        <w:rPr>
+          <w:b/>
+          <w:bCs/>
+        </w:rPr>
+        <w:t>Logistic Regression</w:t>
+      </w:r>
+      <w:r>
+        <w:t>:</w:t>
+      </w:r>
+    </w:p>
+    <w:p>
+      <w:pPr>
+        <w:numPr>
+          <w:ilvl w:val="1"/>
+          <w:numId w:val="22"/>
+        </w:numPr>
+      </w:pPr>
+      <w:r>
+        <w:t>Provides very fast inference (sub-millisecond per flow on the test machine).</w:t>
+      </w:r>
+    </w:p>
+    <w:p>
+      <w:pPr>
+        <w:numPr>
+          <w:ilvl w:val="1"/>
+          <w:numId w:val="22"/>
+        </w:numPr>
+      </w:pPr>
+      <w:r>
+        <w:t>Achieves good precision and recall, especially when class weights are balanced.</w:t>
+      </w:r>
+    </w:p>
+    <w:p>
+      <w:pPr>
+        <w:numPr>
+          <w:ilvl w:val="1"/>
+          <w:numId w:val="22"/>
+        </w:numPr>
+      </w:pPr>
+      <w:r>
+        <w:t>May struggle slightly with complex decision boundaries, leading to a somewhat higher false positive or false negative rate in certain attack scenarios.</w:t>
+      </w:r>
+    </w:p>
+    <w:p>
+      <w:pPr>
+        <w:numPr>
+          <w:ilvl w:val="0"/>
+          <w:numId w:val="22"/>
+        </w:numPr>
+      </w:pPr>
+      <w:r>
+        <w:rPr>
+          <w:b/>
+          <w:bCs/>
+        </w:rPr>
+        <w:t>Random Forest</w:t>
+      </w:r>
+      <w:r>
+        <w:t>:</w:t>
+      </w:r>
+    </w:p>
+    <w:p>
+      <w:pPr>
+        <w:numPr>
+          <w:ilvl w:val="1"/>
+          <w:numId w:val="22"/>
+        </w:numPr>
+      </w:pPr>
+      <w:r>
+        <w:t xml:space="preserve">Achieves </w:t>
+      </w:r>
+      <w:r>
+        <w:rPr>
+          <w:b/>
+          <w:bCs/>
+        </w:rPr>
+        <w:t>higher F1-score</w:t>
+      </w:r>
+      <w:r>
+        <w:t xml:space="preserve"> and better ROC-AUC than Logistic Regression in most runs.</w:t>
+      </w:r>
+    </w:p>
+    <w:p>
+      <w:pPr>
+        <w:numPr>
+          <w:ilvl w:val="1"/>
+          <w:numId w:val="22"/>
+        </w:numPr>
+      </w:pPr>
+      <w:r>
+        <w:t>Inference latency is higher than LR but still well within real-time requirements for the considered traffic rates.</w:t>
+      </w:r>
+    </w:p>
+    <w:p>
+      <w:pPr>
+        <w:numPr>
+          <w:ilvl w:val="1"/>
+          <w:numId w:val="22"/>
+        </w:numPr>
+      </w:pPr>
+      <w:r>
+        <w:t>Offers interpretable feature importance scores.</w:t>
+      </w:r>
+    </w:p>
+    <w:p>
+      <w:r>
+        <w:t xml:space="preserve">The trade-off observed is that Random Forest offers </w:t>
+      </w:r>
+      <w:r>
+        <w:rPr>
+          <w:b/>
+          <w:bCs/>
+        </w:rPr>
+        <w:t>better accuracy</w:t>
+      </w:r>
+      <w:r>
+        <w:t xml:space="preserve"> at the cost of higher but still acceptable </w:t>
+      </w:r>
+      <w:r>
+        <w:rPr>
+          <w:b/>
+          <w:bCs/>
+        </w:rPr>
+        <w:t>latency and model size</w:t>
+      </w:r>
+      <w:r>
+        <w:t>. Logistic Regression is attractive when extreme simplicity and very fast inference are primary requirements.</w:t>
+      </w:r>
+    </w:p>
+    <w:p>
+      <w:pPr>
+        <w:rPr>
+          <w:b/>
+          <w:bCs/>
+        </w:rPr>
+      </w:pPr>
+      <w:r>
+        <w:rPr>
+          <w:b/>
+          <w:bCs/>
+        </w:rPr>
+        <w:t>2.5.3. Confusion Matrix and Error Analysis</w:t>
+      </w:r>
+    </w:p>
+    <w:p>
+      <w:r>
+        <w:t>Inspection of confusion matrices for the best-performing configurations reveals the following typical patterns:</w:t>
+      </w:r>
+    </w:p>
+    <w:p>
+      <w:pPr>
+        <w:numPr>
+          <w:ilvl w:val="0"/>
+          <w:numId w:val="23"/>
+        </w:numPr>
+      </w:pPr>
+      <w:r>
+        <w:t xml:space="preserve">Most </w:t>
+      </w:r>
+      <w:r>
+        <w:rPr>
+          <w:b/>
+          <w:bCs/>
+        </w:rPr>
+        <w:t>normal flows</w:t>
+      </w:r>
+      <w:r>
+        <w:t xml:space="preserve"> are correctly classified as Normal, with a small false positive rate.</w:t>
+      </w:r>
+    </w:p>
+    <w:p>
+      <w:pPr>
+        <w:numPr>
+          <w:ilvl w:val="0"/>
+          <w:numId w:val="23"/>
+        </w:numPr>
+      </w:pPr>
+      <w:r>
+        <w:t xml:space="preserve">Most </w:t>
+      </w:r>
+      <w:r>
+        <w:rPr>
+          <w:b/>
+          <w:bCs/>
+        </w:rPr>
+        <w:t xml:space="preserve">DoS/DDoS and </w:t>
+      </w:r>
+      <w:proofErr w:type="spellStart"/>
+      <w:r>
+        <w:rPr>
+          <w:b/>
+          <w:bCs/>
+        </w:rPr>
+        <w:t>PortScan</w:t>
+      </w:r>
+      <w:proofErr w:type="spellEnd"/>
+      <w:r>
+        <w:rPr>
+          <w:b/>
+          <w:bCs/>
+        </w:rPr>
+        <w:t xml:space="preserve"> flows</w:t>
+      </w:r>
+      <w:r>
+        <w:t xml:space="preserve"> are correctly detected as Attack.</w:t>
+      </w:r>
+    </w:p>
+    <w:p>
+      <w:pPr>
+        <w:numPr>
+          <w:ilvl w:val="0"/>
+          <w:numId w:val="23"/>
+        </w:numPr>
+      </w:pPr>
+      <w:r>
+        <w:t xml:space="preserve">The </w:t>
+      </w:r>
+      <w:r>
+        <w:rPr>
+          <w:b/>
+          <w:bCs/>
+        </w:rPr>
+        <w:t>hardest samples</w:t>
+      </w:r>
+      <w:r>
+        <w:t xml:space="preserve"> tend to be:</w:t>
+      </w:r>
+    </w:p>
+    <w:p>
+      <w:pPr>
+        <w:numPr>
+          <w:ilvl w:val="1"/>
+          <w:numId w:val="23"/>
+        </w:numPr>
+      </w:pPr>
+      <w:r>
+        <w:t>Very short flows with limited statistical information.</w:t>
+      </w:r>
+    </w:p>
+    <w:p>
+      <w:pPr>
+        <w:numPr>
+          <w:ilvl w:val="1"/>
+          <w:numId w:val="23"/>
+        </w:numPr>
+      </w:pPr>
+      <w:r>
+        <w:lastRenderedPageBreak/>
+        <w:t xml:space="preserve">Flows at the beginning or end of an attack campaign, where </w:t>
+      </w:r>
+      <w:proofErr w:type="spellStart"/>
+      <w:r>
+        <w:t>behaviour</w:t>
+      </w:r>
+      <w:proofErr w:type="spellEnd"/>
+      <w:r>
+        <w:t xml:space="preserve"> is closer to normal noise.</w:t>
+      </w:r>
+    </w:p>
+    <w:p>
+      <w:r>
+        <w:t xml:space="preserve">Error analysis highlights the importance of features capturing </w:t>
+      </w:r>
+      <w:r>
+        <w:rPr>
+          <w:b/>
+          <w:bCs/>
+        </w:rPr>
+        <w:t>traffic dynamics</w:t>
+      </w:r>
+      <w:r>
+        <w:t xml:space="preserve"> (e.g., packet rates, connection counts) and </w:t>
+      </w:r>
+      <w:r>
+        <w:rPr>
+          <w:b/>
+          <w:bCs/>
+        </w:rPr>
+        <w:t>bidirectional statistics</w:t>
+      </w:r>
+      <w:r>
+        <w:t>, which are prioritized in the compact feature set.</w:t>
+      </w:r>
+    </w:p>
     <w:p/>
     <w:p/>
     <w:sectPr>
@@ -3149,6 +4453,155 @@
     </w:lvl>
   </w:abstractNum>
   <w:abstractNum w:abstractNumId="4" w15:restartNumberingAfterBreak="0">
+    <w:nsid w:val="10107851"/>
+    <w:multiLevelType w:val="multilevel"/>
+    <w:tmpl w:val="20108FF8"/>
+    <w:lvl w:ilvl="0">
+      <w:start w:val="1"/>
+      <w:numFmt w:val="bullet"/>
+      <w:lvlText w:val=""/>
+      <w:lvlJc w:val="left"/>
+      <w:pPr>
+        <w:tabs>
+          <w:tab w:val="num" w:pos="720"/>
+        </w:tabs>
+        <w:ind w:left="720" w:hanging="360"/>
+      </w:pPr>
+      <w:rPr>
+        <w:rFonts w:ascii="Symbol" w:hAnsi="Symbol" w:hint="default"/>
+        <w:sz w:val="20"/>
+      </w:rPr>
+    </w:lvl>
+    <w:lvl w:ilvl="1" w:tentative="1">
+      <w:start w:val="1"/>
+      <w:numFmt w:val="bullet"/>
+      <w:lvlText w:val="o"/>
+      <w:lvlJc w:val="left"/>
+      <w:pPr>
+        <w:tabs>
+          <w:tab w:val="num" w:pos="1440"/>
+        </w:tabs>
+        <w:ind w:left="1440" w:hanging="360"/>
+      </w:pPr>
+      <w:rPr>
+        <w:rFonts w:ascii="Courier New" w:hAnsi="Courier New" w:hint="default"/>
+        <w:sz w:val="20"/>
+      </w:rPr>
+    </w:lvl>
+    <w:lvl w:ilvl="2" w:tentative="1">
+      <w:start w:val="1"/>
+      <w:numFmt w:val="bullet"/>
+      <w:lvlText w:val=""/>
+      <w:lvlJc w:val="left"/>
+      <w:pPr>
+        <w:tabs>
+          <w:tab w:val="num" w:pos="2160"/>
+        </w:tabs>
+        <w:ind w:left="2160" w:hanging="360"/>
+      </w:pPr>
+      <w:rPr>
+        <w:rFonts w:ascii="Wingdings" w:hAnsi="Wingdings" w:hint="default"/>
+        <w:sz w:val="20"/>
+      </w:rPr>
+    </w:lvl>
+    <w:lvl w:ilvl="3" w:tentative="1">
+      <w:start w:val="1"/>
+      <w:numFmt w:val="bullet"/>
+      <w:lvlText w:val=""/>
+      <w:lvlJc w:val="left"/>
+      <w:pPr>
+        <w:tabs>
+          <w:tab w:val="num" w:pos="2880"/>
+        </w:tabs>
+        <w:ind w:left="2880" w:hanging="360"/>
+      </w:pPr>
+      <w:rPr>
+        <w:rFonts w:ascii="Wingdings" w:hAnsi="Wingdings" w:hint="default"/>
+        <w:sz w:val="20"/>
+      </w:rPr>
+    </w:lvl>
+    <w:lvl w:ilvl="4" w:tentative="1">
+      <w:start w:val="1"/>
+      <w:numFmt w:val="bullet"/>
+      <w:lvlText w:val=""/>
+      <w:lvlJc w:val="left"/>
+      <w:pPr>
+        <w:tabs>
+          <w:tab w:val="num" w:pos="3600"/>
+        </w:tabs>
+        <w:ind w:left="3600" w:hanging="360"/>
+      </w:pPr>
+      <w:rPr>
+        <w:rFonts w:ascii="Wingdings" w:hAnsi="Wingdings" w:hint="default"/>
+        <w:sz w:val="20"/>
+      </w:rPr>
+    </w:lvl>
+    <w:lvl w:ilvl="5" w:tentative="1">
+      <w:start w:val="1"/>
+      <w:numFmt w:val="bullet"/>
+      <w:lvlText w:val=""/>
+      <w:lvlJc w:val="left"/>
+      <w:pPr>
+        <w:tabs>
+          <w:tab w:val="num" w:pos="4320"/>
+        </w:tabs>
+        <w:ind w:left="4320" w:hanging="360"/>
+      </w:pPr>
+      <w:rPr>
+        <w:rFonts w:ascii="Wingdings" w:hAnsi="Wingdings" w:hint="default"/>
+        <w:sz w:val="20"/>
+      </w:rPr>
+    </w:lvl>
+    <w:lvl w:ilvl="6" w:tentative="1">
+      <w:start w:val="1"/>
+      <w:numFmt w:val="bullet"/>
+      <w:lvlText w:val=""/>
+      <w:lvlJc w:val="left"/>
+      <w:pPr>
+        <w:tabs>
+          <w:tab w:val="num" w:pos="5040"/>
+        </w:tabs>
+        <w:ind w:left="5040" w:hanging="360"/>
+      </w:pPr>
+      <w:rPr>
+        <w:rFonts w:ascii="Wingdings" w:hAnsi="Wingdings" w:hint="default"/>
+        <w:sz w:val="20"/>
+      </w:rPr>
+    </w:lvl>
+    <w:lvl w:ilvl="7" w:tentative="1">
+      <w:start w:val="1"/>
+      <w:numFmt w:val="bullet"/>
+      <w:lvlText w:val=""/>
+      <w:lvlJc w:val="left"/>
+      <w:pPr>
+        <w:tabs>
+          <w:tab w:val="num" w:pos="5760"/>
+        </w:tabs>
+        <w:ind w:left="5760" w:hanging="360"/>
+      </w:pPr>
+      <w:rPr>
+        <w:rFonts w:ascii="Wingdings" w:hAnsi="Wingdings" w:hint="default"/>
+        <w:sz w:val="20"/>
+      </w:rPr>
+    </w:lvl>
+    <w:lvl w:ilvl="8" w:tentative="1">
+      <w:start w:val="1"/>
+      <w:numFmt w:val="bullet"/>
+      <w:lvlText w:val=""/>
+      <w:lvlJc w:val="left"/>
+      <w:pPr>
+        <w:tabs>
+          <w:tab w:val="num" w:pos="6480"/>
+        </w:tabs>
+        <w:ind w:left="6480" w:hanging="360"/>
+      </w:pPr>
+      <w:rPr>
+        <w:rFonts w:ascii="Wingdings" w:hAnsi="Wingdings" w:hint="default"/>
+        <w:sz w:val="20"/>
+      </w:rPr>
+    </w:lvl>
+  </w:abstractNum>
+  <w:abstractNum w:abstractNumId="5" w15:restartNumberingAfterBreak="0">
     <w:nsid w:val="1A2A7CFA"/>
     <w:multiLevelType w:val="multilevel"/>
     <w:tmpl w:val="9866EF92"/>
@@ -3297,7 +4750,156 @@
       </w:rPr>
     </w:lvl>
   </w:abstractNum>
-  <w:abstractNum w:abstractNumId="5" w15:restartNumberingAfterBreak="0">
+  <w:abstractNum w:abstractNumId="6" w15:restartNumberingAfterBreak="0">
+    <w:nsid w:val="21196FB9"/>
+    <w:multiLevelType w:val="multilevel"/>
+    <w:tmpl w:val="C4F468AC"/>
+    <w:lvl w:ilvl="0">
+      <w:start w:val="1"/>
+      <w:numFmt w:val="bullet"/>
+      <w:lvlText w:val=""/>
+      <w:lvlJc w:val="left"/>
+      <w:pPr>
+        <w:tabs>
+          <w:tab w:val="num" w:pos="720"/>
+        </w:tabs>
+        <w:ind w:left="720" w:hanging="360"/>
+      </w:pPr>
+      <w:rPr>
+        <w:rFonts w:ascii="Symbol" w:hAnsi="Symbol" w:hint="default"/>
+        <w:sz w:val="20"/>
+      </w:rPr>
+    </w:lvl>
+    <w:lvl w:ilvl="1" w:tentative="1">
+      <w:start w:val="1"/>
+      <w:numFmt w:val="bullet"/>
+      <w:lvlText w:val="o"/>
+      <w:lvlJc w:val="left"/>
+      <w:pPr>
+        <w:tabs>
+          <w:tab w:val="num" w:pos="1440"/>
+        </w:tabs>
+        <w:ind w:left="1440" w:hanging="360"/>
+      </w:pPr>
+      <w:rPr>
+        <w:rFonts w:ascii="Courier New" w:hAnsi="Courier New" w:hint="default"/>
+        <w:sz w:val="20"/>
+      </w:rPr>
+    </w:lvl>
+    <w:lvl w:ilvl="2" w:tentative="1">
+      <w:start w:val="1"/>
+      <w:numFmt w:val="bullet"/>
+      <w:lvlText w:val=""/>
+      <w:lvlJc w:val="left"/>
+      <w:pPr>
+        <w:tabs>
+          <w:tab w:val="num" w:pos="2160"/>
+        </w:tabs>
+        <w:ind w:left="2160" w:hanging="360"/>
+      </w:pPr>
+      <w:rPr>
+        <w:rFonts w:ascii="Wingdings" w:hAnsi="Wingdings" w:hint="default"/>
+        <w:sz w:val="20"/>
+      </w:rPr>
+    </w:lvl>
+    <w:lvl w:ilvl="3" w:tentative="1">
+      <w:start w:val="1"/>
+      <w:numFmt w:val="bullet"/>
+      <w:lvlText w:val=""/>
+      <w:lvlJc w:val="left"/>
+      <w:pPr>
+        <w:tabs>
+          <w:tab w:val="num" w:pos="2880"/>
+        </w:tabs>
+        <w:ind w:left="2880" w:hanging="360"/>
+      </w:pPr>
+      <w:rPr>
+        <w:rFonts w:ascii="Wingdings" w:hAnsi="Wingdings" w:hint="default"/>
+        <w:sz w:val="20"/>
+      </w:rPr>
+    </w:lvl>
+    <w:lvl w:ilvl="4" w:tentative="1">
+      <w:start w:val="1"/>
+      <w:numFmt w:val="bullet"/>
+      <w:lvlText w:val=""/>
+      <w:lvlJc w:val="left"/>
+      <w:pPr>
+        <w:tabs>
+          <w:tab w:val="num" w:pos="3600"/>
+        </w:tabs>
+        <w:ind w:left="3600" w:hanging="360"/>
+      </w:pPr>
+      <w:rPr>
+        <w:rFonts w:ascii="Wingdings" w:hAnsi="Wingdings" w:hint="default"/>
+        <w:sz w:val="20"/>
+      </w:rPr>
+    </w:lvl>
+    <w:lvl w:ilvl="5" w:tentative="1">
+      <w:start w:val="1"/>
+      <w:numFmt w:val="bullet"/>
+      <w:lvlText w:val=""/>
+      <w:lvlJc w:val="left"/>
+      <w:pPr>
+        <w:tabs>
+          <w:tab w:val="num" w:pos="4320"/>
+        </w:tabs>
+        <w:ind w:left="4320" w:hanging="360"/>
+      </w:pPr>
+      <w:rPr>
+        <w:rFonts w:ascii="Wingdings" w:hAnsi="Wingdings" w:hint="default"/>
+        <w:sz w:val="20"/>
+      </w:rPr>
+    </w:lvl>
+    <w:lvl w:ilvl="6" w:tentative="1">
+      <w:start w:val="1"/>
+      <w:numFmt w:val="bullet"/>
+      <w:lvlText w:val=""/>
+      <w:lvlJc w:val="left"/>
+      <w:pPr>
+        <w:tabs>
+          <w:tab w:val="num" w:pos="5040"/>
+        </w:tabs>
+        <w:ind w:left="5040" w:hanging="360"/>
+      </w:pPr>
+      <w:rPr>
+        <w:rFonts w:ascii="Wingdings" w:hAnsi="Wingdings" w:hint="default"/>
+        <w:sz w:val="20"/>
+      </w:rPr>
+    </w:lvl>
+    <w:lvl w:ilvl="7" w:tentative="1">
+      <w:start w:val="1"/>
+      <w:numFmt w:val="bullet"/>
+      <w:lvlText w:val=""/>
+      <w:lvlJc w:val="left"/>
+      <w:pPr>
+        <w:tabs>
+          <w:tab w:val="num" w:pos="5760"/>
+        </w:tabs>
+        <w:ind w:left="5760" w:hanging="360"/>
+      </w:pPr>
+      <w:rPr>
+        <w:rFonts w:ascii="Wingdings" w:hAnsi="Wingdings" w:hint="default"/>
+        <w:sz w:val="20"/>
+      </w:rPr>
+    </w:lvl>
+    <w:lvl w:ilvl="8" w:tentative="1">
+      <w:start w:val="1"/>
+      <w:numFmt w:val="bullet"/>
+      <w:lvlText w:val=""/>
+      <w:lvlJc w:val="left"/>
+      <w:pPr>
+        <w:tabs>
+          <w:tab w:val="num" w:pos="6480"/>
+        </w:tabs>
+        <w:ind w:left="6480" w:hanging="360"/>
+      </w:pPr>
+      <w:rPr>
+        <w:rFonts w:ascii="Wingdings" w:hAnsi="Wingdings" w:hint="default"/>
+        <w:sz w:val="20"/>
+      </w:rPr>
+    </w:lvl>
+  </w:abstractNum>
+  <w:abstractNum w:abstractNumId="7" w15:restartNumberingAfterBreak="0">
     <w:nsid w:val="28A02B68"/>
     <w:multiLevelType w:val="multilevel"/>
     <w:tmpl w:val="019632BA"/>
@@ -3418,7 +5020,869 @@
       </w:pPr>
     </w:lvl>
   </w:abstractNum>
-  <w:abstractNum w:abstractNumId="6" w15:restartNumberingAfterBreak="0">
+  <w:abstractNum w:abstractNumId="8" w15:restartNumberingAfterBreak="0">
+    <w:nsid w:val="391B7521"/>
+    <w:multiLevelType w:val="multilevel"/>
+    <w:tmpl w:val="7938FD0E"/>
+    <w:lvl w:ilvl="0">
+      <w:start w:val="1"/>
+      <w:numFmt w:val="bullet"/>
+      <w:lvlText w:val=""/>
+      <w:lvlJc w:val="left"/>
+      <w:pPr>
+        <w:tabs>
+          <w:tab w:val="num" w:pos="720"/>
+        </w:tabs>
+        <w:ind w:left="720" w:hanging="360"/>
+      </w:pPr>
+      <w:rPr>
+        <w:rFonts w:ascii="Symbol" w:hAnsi="Symbol" w:hint="default"/>
+        <w:sz w:val="20"/>
+      </w:rPr>
+    </w:lvl>
+    <w:lvl w:ilvl="1" w:tentative="1">
+      <w:start w:val="1"/>
+      <w:numFmt w:val="bullet"/>
+      <w:lvlText w:val="o"/>
+      <w:lvlJc w:val="left"/>
+      <w:pPr>
+        <w:tabs>
+          <w:tab w:val="num" w:pos="1440"/>
+        </w:tabs>
+        <w:ind w:left="1440" w:hanging="360"/>
+      </w:pPr>
+      <w:rPr>
+        <w:rFonts w:ascii="Courier New" w:hAnsi="Courier New" w:hint="default"/>
+        <w:sz w:val="20"/>
+      </w:rPr>
+    </w:lvl>
+    <w:lvl w:ilvl="2" w:tentative="1">
+      <w:start w:val="1"/>
+      <w:numFmt w:val="bullet"/>
+      <w:lvlText w:val=""/>
+      <w:lvlJc w:val="left"/>
+      <w:pPr>
+        <w:tabs>
+          <w:tab w:val="num" w:pos="2160"/>
+        </w:tabs>
+        <w:ind w:left="2160" w:hanging="360"/>
+      </w:pPr>
+      <w:rPr>
+        <w:rFonts w:ascii="Wingdings" w:hAnsi="Wingdings" w:hint="default"/>
+        <w:sz w:val="20"/>
+      </w:rPr>
+    </w:lvl>
+    <w:lvl w:ilvl="3" w:tentative="1">
+      <w:start w:val="1"/>
+      <w:numFmt w:val="bullet"/>
+      <w:lvlText w:val=""/>
+      <w:lvlJc w:val="left"/>
+      <w:pPr>
+        <w:tabs>
+          <w:tab w:val="num" w:pos="2880"/>
+        </w:tabs>
+        <w:ind w:left="2880" w:hanging="360"/>
+      </w:pPr>
+      <w:rPr>
+        <w:rFonts w:ascii="Wingdings" w:hAnsi="Wingdings" w:hint="default"/>
+        <w:sz w:val="20"/>
+      </w:rPr>
+    </w:lvl>
+    <w:lvl w:ilvl="4" w:tentative="1">
+      <w:start w:val="1"/>
+      <w:numFmt w:val="bullet"/>
+      <w:lvlText w:val=""/>
+      <w:lvlJc w:val="left"/>
+      <w:pPr>
+        <w:tabs>
+          <w:tab w:val="num" w:pos="3600"/>
+        </w:tabs>
+        <w:ind w:left="3600" w:hanging="360"/>
+      </w:pPr>
+      <w:rPr>
+        <w:rFonts w:ascii="Wingdings" w:hAnsi="Wingdings" w:hint="default"/>
+        <w:sz w:val="20"/>
+      </w:rPr>
+    </w:lvl>
+    <w:lvl w:ilvl="5" w:tentative="1">
+      <w:start w:val="1"/>
+      <w:numFmt w:val="bullet"/>
+      <w:lvlText w:val=""/>
+      <w:lvlJc w:val="left"/>
+      <w:pPr>
+        <w:tabs>
+          <w:tab w:val="num" w:pos="4320"/>
+        </w:tabs>
+        <w:ind w:left="4320" w:hanging="360"/>
+      </w:pPr>
+      <w:rPr>
+        <w:rFonts w:ascii="Wingdings" w:hAnsi="Wingdings" w:hint="default"/>
+        <w:sz w:val="20"/>
+      </w:rPr>
+    </w:lvl>
+    <w:lvl w:ilvl="6" w:tentative="1">
+      <w:start w:val="1"/>
+      <w:numFmt w:val="bullet"/>
+      <w:lvlText w:val=""/>
+      <w:lvlJc w:val="left"/>
+      <w:pPr>
+        <w:tabs>
+          <w:tab w:val="num" w:pos="5040"/>
+        </w:tabs>
+        <w:ind w:left="5040" w:hanging="360"/>
+      </w:pPr>
+      <w:rPr>
+        <w:rFonts w:ascii="Wingdings" w:hAnsi="Wingdings" w:hint="default"/>
+        <w:sz w:val="20"/>
+      </w:rPr>
+    </w:lvl>
+    <w:lvl w:ilvl="7" w:tentative="1">
+      <w:start w:val="1"/>
+      <w:numFmt w:val="bullet"/>
+      <w:lvlText w:val=""/>
+      <w:lvlJc w:val="left"/>
+      <w:pPr>
+        <w:tabs>
+          <w:tab w:val="num" w:pos="5760"/>
+        </w:tabs>
+        <w:ind w:left="5760" w:hanging="360"/>
+      </w:pPr>
+      <w:rPr>
+        <w:rFonts w:ascii="Wingdings" w:hAnsi="Wingdings" w:hint="default"/>
+        <w:sz w:val="20"/>
+      </w:rPr>
+    </w:lvl>
+    <w:lvl w:ilvl="8" w:tentative="1">
+      <w:start w:val="1"/>
+      <w:numFmt w:val="bullet"/>
+      <w:lvlText w:val=""/>
+      <w:lvlJc w:val="left"/>
+      <w:pPr>
+        <w:tabs>
+          <w:tab w:val="num" w:pos="6480"/>
+        </w:tabs>
+        <w:ind w:left="6480" w:hanging="360"/>
+      </w:pPr>
+      <w:rPr>
+        <w:rFonts w:ascii="Wingdings" w:hAnsi="Wingdings" w:hint="default"/>
+        <w:sz w:val="20"/>
+      </w:rPr>
+    </w:lvl>
+  </w:abstractNum>
+  <w:abstractNum w:abstractNumId="9" w15:restartNumberingAfterBreak="0">
+    <w:nsid w:val="40E553B2"/>
+    <w:multiLevelType w:val="multilevel"/>
+    <w:tmpl w:val="49C8F6B4"/>
+    <w:lvl w:ilvl="0">
+      <w:start w:val="1"/>
+      <w:numFmt w:val="bullet"/>
+      <w:lvlText w:val=""/>
+      <w:lvlJc w:val="left"/>
+      <w:pPr>
+        <w:tabs>
+          <w:tab w:val="num" w:pos="720"/>
+        </w:tabs>
+        <w:ind w:left="720" w:hanging="360"/>
+      </w:pPr>
+      <w:rPr>
+        <w:rFonts w:ascii="Symbol" w:hAnsi="Symbol" w:hint="default"/>
+        <w:sz w:val="20"/>
+      </w:rPr>
+    </w:lvl>
+    <w:lvl w:ilvl="1" w:tentative="1">
+      <w:start w:val="1"/>
+      <w:numFmt w:val="bullet"/>
+      <w:lvlText w:val="o"/>
+      <w:lvlJc w:val="left"/>
+      <w:pPr>
+        <w:tabs>
+          <w:tab w:val="num" w:pos="1440"/>
+        </w:tabs>
+        <w:ind w:left="1440" w:hanging="360"/>
+      </w:pPr>
+      <w:rPr>
+        <w:rFonts w:ascii="Courier New" w:hAnsi="Courier New" w:hint="default"/>
+        <w:sz w:val="20"/>
+      </w:rPr>
+    </w:lvl>
+    <w:lvl w:ilvl="2" w:tentative="1">
+      <w:start w:val="1"/>
+      <w:numFmt w:val="bullet"/>
+      <w:lvlText w:val=""/>
+      <w:lvlJc w:val="left"/>
+      <w:pPr>
+        <w:tabs>
+          <w:tab w:val="num" w:pos="2160"/>
+        </w:tabs>
+        <w:ind w:left="2160" w:hanging="360"/>
+      </w:pPr>
+      <w:rPr>
+        <w:rFonts w:ascii="Wingdings" w:hAnsi="Wingdings" w:hint="default"/>
+        <w:sz w:val="20"/>
+      </w:rPr>
+    </w:lvl>
+    <w:lvl w:ilvl="3" w:tentative="1">
+      <w:start w:val="1"/>
+      <w:numFmt w:val="bullet"/>
+      <w:lvlText w:val=""/>
+      <w:lvlJc w:val="left"/>
+      <w:pPr>
+        <w:tabs>
+          <w:tab w:val="num" w:pos="2880"/>
+        </w:tabs>
+        <w:ind w:left="2880" w:hanging="360"/>
+      </w:pPr>
+      <w:rPr>
+        <w:rFonts w:ascii="Wingdings" w:hAnsi="Wingdings" w:hint="default"/>
+        <w:sz w:val="20"/>
+      </w:rPr>
+    </w:lvl>
+    <w:lvl w:ilvl="4" w:tentative="1">
+      <w:start w:val="1"/>
+      <w:numFmt w:val="bullet"/>
+      <w:lvlText w:val=""/>
+      <w:lvlJc w:val="left"/>
+      <w:pPr>
+        <w:tabs>
+          <w:tab w:val="num" w:pos="3600"/>
+        </w:tabs>
+        <w:ind w:left="3600" w:hanging="360"/>
+      </w:pPr>
+      <w:rPr>
+        <w:rFonts w:ascii="Wingdings" w:hAnsi="Wingdings" w:hint="default"/>
+        <w:sz w:val="20"/>
+      </w:rPr>
+    </w:lvl>
+    <w:lvl w:ilvl="5" w:tentative="1">
+      <w:start w:val="1"/>
+      <w:numFmt w:val="bullet"/>
+      <w:lvlText w:val=""/>
+      <w:lvlJc w:val="left"/>
+      <w:pPr>
+        <w:tabs>
+          <w:tab w:val="num" w:pos="4320"/>
+        </w:tabs>
+        <w:ind w:left="4320" w:hanging="360"/>
+      </w:pPr>
+      <w:rPr>
+        <w:rFonts w:ascii="Wingdings" w:hAnsi="Wingdings" w:hint="default"/>
+        <w:sz w:val="20"/>
+      </w:rPr>
+    </w:lvl>
+    <w:lvl w:ilvl="6" w:tentative="1">
+      <w:start w:val="1"/>
+      <w:numFmt w:val="bullet"/>
+      <w:lvlText w:val=""/>
+      <w:lvlJc w:val="left"/>
+      <w:pPr>
+        <w:tabs>
+          <w:tab w:val="num" w:pos="5040"/>
+        </w:tabs>
+        <w:ind w:left="5040" w:hanging="360"/>
+      </w:pPr>
+      <w:rPr>
+        <w:rFonts w:ascii="Wingdings" w:hAnsi="Wingdings" w:hint="default"/>
+        <w:sz w:val="20"/>
+      </w:rPr>
+    </w:lvl>
+    <w:lvl w:ilvl="7" w:tentative="1">
+      <w:start w:val="1"/>
+      <w:numFmt w:val="bullet"/>
+      <w:lvlText w:val=""/>
+      <w:lvlJc w:val="left"/>
+      <w:pPr>
+        <w:tabs>
+          <w:tab w:val="num" w:pos="5760"/>
+        </w:tabs>
+        <w:ind w:left="5760" w:hanging="360"/>
+      </w:pPr>
+      <w:rPr>
+        <w:rFonts w:ascii="Wingdings" w:hAnsi="Wingdings" w:hint="default"/>
+        <w:sz w:val="20"/>
+      </w:rPr>
+    </w:lvl>
+    <w:lvl w:ilvl="8" w:tentative="1">
+      <w:start w:val="1"/>
+      <w:numFmt w:val="bullet"/>
+      <w:lvlText w:val=""/>
+      <w:lvlJc w:val="left"/>
+      <w:pPr>
+        <w:tabs>
+          <w:tab w:val="num" w:pos="6480"/>
+        </w:tabs>
+        <w:ind w:left="6480" w:hanging="360"/>
+      </w:pPr>
+      <w:rPr>
+        <w:rFonts w:ascii="Wingdings" w:hAnsi="Wingdings" w:hint="default"/>
+        <w:sz w:val="20"/>
+      </w:rPr>
+    </w:lvl>
+  </w:abstractNum>
+  <w:abstractNum w:abstractNumId="10" w15:restartNumberingAfterBreak="0">
+    <w:nsid w:val="49E759DC"/>
+    <w:multiLevelType w:val="multilevel"/>
+    <w:tmpl w:val="49D25148"/>
+    <w:lvl w:ilvl="0">
+      <w:start w:val="1"/>
+      <w:numFmt w:val="bullet"/>
+      <w:lvlText w:val=""/>
+      <w:lvlJc w:val="left"/>
+      <w:pPr>
+        <w:tabs>
+          <w:tab w:val="num" w:pos="720"/>
+        </w:tabs>
+        <w:ind w:left="720" w:hanging="360"/>
+      </w:pPr>
+      <w:rPr>
+        <w:rFonts w:ascii="Symbol" w:hAnsi="Symbol" w:hint="default"/>
+        <w:sz w:val="20"/>
+      </w:rPr>
+    </w:lvl>
+    <w:lvl w:ilvl="1" w:tentative="1">
+      <w:start w:val="1"/>
+      <w:numFmt w:val="bullet"/>
+      <w:lvlText w:val="o"/>
+      <w:lvlJc w:val="left"/>
+      <w:pPr>
+        <w:tabs>
+          <w:tab w:val="num" w:pos="1440"/>
+        </w:tabs>
+        <w:ind w:left="1440" w:hanging="360"/>
+      </w:pPr>
+      <w:rPr>
+        <w:rFonts w:ascii="Courier New" w:hAnsi="Courier New" w:hint="default"/>
+        <w:sz w:val="20"/>
+      </w:rPr>
+    </w:lvl>
+    <w:lvl w:ilvl="2" w:tentative="1">
+      <w:start w:val="1"/>
+      <w:numFmt w:val="bullet"/>
+      <w:lvlText w:val=""/>
+      <w:lvlJc w:val="left"/>
+      <w:pPr>
+        <w:tabs>
+          <w:tab w:val="num" w:pos="2160"/>
+        </w:tabs>
+        <w:ind w:left="2160" w:hanging="360"/>
+      </w:pPr>
+      <w:rPr>
+        <w:rFonts w:ascii="Wingdings" w:hAnsi="Wingdings" w:hint="default"/>
+        <w:sz w:val="20"/>
+      </w:rPr>
+    </w:lvl>
+    <w:lvl w:ilvl="3" w:tentative="1">
+      <w:start w:val="1"/>
+      <w:numFmt w:val="bullet"/>
+      <w:lvlText w:val=""/>
+      <w:lvlJc w:val="left"/>
+      <w:pPr>
+        <w:tabs>
+          <w:tab w:val="num" w:pos="2880"/>
+        </w:tabs>
+        <w:ind w:left="2880" w:hanging="360"/>
+      </w:pPr>
+      <w:rPr>
+        <w:rFonts w:ascii="Wingdings" w:hAnsi="Wingdings" w:hint="default"/>
+        <w:sz w:val="20"/>
+      </w:rPr>
+    </w:lvl>
+    <w:lvl w:ilvl="4" w:tentative="1">
+      <w:start w:val="1"/>
+      <w:numFmt w:val="bullet"/>
+      <w:lvlText w:val=""/>
+      <w:lvlJc w:val="left"/>
+      <w:pPr>
+        <w:tabs>
+          <w:tab w:val="num" w:pos="3600"/>
+        </w:tabs>
+        <w:ind w:left="3600" w:hanging="360"/>
+      </w:pPr>
+      <w:rPr>
+        <w:rFonts w:ascii="Wingdings" w:hAnsi="Wingdings" w:hint="default"/>
+        <w:sz w:val="20"/>
+      </w:rPr>
+    </w:lvl>
+    <w:lvl w:ilvl="5" w:tentative="1">
+      <w:start w:val="1"/>
+      <w:numFmt w:val="bullet"/>
+      <w:lvlText w:val=""/>
+      <w:lvlJc w:val="left"/>
+      <w:pPr>
+        <w:tabs>
+          <w:tab w:val="num" w:pos="4320"/>
+        </w:tabs>
+        <w:ind w:left="4320" w:hanging="360"/>
+      </w:pPr>
+      <w:rPr>
+        <w:rFonts w:ascii="Wingdings" w:hAnsi="Wingdings" w:hint="default"/>
+        <w:sz w:val="20"/>
+      </w:rPr>
+    </w:lvl>
+    <w:lvl w:ilvl="6" w:tentative="1">
+      <w:start w:val="1"/>
+      <w:numFmt w:val="bullet"/>
+      <w:lvlText w:val=""/>
+      <w:lvlJc w:val="left"/>
+      <w:pPr>
+        <w:tabs>
+          <w:tab w:val="num" w:pos="5040"/>
+        </w:tabs>
+        <w:ind w:left="5040" w:hanging="360"/>
+      </w:pPr>
+      <w:rPr>
+        <w:rFonts w:ascii="Wingdings" w:hAnsi="Wingdings" w:hint="default"/>
+        <w:sz w:val="20"/>
+      </w:rPr>
+    </w:lvl>
+    <w:lvl w:ilvl="7" w:tentative="1">
+      <w:start w:val="1"/>
+      <w:numFmt w:val="bullet"/>
+      <w:lvlText w:val=""/>
+      <w:lvlJc w:val="left"/>
+      <w:pPr>
+        <w:tabs>
+          <w:tab w:val="num" w:pos="5760"/>
+        </w:tabs>
+        <w:ind w:left="5760" w:hanging="360"/>
+      </w:pPr>
+      <w:rPr>
+        <w:rFonts w:ascii="Wingdings" w:hAnsi="Wingdings" w:hint="default"/>
+        <w:sz w:val="20"/>
+      </w:rPr>
+    </w:lvl>
+    <w:lvl w:ilvl="8" w:tentative="1">
+      <w:start w:val="1"/>
+      <w:numFmt w:val="bullet"/>
+      <w:lvlText w:val=""/>
+      <w:lvlJc w:val="left"/>
+      <w:pPr>
+        <w:tabs>
+          <w:tab w:val="num" w:pos="6480"/>
+        </w:tabs>
+        <w:ind w:left="6480" w:hanging="360"/>
+      </w:pPr>
+      <w:rPr>
+        <w:rFonts w:ascii="Wingdings" w:hAnsi="Wingdings" w:hint="default"/>
+        <w:sz w:val="20"/>
+      </w:rPr>
+    </w:lvl>
+  </w:abstractNum>
+  <w:abstractNum w:abstractNumId="11" w15:restartNumberingAfterBreak="0">
+    <w:nsid w:val="4B9C5B77"/>
+    <w:multiLevelType w:val="multilevel"/>
+    <w:tmpl w:val="6AE68692"/>
+    <w:lvl w:ilvl="0">
+      <w:start w:val="1"/>
+      <w:numFmt w:val="decimal"/>
+      <w:lvlText w:val="%1."/>
+      <w:lvlJc w:val="left"/>
+      <w:pPr>
+        <w:tabs>
+          <w:tab w:val="num" w:pos="720"/>
+        </w:tabs>
+        <w:ind w:left="720" w:hanging="360"/>
+      </w:pPr>
+    </w:lvl>
+    <w:lvl w:ilvl="1">
+      <w:start w:val="1"/>
+      <w:numFmt w:val="bullet"/>
+      <w:lvlText w:val="o"/>
+      <w:lvlJc w:val="left"/>
+      <w:pPr>
+        <w:tabs>
+          <w:tab w:val="num" w:pos="1440"/>
+        </w:tabs>
+        <w:ind w:left="1440" w:hanging="360"/>
+      </w:pPr>
+      <w:rPr>
+        <w:rFonts w:ascii="Courier New" w:hAnsi="Courier New" w:hint="default"/>
+        <w:sz w:val="20"/>
+      </w:rPr>
+    </w:lvl>
+    <w:lvl w:ilvl="2" w:tentative="1">
+      <w:start w:val="1"/>
+      <w:numFmt w:val="decimal"/>
+      <w:lvlText w:val="%3."/>
+      <w:lvlJc w:val="left"/>
+      <w:pPr>
+        <w:tabs>
+          <w:tab w:val="num" w:pos="2160"/>
+        </w:tabs>
+        <w:ind w:left="2160" w:hanging="360"/>
+      </w:pPr>
+    </w:lvl>
+    <w:lvl w:ilvl="3" w:tentative="1">
+      <w:start w:val="1"/>
+      <w:numFmt w:val="decimal"/>
+      <w:lvlText w:val="%4."/>
+      <w:lvlJc w:val="left"/>
+      <w:pPr>
+        <w:tabs>
+          <w:tab w:val="num" w:pos="2880"/>
+        </w:tabs>
+        <w:ind w:left="2880" w:hanging="360"/>
+      </w:pPr>
+    </w:lvl>
+    <w:lvl w:ilvl="4" w:tentative="1">
+      <w:start w:val="1"/>
+      <w:numFmt w:val="decimal"/>
+      <w:lvlText w:val="%5."/>
+      <w:lvlJc w:val="left"/>
+      <w:pPr>
+        <w:tabs>
+          <w:tab w:val="num" w:pos="3600"/>
+        </w:tabs>
+        <w:ind w:left="3600" w:hanging="360"/>
+      </w:pPr>
+    </w:lvl>
+    <w:lvl w:ilvl="5" w:tentative="1">
+      <w:start w:val="1"/>
+      <w:numFmt w:val="decimal"/>
+      <w:lvlText w:val="%6."/>
+      <w:lvlJc w:val="left"/>
+      <w:pPr>
+        <w:tabs>
+          <w:tab w:val="num" w:pos="4320"/>
+        </w:tabs>
+        <w:ind w:left="4320" w:hanging="360"/>
+      </w:pPr>
+    </w:lvl>
+    <w:lvl w:ilvl="6" w:tentative="1">
+      <w:start w:val="1"/>
+      <w:numFmt w:val="decimal"/>
+      <w:lvlText w:val="%7."/>
+      <w:lvlJc w:val="left"/>
+      <w:pPr>
+        <w:tabs>
+          <w:tab w:val="num" w:pos="5040"/>
+        </w:tabs>
+        <w:ind w:left="5040" w:hanging="360"/>
+      </w:pPr>
+    </w:lvl>
+    <w:lvl w:ilvl="7" w:tentative="1">
+      <w:start w:val="1"/>
+      <w:numFmt w:val="decimal"/>
+      <w:lvlText w:val="%8."/>
+      <w:lvlJc w:val="left"/>
+      <w:pPr>
+        <w:tabs>
+          <w:tab w:val="num" w:pos="5760"/>
+        </w:tabs>
+        <w:ind w:left="5760" w:hanging="360"/>
+      </w:pPr>
+    </w:lvl>
+    <w:lvl w:ilvl="8" w:tentative="1">
+      <w:start w:val="1"/>
+      <w:numFmt w:val="decimal"/>
+      <w:lvlText w:val="%9."/>
+      <w:lvlJc w:val="left"/>
+      <w:pPr>
+        <w:tabs>
+          <w:tab w:val="num" w:pos="6480"/>
+        </w:tabs>
+        <w:ind w:left="6480" w:hanging="360"/>
+      </w:pPr>
+    </w:lvl>
+  </w:abstractNum>
+  <w:abstractNum w:abstractNumId="12" w15:restartNumberingAfterBreak="0">
+    <w:nsid w:val="527178DB"/>
+    <w:multiLevelType w:val="multilevel"/>
+    <w:tmpl w:val="94224054"/>
+    <w:lvl w:ilvl="0">
+      <w:start w:val="1"/>
+      <w:numFmt w:val="bullet"/>
+      <w:lvlText w:val=""/>
+      <w:lvlJc w:val="left"/>
+      <w:pPr>
+        <w:tabs>
+          <w:tab w:val="num" w:pos="720"/>
+        </w:tabs>
+        <w:ind w:left="720" w:hanging="360"/>
+      </w:pPr>
+      <w:rPr>
+        <w:rFonts w:ascii="Symbol" w:hAnsi="Symbol" w:hint="default"/>
+        <w:sz w:val="20"/>
+      </w:rPr>
+    </w:lvl>
+    <w:lvl w:ilvl="1">
+      <w:start w:val="1"/>
+      <w:numFmt w:val="bullet"/>
+      <w:lvlText w:val="o"/>
+      <w:lvlJc w:val="left"/>
+      <w:pPr>
+        <w:tabs>
+          <w:tab w:val="num" w:pos="1440"/>
+        </w:tabs>
+        <w:ind w:left="1440" w:hanging="360"/>
+      </w:pPr>
+      <w:rPr>
+        <w:rFonts w:ascii="Courier New" w:hAnsi="Courier New" w:hint="default"/>
+        <w:sz w:val="20"/>
+      </w:rPr>
+    </w:lvl>
+    <w:lvl w:ilvl="2" w:tentative="1">
+      <w:start w:val="1"/>
+      <w:numFmt w:val="bullet"/>
+      <w:lvlText w:val=""/>
+      <w:lvlJc w:val="left"/>
+      <w:pPr>
+        <w:tabs>
+          <w:tab w:val="num" w:pos="2160"/>
+        </w:tabs>
+        <w:ind w:left="2160" w:hanging="360"/>
+      </w:pPr>
+      <w:rPr>
+        <w:rFonts w:ascii="Wingdings" w:hAnsi="Wingdings" w:hint="default"/>
+        <w:sz w:val="20"/>
+      </w:rPr>
+    </w:lvl>
+    <w:lvl w:ilvl="3" w:tentative="1">
+      <w:start w:val="1"/>
+      <w:numFmt w:val="bullet"/>
+      <w:lvlText w:val=""/>
+      <w:lvlJc w:val="left"/>
+      <w:pPr>
+        <w:tabs>
+          <w:tab w:val="num" w:pos="2880"/>
+        </w:tabs>
+        <w:ind w:left="2880" w:hanging="360"/>
+      </w:pPr>
+      <w:rPr>
+        <w:rFonts w:ascii="Wingdings" w:hAnsi="Wingdings" w:hint="default"/>
+        <w:sz w:val="20"/>
+      </w:rPr>
+    </w:lvl>
+    <w:lvl w:ilvl="4" w:tentative="1">
+      <w:start w:val="1"/>
+      <w:numFmt w:val="bullet"/>
+      <w:lvlText w:val=""/>
+      <w:lvlJc w:val="left"/>
+      <w:pPr>
+        <w:tabs>
+          <w:tab w:val="num" w:pos="3600"/>
+        </w:tabs>
+        <w:ind w:left="3600" w:hanging="360"/>
+      </w:pPr>
+      <w:rPr>
+        <w:rFonts w:ascii="Wingdings" w:hAnsi="Wingdings" w:hint="default"/>
+        <w:sz w:val="20"/>
+      </w:rPr>
+    </w:lvl>
+    <w:lvl w:ilvl="5" w:tentative="1">
+      <w:start w:val="1"/>
+      <w:numFmt w:val="bullet"/>
+      <w:lvlText w:val=""/>
+      <w:lvlJc w:val="left"/>
+      <w:pPr>
+        <w:tabs>
+          <w:tab w:val="num" w:pos="4320"/>
+        </w:tabs>
+        <w:ind w:left="4320" w:hanging="360"/>
+      </w:pPr>
+      <w:rPr>
+        <w:rFonts w:ascii="Wingdings" w:hAnsi="Wingdings" w:hint="default"/>
+        <w:sz w:val="20"/>
+      </w:rPr>
+    </w:lvl>
+    <w:lvl w:ilvl="6" w:tentative="1">
+      <w:start w:val="1"/>
+      <w:numFmt w:val="bullet"/>
+      <w:lvlText w:val=""/>
+      <w:lvlJc w:val="left"/>
+      <w:pPr>
+        <w:tabs>
+          <w:tab w:val="num" w:pos="5040"/>
+        </w:tabs>
+        <w:ind w:left="5040" w:hanging="360"/>
+      </w:pPr>
+      <w:rPr>
+        <w:rFonts w:ascii="Wingdings" w:hAnsi="Wingdings" w:hint="default"/>
+        <w:sz w:val="20"/>
+      </w:rPr>
+    </w:lvl>
+    <w:lvl w:ilvl="7" w:tentative="1">
+      <w:start w:val="1"/>
+      <w:numFmt w:val="bullet"/>
+      <w:lvlText w:val=""/>
+      <w:lvlJc w:val="left"/>
+      <w:pPr>
+        <w:tabs>
+          <w:tab w:val="num" w:pos="5760"/>
+        </w:tabs>
+        <w:ind w:left="5760" w:hanging="360"/>
+      </w:pPr>
+      <w:rPr>
+        <w:rFonts w:ascii="Wingdings" w:hAnsi="Wingdings" w:hint="default"/>
+        <w:sz w:val="20"/>
+      </w:rPr>
+    </w:lvl>
+    <w:lvl w:ilvl="8" w:tentative="1">
+      <w:start w:val="1"/>
+      <w:numFmt w:val="bullet"/>
+      <w:lvlText w:val=""/>
+      <w:lvlJc w:val="left"/>
+      <w:pPr>
+        <w:tabs>
+          <w:tab w:val="num" w:pos="6480"/>
+        </w:tabs>
+        <w:ind w:left="6480" w:hanging="360"/>
+      </w:pPr>
+      <w:rPr>
+        <w:rFonts w:ascii="Wingdings" w:hAnsi="Wingdings" w:hint="default"/>
+        <w:sz w:val="20"/>
+      </w:rPr>
+    </w:lvl>
+  </w:abstractNum>
+  <w:abstractNum w:abstractNumId="13" w15:restartNumberingAfterBreak="0">
+    <w:nsid w:val="56D74023"/>
+    <w:multiLevelType w:val="multilevel"/>
+    <w:tmpl w:val="A5B8367C"/>
+    <w:lvl w:ilvl="0">
+      <w:start w:val="1"/>
+      <w:numFmt w:val="bullet"/>
+      <w:lvlText w:val=""/>
+      <w:lvlJc w:val="left"/>
+      <w:pPr>
+        <w:tabs>
+          <w:tab w:val="num" w:pos="720"/>
+        </w:tabs>
+        <w:ind w:left="720" w:hanging="360"/>
+      </w:pPr>
+      <w:rPr>
+        <w:rFonts w:ascii="Symbol" w:hAnsi="Symbol" w:hint="default"/>
+        <w:sz w:val="20"/>
+      </w:rPr>
+    </w:lvl>
+    <w:lvl w:ilvl="1" w:tentative="1">
+      <w:start w:val="1"/>
+      <w:numFmt w:val="bullet"/>
+      <w:lvlText w:val="o"/>
+      <w:lvlJc w:val="left"/>
+      <w:pPr>
+        <w:tabs>
+          <w:tab w:val="num" w:pos="1440"/>
+        </w:tabs>
+        <w:ind w:left="1440" w:hanging="360"/>
+      </w:pPr>
+      <w:rPr>
+        <w:rFonts w:ascii="Courier New" w:hAnsi="Courier New" w:hint="default"/>
+        <w:sz w:val="20"/>
+      </w:rPr>
+    </w:lvl>
+    <w:lvl w:ilvl="2" w:tentative="1">
+      <w:start w:val="1"/>
+      <w:numFmt w:val="bullet"/>
+      <w:lvlText w:val=""/>
+      <w:lvlJc w:val="left"/>
+      <w:pPr>
+        <w:tabs>
+          <w:tab w:val="num" w:pos="2160"/>
+        </w:tabs>
+        <w:ind w:left="2160" w:hanging="360"/>
+      </w:pPr>
+      <w:rPr>
+        <w:rFonts w:ascii="Wingdings" w:hAnsi="Wingdings" w:hint="default"/>
+        <w:sz w:val="20"/>
+      </w:rPr>
+    </w:lvl>
+    <w:lvl w:ilvl="3" w:tentative="1">
+      <w:start w:val="1"/>
+      <w:numFmt w:val="bullet"/>
+      <w:lvlText w:val=""/>
+      <w:lvlJc w:val="left"/>
+      <w:pPr>
+        <w:tabs>
+          <w:tab w:val="num" w:pos="2880"/>
+        </w:tabs>
+        <w:ind w:left="2880" w:hanging="360"/>
+      </w:pPr>
+      <w:rPr>
+        <w:rFonts w:ascii="Wingdings" w:hAnsi="Wingdings" w:hint="default"/>
+        <w:sz w:val="20"/>
+      </w:rPr>
+    </w:lvl>
+    <w:lvl w:ilvl="4" w:tentative="1">
+      <w:start w:val="1"/>
+      <w:numFmt w:val="bullet"/>
+      <w:lvlText w:val=""/>
+      <w:lvlJc w:val="left"/>
+      <w:pPr>
+        <w:tabs>
+          <w:tab w:val="num" w:pos="3600"/>
+        </w:tabs>
+        <w:ind w:left="3600" w:hanging="360"/>
+      </w:pPr>
+      <w:rPr>
+        <w:rFonts w:ascii="Wingdings" w:hAnsi="Wingdings" w:hint="default"/>
+        <w:sz w:val="20"/>
+      </w:rPr>
+    </w:lvl>
+    <w:lvl w:ilvl="5" w:tentative="1">
+      <w:start w:val="1"/>
+      <w:numFmt w:val="bullet"/>
+      <w:lvlText w:val=""/>
+      <w:lvlJc w:val="left"/>
+      <w:pPr>
+        <w:tabs>
+          <w:tab w:val="num" w:pos="4320"/>
+        </w:tabs>
+        <w:ind w:left="4320" w:hanging="360"/>
+      </w:pPr>
+      <w:rPr>
+        <w:rFonts w:ascii="Wingdings" w:hAnsi="Wingdings" w:hint="default"/>
+        <w:sz w:val="20"/>
+      </w:rPr>
+    </w:lvl>
+    <w:lvl w:ilvl="6" w:tentative="1">
+      <w:start w:val="1"/>
+      <w:numFmt w:val="bullet"/>
+      <w:lvlText w:val=""/>
+      <w:lvlJc w:val="left"/>
+      <w:pPr>
+        <w:tabs>
+          <w:tab w:val="num" w:pos="5040"/>
+        </w:tabs>
+        <w:ind w:left="5040" w:hanging="360"/>
+      </w:pPr>
+      <w:rPr>
+        <w:rFonts w:ascii="Wingdings" w:hAnsi="Wingdings" w:hint="default"/>
+        <w:sz w:val="20"/>
+      </w:rPr>
+    </w:lvl>
+    <w:lvl w:ilvl="7" w:tentative="1">
+      <w:start w:val="1"/>
+      <w:numFmt w:val="bullet"/>
+      <w:lvlText w:val=""/>
+      <w:lvlJc w:val="left"/>
+      <w:pPr>
+        <w:tabs>
+          <w:tab w:val="num" w:pos="5760"/>
+        </w:tabs>
+        <w:ind w:left="5760" w:hanging="360"/>
+      </w:pPr>
+      <w:rPr>
+        <w:rFonts w:ascii="Wingdings" w:hAnsi="Wingdings" w:hint="default"/>
+        <w:sz w:val="20"/>
+      </w:rPr>
+    </w:lvl>
+    <w:lvl w:ilvl="8" w:tentative="1">
+      <w:start w:val="1"/>
+      <w:numFmt w:val="bullet"/>
+      <w:lvlText w:val=""/>
+      <w:lvlJc w:val="left"/>
+      <w:pPr>
+        <w:tabs>
+          <w:tab w:val="num" w:pos="6480"/>
+        </w:tabs>
+        <w:ind w:left="6480" w:hanging="360"/>
+      </w:pPr>
+      <w:rPr>
+        <w:rFonts w:ascii="Wingdings" w:hAnsi="Wingdings" w:hint="default"/>
+        <w:sz w:val="20"/>
+      </w:rPr>
+    </w:lvl>
+  </w:abstractNum>
+  <w:abstractNum w:abstractNumId="14" w15:restartNumberingAfterBreak="0">
     <w:nsid w:val="5AB62F2C"/>
     <w:multiLevelType w:val="multilevel"/>
     <w:tmpl w:val="E0A6ED4A"/>
@@ -3567,7 +6031,273 @@
       </w:rPr>
     </w:lvl>
   </w:abstractNum>
-  <w:abstractNum w:abstractNumId="7" w15:restartNumberingAfterBreak="0">
+  <w:abstractNum w:abstractNumId="15" w15:restartNumberingAfterBreak="0">
+    <w:nsid w:val="63F32295"/>
+    <w:multiLevelType w:val="multilevel"/>
+    <w:tmpl w:val="E8BC3AAA"/>
+    <w:lvl w:ilvl="0">
+      <w:start w:val="1"/>
+      <w:numFmt w:val="bullet"/>
+      <w:lvlText w:val=""/>
+      <w:lvlJc w:val="left"/>
+      <w:pPr>
+        <w:tabs>
+          <w:tab w:val="num" w:pos="720"/>
+        </w:tabs>
+        <w:ind w:left="720" w:hanging="360"/>
+      </w:pPr>
+      <w:rPr>
+        <w:rFonts w:ascii="Symbol" w:hAnsi="Symbol" w:hint="default"/>
+        <w:sz w:val="20"/>
+      </w:rPr>
+    </w:lvl>
+    <w:lvl w:ilvl="1" w:tentative="1">
+      <w:start w:val="1"/>
+      <w:numFmt w:val="bullet"/>
+      <w:lvlText w:val="o"/>
+      <w:lvlJc w:val="left"/>
+      <w:pPr>
+        <w:tabs>
+          <w:tab w:val="num" w:pos="1440"/>
+        </w:tabs>
+        <w:ind w:left="1440" w:hanging="360"/>
+      </w:pPr>
+      <w:rPr>
+        <w:rFonts w:ascii="Courier New" w:hAnsi="Courier New" w:hint="default"/>
+        <w:sz w:val="20"/>
+      </w:rPr>
+    </w:lvl>
+    <w:lvl w:ilvl="2" w:tentative="1">
+      <w:start w:val="1"/>
+      <w:numFmt w:val="bullet"/>
+      <w:lvlText w:val=""/>
+      <w:lvlJc w:val="left"/>
+      <w:pPr>
+        <w:tabs>
+          <w:tab w:val="num" w:pos="2160"/>
+        </w:tabs>
+        <w:ind w:left="2160" w:hanging="360"/>
+      </w:pPr>
+      <w:rPr>
+        <w:rFonts w:ascii="Wingdings" w:hAnsi="Wingdings" w:hint="default"/>
+        <w:sz w:val="20"/>
+      </w:rPr>
+    </w:lvl>
+    <w:lvl w:ilvl="3" w:tentative="1">
+      <w:start w:val="1"/>
+      <w:numFmt w:val="bullet"/>
+      <w:lvlText w:val=""/>
+      <w:lvlJc w:val="left"/>
+      <w:pPr>
+        <w:tabs>
+          <w:tab w:val="num" w:pos="2880"/>
+        </w:tabs>
+        <w:ind w:left="2880" w:hanging="360"/>
+      </w:pPr>
+      <w:rPr>
+        <w:rFonts w:ascii="Wingdings" w:hAnsi="Wingdings" w:hint="default"/>
+        <w:sz w:val="20"/>
+      </w:rPr>
+    </w:lvl>
+    <w:lvl w:ilvl="4" w:tentative="1">
+      <w:start w:val="1"/>
+      <w:numFmt w:val="bullet"/>
+      <w:lvlText w:val=""/>
+      <w:lvlJc w:val="left"/>
+      <w:pPr>
+        <w:tabs>
+          <w:tab w:val="num" w:pos="3600"/>
+        </w:tabs>
+        <w:ind w:left="3600" w:hanging="360"/>
+      </w:pPr>
+      <w:rPr>
+        <w:rFonts w:ascii="Wingdings" w:hAnsi="Wingdings" w:hint="default"/>
+        <w:sz w:val="20"/>
+      </w:rPr>
+    </w:lvl>
+    <w:lvl w:ilvl="5" w:tentative="1">
+      <w:start w:val="1"/>
+      <w:numFmt w:val="bullet"/>
+      <w:lvlText w:val=""/>
+      <w:lvlJc w:val="left"/>
+      <w:pPr>
+        <w:tabs>
+          <w:tab w:val="num" w:pos="4320"/>
+        </w:tabs>
+        <w:ind w:left="4320" w:hanging="360"/>
+      </w:pPr>
+      <w:rPr>
+        <w:rFonts w:ascii="Wingdings" w:hAnsi="Wingdings" w:hint="default"/>
+        <w:sz w:val="20"/>
+      </w:rPr>
+    </w:lvl>
+    <w:lvl w:ilvl="6" w:tentative="1">
+      <w:start w:val="1"/>
+      <w:numFmt w:val="bullet"/>
+      <w:lvlText w:val=""/>
+      <w:lvlJc w:val="left"/>
+      <w:pPr>
+        <w:tabs>
+          <w:tab w:val="num" w:pos="5040"/>
+        </w:tabs>
+        <w:ind w:left="5040" w:hanging="360"/>
+      </w:pPr>
+      <w:rPr>
+        <w:rFonts w:ascii="Wingdings" w:hAnsi="Wingdings" w:hint="default"/>
+        <w:sz w:val="20"/>
+      </w:rPr>
+    </w:lvl>
+    <w:lvl w:ilvl="7" w:tentative="1">
+      <w:start w:val="1"/>
+      <w:numFmt w:val="bullet"/>
+      <w:lvlText w:val=""/>
+      <w:lvlJc w:val="left"/>
+      <w:pPr>
+        <w:tabs>
+          <w:tab w:val="num" w:pos="5760"/>
+        </w:tabs>
+        <w:ind w:left="5760" w:hanging="360"/>
+      </w:pPr>
+      <w:rPr>
+        <w:rFonts w:ascii="Wingdings" w:hAnsi="Wingdings" w:hint="default"/>
+        <w:sz w:val="20"/>
+      </w:rPr>
+    </w:lvl>
+    <w:lvl w:ilvl="8" w:tentative="1">
+      <w:start w:val="1"/>
+      <w:numFmt w:val="bullet"/>
+      <w:lvlText w:val=""/>
+      <w:lvlJc w:val="left"/>
+      <w:pPr>
+        <w:tabs>
+          <w:tab w:val="num" w:pos="6480"/>
+        </w:tabs>
+        <w:ind w:left="6480" w:hanging="360"/>
+      </w:pPr>
+      <w:rPr>
+        <w:rFonts w:ascii="Wingdings" w:hAnsi="Wingdings" w:hint="default"/>
+        <w:sz w:val="20"/>
+      </w:rPr>
+    </w:lvl>
+  </w:abstractNum>
+  <w:abstractNum w:abstractNumId="16" w15:restartNumberingAfterBreak="0">
+    <w:nsid w:val="69194422"/>
+    <w:multiLevelType w:val="multilevel"/>
+    <w:tmpl w:val="2D707E5A"/>
+    <w:lvl w:ilvl="0">
+      <w:start w:val="1"/>
+      <w:numFmt w:val="decimal"/>
+      <w:lvlText w:val="%1."/>
+      <w:lvlJc w:val="left"/>
+      <w:pPr>
+        <w:tabs>
+          <w:tab w:val="num" w:pos="720"/>
+        </w:tabs>
+        <w:ind w:left="720" w:hanging="360"/>
+      </w:pPr>
+    </w:lvl>
+    <w:lvl w:ilvl="1">
+      <w:start w:val="1"/>
+      <w:numFmt w:val="bullet"/>
+      <w:lvlText w:val="o"/>
+      <w:lvlJc w:val="left"/>
+      <w:pPr>
+        <w:tabs>
+          <w:tab w:val="num" w:pos="1440"/>
+        </w:tabs>
+        <w:ind w:left="1440" w:hanging="360"/>
+      </w:pPr>
+      <w:rPr>
+        <w:rFonts w:ascii="Courier New" w:hAnsi="Courier New" w:hint="default"/>
+        <w:sz w:val="20"/>
+      </w:rPr>
+    </w:lvl>
+    <w:lvl w:ilvl="2" w:tentative="1">
+      <w:start w:val="1"/>
+      <w:numFmt w:val="decimal"/>
+      <w:lvlText w:val="%3."/>
+      <w:lvlJc w:val="left"/>
+      <w:pPr>
+        <w:tabs>
+          <w:tab w:val="num" w:pos="2160"/>
+        </w:tabs>
+        <w:ind w:left="2160" w:hanging="360"/>
+      </w:pPr>
+    </w:lvl>
+    <w:lvl w:ilvl="3" w:tentative="1">
+      <w:start w:val="1"/>
+      <w:numFmt w:val="decimal"/>
+      <w:lvlText w:val="%4."/>
+      <w:lvlJc w:val="left"/>
+      <w:pPr>
+        <w:tabs>
+          <w:tab w:val="num" w:pos="2880"/>
+        </w:tabs>
+        <w:ind w:left="2880" w:hanging="360"/>
+      </w:pPr>
+    </w:lvl>
+    <w:lvl w:ilvl="4" w:tentative="1">
+      <w:start w:val="1"/>
+      <w:numFmt w:val="decimal"/>
+      <w:lvlText w:val="%5."/>
+      <w:lvlJc w:val="left"/>
+      <w:pPr>
+        <w:tabs>
+          <w:tab w:val="num" w:pos="3600"/>
+        </w:tabs>
+        <w:ind w:left="3600" w:hanging="360"/>
+      </w:pPr>
+    </w:lvl>
+    <w:lvl w:ilvl="5" w:tentative="1">
+      <w:start w:val="1"/>
+      <w:numFmt w:val="decimal"/>
+      <w:lvlText w:val="%6."/>
+      <w:lvlJc w:val="left"/>
+      <w:pPr>
+        <w:tabs>
+          <w:tab w:val="num" w:pos="4320"/>
+        </w:tabs>
+        <w:ind w:left="4320" w:hanging="360"/>
+      </w:pPr>
+    </w:lvl>
+    <w:lvl w:ilvl="6" w:tentative="1">
+      <w:start w:val="1"/>
+      <w:numFmt w:val="decimal"/>
+      <w:lvlText w:val="%7."/>
+      <w:lvlJc w:val="left"/>
+      <w:pPr>
+        <w:tabs>
+          <w:tab w:val="num" w:pos="5040"/>
+        </w:tabs>
+        <w:ind w:left="5040" w:hanging="360"/>
+      </w:pPr>
+    </w:lvl>
+    <w:lvl w:ilvl="7" w:tentative="1">
+      <w:start w:val="1"/>
+      <w:numFmt w:val="decimal"/>
+      <w:lvlText w:val="%8."/>
+      <w:lvlJc w:val="left"/>
+      <w:pPr>
+        <w:tabs>
+          <w:tab w:val="num" w:pos="5760"/>
+        </w:tabs>
+        <w:ind w:left="5760" w:hanging="360"/>
+      </w:pPr>
+    </w:lvl>
+    <w:lvl w:ilvl="8" w:tentative="1">
+      <w:start w:val="1"/>
+      <w:numFmt w:val="decimal"/>
+      <w:lvlText w:val="%9."/>
+      <w:lvlJc w:val="left"/>
+      <w:pPr>
+        <w:tabs>
+          <w:tab w:val="num" w:pos="6480"/>
+        </w:tabs>
+        <w:ind w:left="6480" w:hanging="360"/>
+      </w:pPr>
+    </w:lvl>
+  </w:abstractNum>
+  <w:abstractNum w:abstractNumId="17" w15:restartNumberingAfterBreak="0">
     <w:nsid w:val="6EE17CED"/>
     <w:multiLevelType w:val="multilevel"/>
     <w:tmpl w:val="C9B0109C"/>
@@ -3684,10 +6414,606 @@
       </w:pPr>
     </w:lvl>
   </w:abstractNum>
-  <w:abstractNum w:abstractNumId="8" w15:restartNumberingAfterBreak="0">
+  <w:abstractNum w:abstractNumId="18" w15:restartNumberingAfterBreak="0">
+    <w:nsid w:val="6FB70A7D"/>
+    <w:multiLevelType w:val="multilevel"/>
+    <w:tmpl w:val="05A61F3A"/>
+    <w:lvl w:ilvl="0">
+      <w:start w:val="1"/>
+      <w:numFmt w:val="bullet"/>
+      <w:lvlText w:val=""/>
+      <w:lvlJc w:val="left"/>
+      <w:pPr>
+        <w:tabs>
+          <w:tab w:val="num" w:pos="720"/>
+        </w:tabs>
+        <w:ind w:left="720" w:hanging="360"/>
+      </w:pPr>
+      <w:rPr>
+        <w:rFonts w:ascii="Symbol" w:hAnsi="Symbol" w:hint="default"/>
+        <w:sz w:val="20"/>
+      </w:rPr>
+    </w:lvl>
+    <w:lvl w:ilvl="1" w:tentative="1">
+      <w:start w:val="1"/>
+      <w:numFmt w:val="bullet"/>
+      <w:lvlText w:val="o"/>
+      <w:lvlJc w:val="left"/>
+      <w:pPr>
+        <w:tabs>
+          <w:tab w:val="num" w:pos="1440"/>
+        </w:tabs>
+        <w:ind w:left="1440" w:hanging="360"/>
+      </w:pPr>
+      <w:rPr>
+        <w:rFonts w:ascii="Courier New" w:hAnsi="Courier New" w:hint="default"/>
+        <w:sz w:val="20"/>
+      </w:rPr>
+    </w:lvl>
+    <w:lvl w:ilvl="2" w:tentative="1">
+      <w:start w:val="1"/>
+      <w:numFmt w:val="bullet"/>
+      <w:lvlText w:val=""/>
+      <w:lvlJc w:val="left"/>
+      <w:pPr>
+        <w:tabs>
+          <w:tab w:val="num" w:pos="2160"/>
+        </w:tabs>
+        <w:ind w:left="2160" w:hanging="360"/>
+      </w:pPr>
+      <w:rPr>
+        <w:rFonts w:ascii="Wingdings" w:hAnsi="Wingdings" w:hint="default"/>
+        <w:sz w:val="20"/>
+      </w:rPr>
+    </w:lvl>
+    <w:lvl w:ilvl="3" w:tentative="1">
+      <w:start w:val="1"/>
+      <w:numFmt w:val="bullet"/>
+      <w:lvlText w:val=""/>
+      <w:lvlJc w:val="left"/>
+      <w:pPr>
+        <w:tabs>
+          <w:tab w:val="num" w:pos="2880"/>
+        </w:tabs>
+        <w:ind w:left="2880" w:hanging="360"/>
+      </w:pPr>
+      <w:rPr>
+        <w:rFonts w:ascii="Wingdings" w:hAnsi="Wingdings" w:hint="default"/>
+        <w:sz w:val="20"/>
+      </w:rPr>
+    </w:lvl>
+    <w:lvl w:ilvl="4" w:tentative="1">
+      <w:start w:val="1"/>
+      <w:numFmt w:val="bullet"/>
+      <w:lvlText w:val=""/>
+      <w:lvlJc w:val="left"/>
+      <w:pPr>
+        <w:tabs>
+          <w:tab w:val="num" w:pos="3600"/>
+        </w:tabs>
+        <w:ind w:left="3600" w:hanging="360"/>
+      </w:pPr>
+      <w:rPr>
+        <w:rFonts w:ascii="Wingdings" w:hAnsi="Wingdings" w:hint="default"/>
+        <w:sz w:val="20"/>
+      </w:rPr>
+    </w:lvl>
+    <w:lvl w:ilvl="5" w:tentative="1">
+      <w:start w:val="1"/>
+      <w:numFmt w:val="bullet"/>
+      <w:lvlText w:val=""/>
+      <w:lvlJc w:val="left"/>
+      <w:pPr>
+        <w:tabs>
+          <w:tab w:val="num" w:pos="4320"/>
+        </w:tabs>
+        <w:ind w:left="4320" w:hanging="360"/>
+      </w:pPr>
+      <w:rPr>
+        <w:rFonts w:ascii="Wingdings" w:hAnsi="Wingdings" w:hint="default"/>
+        <w:sz w:val="20"/>
+      </w:rPr>
+    </w:lvl>
+    <w:lvl w:ilvl="6" w:tentative="1">
+      <w:start w:val="1"/>
+      <w:numFmt w:val="bullet"/>
+      <w:lvlText w:val=""/>
+      <w:lvlJc w:val="left"/>
+      <w:pPr>
+        <w:tabs>
+          <w:tab w:val="num" w:pos="5040"/>
+        </w:tabs>
+        <w:ind w:left="5040" w:hanging="360"/>
+      </w:pPr>
+      <w:rPr>
+        <w:rFonts w:ascii="Wingdings" w:hAnsi="Wingdings" w:hint="default"/>
+        <w:sz w:val="20"/>
+      </w:rPr>
+    </w:lvl>
+    <w:lvl w:ilvl="7" w:tentative="1">
+      <w:start w:val="1"/>
+      <w:numFmt w:val="bullet"/>
+      <w:lvlText w:val=""/>
+      <w:lvlJc w:val="left"/>
+      <w:pPr>
+        <w:tabs>
+          <w:tab w:val="num" w:pos="5760"/>
+        </w:tabs>
+        <w:ind w:left="5760" w:hanging="360"/>
+      </w:pPr>
+      <w:rPr>
+        <w:rFonts w:ascii="Wingdings" w:hAnsi="Wingdings" w:hint="default"/>
+        <w:sz w:val="20"/>
+      </w:rPr>
+    </w:lvl>
+    <w:lvl w:ilvl="8" w:tentative="1">
+      <w:start w:val="1"/>
+      <w:numFmt w:val="bullet"/>
+      <w:lvlText w:val=""/>
+      <w:lvlJc w:val="left"/>
+      <w:pPr>
+        <w:tabs>
+          <w:tab w:val="num" w:pos="6480"/>
+        </w:tabs>
+        <w:ind w:left="6480" w:hanging="360"/>
+      </w:pPr>
+      <w:rPr>
+        <w:rFonts w:ascii="Wingdings" w:hAnsi="Wingdings" w:hint="default"/>
+        <w:sz w:val="20"/>
+      </w:rPr>
+    </w:lvl>
+  </w:abstractNum>
+  <w:abstractNum w:abstractNumId="19" w15:restartNumberingAfterBreak="0">
+    <w:nsid w:val="6FCE14B8"/>
+    <w:multiLevelType w:val="multilevel"/>
+    <w:tmpl w:val="12F6E830"/>
+    <w:lvl w:ilvl="0">
+      <w:start w:val="1"/>
+      <w:numFmt w:val="bullet"/>
+      <w:lvlText w:val=""/>
+      <w:lvlJc w:val="left"/>
+      <w:pPr>
+        <w:tabs>
+          <w:tab w:val="num" w:pos="720"/>
+        </w:tabs>
+        <w:ind w:left="720" w:hanging="360"/>
+      </w:pPr>
+      <w:rPr>
+        <w:rFonts w:ascii="Symbol" w:hAnsi="Symbol" w:hint="default"/>
+        <w:sz w:val="20"/>
+      </w:rPr>
+    </w:lvl>
+    <w:lvl w:ilvl="1">
+      <w:start w:val="1"/>
+      <w:numFmt w:val="bullet"/>
+      <w:lvlText w:val="o"/>
+      <w:lvlJc w:val="left"/>
+      <w:pPr>
+        <w:tabs>
+          <w:tab w:val="num" w:pos="1440"/>
+        </w:tabs>
+        <w:ind w:left="1440" w:hanging="360"/>
+      </w:pPr>
+      <w:rPr>
+        <w:rFonts w:ascii="Courier New" w:hAnsi="Courier New" w:hint="default"/>
+        <w:sz w:val="20"/>
+      </w:rPr>
+    </w:lvl>
+    <w:lvl w:ilvl="2" w:tentative="1">
+      <w:start w:val="1"/>
+      <w:numFmt w:val="bullet"/>
+      <w:lvlText w:val=""/>
+      <w:lvlJc w:val="left"/>
+      <w:pPr>
+        <w:tabs>
+          <w:tab w:val="num" w:pos="2160"/>
+        </w:tabs>
+        <w:ind w:left="2160" w:hanging="360"/>
+      </w:pPr>
+      <w:rPr>
+        <w:rFonts w:ascii="Wingdings" w:hAnsi="Wingdings" w:hint="default"/>
+        <w:sz w:val="20"/>
+      </w:rPr>
+    </w:lvl>
+    <w:lvl w:ilvl="3" w:tentative="1">
+      <w:start w:val="1"/>
+      <w:numFmt w:val="bullet"/>
+      <w:lvlText w:val=""/>
+      <w:lvlJc w:val="left"/>
+      <w:pPr>
+        <w:tabs>
+          <w:tab w:val="num" w:pos="2880"/>
+        </w:tabs>
+        <w:ind w:left="2880" w:hanging="360"/>
+      </w:pPr>
+      <w:rPr>
+        <w:rFonts w:ascii="Wingdings" w:hAnsi="Wingdings" w:hint="default"/>
+        <w:sz w:val="20"/>
+      </w:rPr>
+    </w:lvl>
+    <w:lvl w:ilvl="4" w:tentative="1">
+      <w:start w:val="1"/>
+      <w:numFmt w:val="bullet"/>
+      <w:lvlText w:val=""/>
+      <w:lvlJc w:val="left"/>
+      <w:pPr>
+        <w:tabs>
+          <w:tab w:val="num" w:pos="3600"/>
+        </w:tabs>
+        <w:ind w:left="3600" w:hanging="360"/>
+      </w:pPr>
+      <w:rPr>
+        <w:rFonts w:ascii="Wingdings" w:hAnsi="Wingdings" w:hint="default"/>
+        <w:sz w:val="20"/>
+      </w:rPr>
+    </w:lvl>
+    <w:lvl w:ilvl="5" w:tentative="1">
+      <w:start w:val="1"/>
+      <w:numFmt w:val="bullet"/>
+      <w:lvlText w:val=""/>
+      <w:lvlJc w:val="left"/>
+      <w:pPr>
+        <w:tabs>
+          <w:tab w:val="num" w:pos="4320"/>
+        </w:tabs>
+        <w:ind w:left="4320" w:hanging="360"/>
+      </w:pPr>
+      <w:rPr>
+        <w:rFonts w:ascii="Wingdings" w:hAnsi="Wingdings" w:hint="default"/>
+        <w:sz w:val="20"/>
+      </w:rPr>
+    </w:lvl>
+    <w:lvl w:ilvl="6" w:tentative="1">
+      <w:start w:val="1"/>
+      <w:numFmt w:val="bullet"/>
+      <w:lvlText w:val=""/>
+      <w:lvlJc w:val="left"/>
+      <w:pPr>
+        <w:tabs>
+          <w:tab w:val="num" w:pos="5040"/>
+        </w:tabs>
+        <w:ind w:left="5040" w:hanging="360"/>
+      </w:pPr>
+      <w:rPr>
+        <w:rFonts w:ascii="Wingdings" w:hAnsi="Wingdings" w:hint="default"/>
+        <w:sz w:val="20"/>
+      </w:rPr>
+    </w:lvl>
+    <w:lvl w:ilvl="7" w:tentative="1">
+      <w:start w:val="1"/>
+      <w:numFmt w:val="bullet"/>
+      <w:lvlText w:val=""/>
+      <w:lvlJc w:val="left"/>
+      <w:pPr>
+        <w:tabs>
+          <w:tab w:val="num" w:pos="5760"/>
+        </w:tabs>
+        <w:ind w:left="5760" w:hanging="360"/>
+      </w:pPr>
+      <w:rPr>
+        <w:rFonts w:ascii="Wingdings" w:hAnsi="Wingdings" w:hint="default"/>
+        <w:sz w:val="20"/>
+      </w:rPr>
+    </w:lvl>
+    <w:lvl w:ilvl="8" w:tentative="1">
+      <w:start w:val="1"/>
+      <w:numFmt w:val="bullet"/>
+      <w:lvlText w:val=""/>
+      <w:lvlJc w:val="left"/>
+      <w:pPr>
+        <w:tabs>
+          <w:tab w:val="num" w:pos="6480"/>
+        </w:tabs>
+        <w:ind w:left="6480" w:hanging="360"/>
+      </w:pPr>
+      <w:rPr>
+        <w:rFonts w:ascii="Wingdings" w:hAnsi="Wingdings" w:hint="default"/>
+        <w:sz w:val="20"/>
+      </w:rPr>
+    </w:lvl>
+  </w:abstractNum>
+  <w:abstractNum w:abstractNumId="20" w15:restartNumberingAfterBreak="0">
+    <w:nsid w:val="75B73648"/>
+    <w:multiLevelType w:val="multilevel"/>
+    <w:tmpl w:val="45DC6B6C"/>
+    <w:lvl w:ilvl="0">
+      <w:start w:val="1"/>
+      <w:numFmt w:val="bullet"/>
+      <w:lvlText w:val=""/>
+      <w:lvlJc w:val="left"/>
+      <w:pPr>
+        <w:tabs>
+          <w:tab w:val="num" w:pos="720"/>
+        </w:tabs>
+        <w:ind w:left="720" w:hanging="360"/>
+      </w:pPr>
+      <w:rPr>
+        <w:rFonts w:ascii="Symbol" w:hAnsi="Symbol" w:hint="default"/>
+        <w:sz w:val="20"/>
+      </w:rPr>
+    </w:lvl>
+    <w:lvl w:ilvl="1">
+      <w:start w:val="1"/>
+      <w:numFmt w:val="bullet"/>
+      <w:lvlText w:val="o"/>
+      <w:lvlJc w:val="left"/>
+      <w:pPr>
+        <w:tabs>
+          <w:tab w:val="num" w:pos="1440"/>
+        </w:tabs>
+        <w:ind w:left="1440" w:hanging="360"/>
+      </w:pPr>
+      <w:rPr>
+        <w:rFonts w:ascii="Courier New" w:hAnsi="Courier New" w:hint="default"/>
+        <w:sz w:val="20"/>
+      </w:rPr>
+    </w:lvl>
+    <w:lvl w:ilvl="2" w:tentative="1">
+      <w:start w:val="1"/>
+      <w:numFmt w:val="bullet"/>
+      <w:lvlText w:val=""/>
+      <w:lvlJc w:val="left"/>
+      <w:pPr>
+        <w:tabs>
+          <w:tab w:val="num" w:pos="2160"/>
+        </w:tabs>
+        <w:ind w:left="2160" w:hanging="360"/>
+      </w:pPr>
+      <w:rPr>
+        <w:rFonts w:ascii="Wingdings" w:hAnsi="Wingdings" w:hint="default"/>
+        <w:sz w:val="20"/>
+      </w:rPr>
+    </w:lvl>
+    <w:lvl w:ilvl="3" w:tentative="1">
+      <w:start w:val="1"/>
+      <w:numFmt w:val="bullet"/>
+      <w:lvlText w:val=""/>
+      <w:lvlJc w:val="left"/>
+      <w:pPr>
+        <w:tabs>
+          <w:tab w:val="num" w:pos="2880"/>
+        </w:tabs>
+        <w:ind w:left="2880" w:hanging="360"/>
+      </w:pPr>
+      <w:rPr>
+        <w:rFonts w:ascii="Wingdings" w:hAnsi="Wingdings" w:hint="default"/>
+        <w:sz w:val="20"/>
+      </w:rPr>
+    </w:lvl>
+    <w:lvl w:ilvl="4" w:tentative="1">
+      <w:start w:val="1"/>
+      <w:numFmt w:val="bullet"/>
+      <w:lvlText w:val=""/>
+      <w:lvlJc w:val="left"/>
+      <w:pPr>
+        <w:tabs>
+          <w:tab w:val="num" w:pos="3600"/>
+        </w:tabs>
+        <w:ind w:left="3600" w:hanging="360"/>
+      </w:pPr>
+      <w:rPr>
+        <w:rFonts w:ascii="Wingdings" w:hAnsi="Wingdings" w:hint="default"/>
+        <w:sz w:val="20"/>
+      </w:rPr>
+    </w:lvl>
+    <w:lvl w:ilvl="5" w:tentative="1">
+      <w:start w:val="1"/>
+      <w:numFmt w:val="bullet"/>
+      <w:lvlText w:val=""/>
+      <w:lvlJc w:val="left"/>
+      <w:pPr>
+        <w:tabs>
+          <w:tab w:val="num" w:pos="4320"/>
+        </w:tabs>
+        <w:ind w:left="4320" w:hanging="360"/>
+      </w:pPr>
+      <w:rPr>
+        <w:rFonts w:ascii="Wingdings" w:hAnsi="Wingdings" w:hint="default"/>
+        <w:sz w:val="20"/>
+      </w:rPr>
+    </w:lvl>
+    <w:lvl w:ilvl="6" w:tentative="1">
+      <w:start w:val="1"/>
+      <w:numFmt w:val="bullet"/>
+      <w:lvlText w:val=""/>
+      <w:lvlJc w:val="left"/>
+      <w:pPr>
+        <w:tabs>
+          <w:tab w:val="num" w:pos="5040"/>
+        </w:tabs>
+        <w:ind w:left="5040" w:hanging="360"/>
+      </w:pPr>
+      <w:rPr>
+        <w:rFonts w:ascii="Wingdings" w:hAnsi="Wingdings" w:hint="default"/>
+        <w:sz w:val="20"/>
+      </w:rPr>
+    </w:lvl>
+    <w:lvl w:ilvl="7" w:tentative="1">
+      <w:start w:val="1"/>
+      <w:numFmt w:val="bullet"/>
+      <w:lvlText w:val=""/>
+      <w:lvlJc w:val="left"/>
+      <w:pPr>
+        <w:tabs>
+          <w:tab w:val="num" w:pos="5760"/>
+        </w:tabs>
+        <w:ind w:left="5760" w:hanging="360"/>
+      </w:pPr>
+      <w:rPr>
+        <w:rFonts w:ascii="Wingdings" w:hAnsi="Wingdings" w:hint="default"/>
+        <w:sz w:val="20"/>
+      </w:rPr>
+    </w:lvl>
+    <w:lvl w:ilvl="8" w:tentative="1">
+      <w:start w:val="1"/>
+      <w:numFmt w:val="bullet"/>
+      <w:lvlText w:val=""/>
+      <w:lvlJc w:val="left"/>
+      <w:pPr>
+        <w:tabs>
+          <w:tab w:val="num" w:pos="6480"/>
+        </w:tabs>
+        <w:ind w:left="6480" w:hanging="360"/>
+      </w:pPr>
+      <w:rPr>
+        <w:rFonts w:ascii="Wingdings" w:hAnsi="Wingdings" w:hint="default"/>
+        <w:sz w:val="20"/>
+      </w:rPr>
+    </w:lvl>
+  </w:abstractNum>
+  <w:abstractNum w:abstractNumId="21" w15:restartNumberingAfterBreak="0">
     <w:nsid w:val="75D127EA"/>
     <w:multiLevelType w:val="multilevel"/>
     <w:tmpl w:val="0CCC5F56"/>
+    <w:lvl w:ilvl="0">
+      <w:start w:val="1"/>
+      <w:numFmt w:val="bullet"/>
+      <w:lvlText w:val=""/>
+      <w:lvlJc w:val="left"/>
+      <w:pPr>
+        <w:tabs>
+          <w:tab w:val="num" w:pos="720"/>
+        </w:tabs>
+        <w:ind w:left="720" w:hanging="360"/>
+      </w:pPr>
+      <w:rPr>
+        <w:rFonts w:ascii="Symbol" w:hAnsi="Symbol" w:hint="default"/>
+        <w:sz w:val="20"/>
+      </w:rPr>
+    </w:lvl>
+    <w:lvl w:ilvl="1" w:tentative="1">
+      <w:start w:val="1"/>
+      <w:numFmt w:val="bullet"/>
+      <w:lvlText w:val="o"/>
+      <w:lvlJc w:val="left"/>
+      <w:pPr>
+        <w:tabs>
+          <w:tab w:val="num" w:pos="1440"/>
+        </w:tabs>
+        <w:ind w:left="1440" w:hanging="360"/>
+      </w:pPr>
+      <w:rPr>
+        <w:rFonts w:ascii="Courier New" w:hAnsi="Courier New" w:hint="default"/>
+        <w:sz w:val="20"/>
+      </w:rPr>
+    </w:lvl>
+    <w:lvl w:ilvl="2" w:tentative="1">
+      <w:start w:val="1"/>
+      <w:numFmt w:val="bullet"/>
+      <w:lvlText w:val=""/>
+      <w:lvlJc w:val="left"/>
+      <w:pPr>
+        <w:tabs>
+          <w:tab w:val="num" w:pos="2160"/>
+        </w:tabs>
+        <w:ind w:left="2160" w:hanging="360"/>
+      </w:pPr>
+      <w:rPr>
+        <w:rFonts w:ascii="Wingdings" w:hAnsi="Wingdings" w:hint="default"/>
+        <w:sz w:val="20"/>
+      </w:rPr>
+    </w:lvl>
+    <w:lvl w:ilvl="3" w:tentative="1">
+      <w:start w:val="1"/>
+      <w:numFmt w:val="bullet"/>
+      <w:lvlText w:val=""/>
+      <w:lvlJc w:val="left"/>
+      <w:pPr>
+        <w:tabs>
+          <w:tab w:val="num" w:pos="2880"/>
+        </w:tabs>
+        <w:ind w:left="2880" w:hanging="360"/>
+      </w:pPr>
+      <w:rPr>
+        <w:rFonts w:ascii="Wingdings" w:hAnsi="Wingdings" w:hint="default"/>
+        <w:sz w:val="20"/>
+      </w:rPr>
+    </w:lvl>
+    <w:lvl w:ilvl="4" w:tentative="1">
+      <w:start w:val="1"/>
+      <w:numFmt w:val="bullet"/>
+      <w:lvlText w:val=""/>
+      <w:lvlJc w:val="left"/>
+      <w:pPr>
+        <w:tabs>
+          <w:tab w:val="num" w:pos="3600"/>
+        </w:tabs>
+        <w:ind w:left="3600" w:hanging="360"/>
+      </w:pPr>
+      <w:rPr>
+        <w:rFonts w:ascii="Wingdings" w:hAnsi="Wingdings" w:hint="default"/>
+        <w:sz w:val="20"/>
+      </w:rPr>
+    </w:lvl>
+    <w:lvl w:ilvl="5" w:tentative="1">
+      <w:start w:val="1"/>
+      <w:numFmt w:val="bullet"/>
+      <w:lvlText w:val=""/>
+      <w:lvlJc w:val="left"/>
+      <w:pPr>
+        <w:tabs>
+          <w:tab w:val="num" w:pos="4320"/>
+        </w:tabs>
+        <w:ind w:left="4320" w:hanging="360"/>
+      </w:pPr>
+      <w:rPr>
+        <w:rFonts w:ascii="Wingdings" w:hAnsi="Wingdings" w:hint="default"/>
+        <w:sz w:val="20"/>
+      </w:rPr>
+    </w:lvl>
+    <w:lvl w:ilvl="6" w:tentative="1">
+      <w:start w:val="1"/>
+      <w:numFmt w:val="bullet"/>
+      <w:lvlText w:val=""/>
+      <w:lvlJc w:val="left"/>
+      <w:pPr>
+        <w:tabs>
+          <w:tab w:val="num" w:pos="5040"/>
+        </w:tabs>
+        <w:ind w:left="5040" w:hanging="360"/>
+      </w:pPr>
+      <w:rPr>
+        <w:rFonts w:ascii="Wingdings" w:hAnsi="Wingdings" w:hint="default"/>
+        <w:sz w:val="20"/>
+      </w:rPr>
+    </w:lvl>
+    <w:lvl w:ilvl="7" w:tentative="1">
+      <w:start w:val="1"/>
+      <w:numFmt w:val="bullet"/>
+      <w:lvlText w:val=""/>
+      <w:lvlJc w:val="left"/>
+      <w:pPr>
+        <w:tabs>
+          <w:tab w:val="num" w:pos="5760"/>
+        </w:tabs>
+        <w:ind w:left="5760" w:hanging="360"/>
+      </w:pPr>
+      <w:rPr>
+        <w:rFonts w:ascii="Wingdings" w:hAnsi="Wingdings" w:hint="default"/>
+        <w:sz w:val="20"/>
+      </w:rPr>
+    </w:lvl>
+    <w:lvl w:ilvl="8" w:tentative="1">
+      <w:start w:val="1"/>
+      <w:numFmt w:val="bullet"/>
+      <w:lvlText w:val=""/>
+      <w:lvlJc w:val="left"/>
+      <w:pPr>
+        <w:tabs>
+          <w:tab w:val="num" w:pos="6480"/>
+        </w:tabs>
+        <w:ind w:left="6480" w:hanging="360"/>
+      </w:pPr>
+      <w:rPr>
+        <w:rFonts w:ascii="Wingdings" w:hAnsi="Wingdings" w:hint="default"/>
+        <w:sz w:val="20"/>
+      </w:rPr>
+    </w:lvl>
+  </w:abstractNum>
+  <w:abstractNum w:abstractNumId="22" w15:restartNumberingAfterBreak="0">
+    <w:nsid w:val="7A753F36"/>
+    <w:multiLevelType w:val="multilevel"/>
+    <w:tmpl w:val="6E3EA5CE"/>
     <w:lvl w:ilvl="0">
       <w:start w:val="1"/>
       <w:numFmt w:val="bullet"/>
@@ -3843,22 +7169,64 @@
     <w:abstractNumId w:val="3"/>
   </w:num>
   <w:num w:numId="4" w16cid:durableId="1195119233">
-    <w:abstractNumId w:val="7"/>
+    <w:abstractNumId w:val="17"/>
   </w:num>
   <w:num w:numId="5" w16cid:durableId="1862276457">
     <w:abstractNumId w:val="1"/>
   </w:num>
   <w:num w:numId="6" w16cid:durableId="646515875">
+    <w:abstractNumId w:val="5"/>
+  </w:num>
+  <w:num w:numId="7" w16cid:durableId="1759059890">
+    <w:abstractNumId w:val="21"/>
+  </w:num>
+  <w:num w:numId="8" w16cid:durableId="1275527355">
+    <w:abstractNumId w:val="7"/>
+  </w:num>
+  <w:num w:numId="9" w16cid:durableId="1781022337">
+    <w:abstractNumId w:val="14"/>
+  </w:num>
+  <w:num w:numId="10" w16cid:durableId="931089432">
+    <w:abstractNumId w:val="20"/>
+  </w:num>
+  <w:num w:numId="11" w16cid:durableId="775445501">
+    <w:abstractNumId w:val="22"/>
+  </w:num>
+  <w:num w:numId="12" w16cid:durableId="1343505557">
+    <w:abstractNumId w:val="10"/>
+  </w:num>
+  <w:num w:numId="13" w16cid:durableId="1327981476">
+    <w:abstractNumId w:val="8"/>
+  </w:num>
+  <w:num w:numId="14" w16cid:durableId="249898383">
+    <w:abstractNumId w:val="11"/>
+  </w:num>
+  <w:num w:numId="15" w16cid:durableId="1470048577">
+    <w:abstractNumId w:val="13"/>
+  </w:num>
+  <w:num w:numId="16" w16cid:durableId="1907182753">
+    <w:abstractNumId w:val="16"/>
+  </w:num>
+  <w:num w:numId="17" w16cid:durableId="863134467">
+    <w:abstractNumId w:val="18"/>
+  </w:num>
+  <w:num w:numId="18" w16cid:durableId="1928732320">
+    <w:abstractNumId w:val="9"/>
+  </w:num>
+  <w:num w:numId="19" w16cid:durableId="17171608">
+    <w:abstractNumId w:val="6"/>
+  </w:num>
+  <w:num w:numId="20" w16cid:durableId="1876041339">
+    <w:abstractNumId w:val="15"/>
+  </w:num>
+  <w:num w:numId="21" w16cid:durableId="1120876243">
     <w:abstractNumId w:val="4"/>
   </w:num>
-  <w:num w:numId="7" w16cid:durableId="1759059890">
-    <w:abstractNumId w:val="8"/>
+  <w:num w:numId="22" w16cid:durableId="369065217">
+    <w:abstractNumId w:val="19"/>
   </w:num>
-  <w:num w:numId="8" w16cid:durableId="1275527355">
-    <w:abstractNumId w:val="5"/>
-  </w:num>
-  <w:num w:numId="9" w16cid:durableId="1781022337">
-    <w:abstractNumId w:val="6"/>
+  <w:num w:numId="23" w16cid:durableId="288437772">
+    <w:abstractNumId w:val="12"/>
   </w:num>
 </w:numbering>
 </file>

</xml_diff>

<commit_message>
Ch. 2: Initial data collection and experiment run
</commit_message>
<xml_diff>
--- a/Research_Paper.docx
+++ b/Research_Paper.docx
@@ -59,7 +59,15 @@
     </w:p>
     <w:p>
       <w:r>
-        <w:t>to that of a larger, full feature set commonly used in the literature.</w:t>
+        <w:t xml:space="preserve">to that of a larger, full feature set commonly used in </w:t>
+      </w:r>
+      <w:proofErr w:type="gramStart"/>
+      <w:r>
+        <w:t>the literature</w:t>
+      </w:r>
+      <w:proofErr w:type="gramEnd"/>
+      <w:r>
+        <w:t>.</w:t>
       </w:r>
     </w:p>
     <w:p>
@@ -182,12 +190,28 @@
         <w:br/>
       </w:r>
       <w:r>
-        <w:t>For the initial implementation and experiments required in this lab, the main focus will be on</w:t>
-      </w:r>
-    </w:p>
-    <w:p>
-      <w:r>
-        <w:t>CICIDS2017 as the primary dataset, because it offers:</w:t>
+        <w:t xml:space="preserve">For the initial implementation and experiments required in this lab, the </w:t>
+      </w:r>
+      <w:proofErr w:type="gramStart"/>
+      <w:r>
+        <w:t>main focus</w:t>
+      </w:r>
+      <w:proofErr w:type="gramEnd"/>
+      <w:r>
+        <w:t xml:space="preserve"> will be on</w:t>
+      </w:r>
+    </w:p>
+    <w:p>
+      <w:r>
+        <w:t xml:space="preserve">CICIDS2017 </w:t>
+      </w:r>
+      <w:proofErr w:type="gramStart"/>
+      <w:r>
+        <w:t>as</w:t>
+      </w:r>
+      <w:proofErr w:type="gramEnd"/>
+      <w:r>
+        <w:t xml:space="preserve"> the primary dataset, because it offers:</w:t>
       </w:r>
     </w:p>
     <w:p>
@@ -336,7 +360,15 @@
     </w:p>
     <w:p>
       <w:r>
-        <w:t>Each network flow is represented by a feature vector in a d-dimensional space.</w:t>
+        <w:t xml:space="preserve">Each network flow is represented by a feature vector in </w:t>
+      </w:r>
+      <w:proofErr w:type="gramStart"/>
+      <w:r>
+        <w:t>a d-</w:t>
+      </w:r>
+      <w:proofErr w:type="gramEnd"/>
+      <w:r>
+        <w:t>dimensional space.</w:t>
       </w:r>
     </w:p>
     <w:p>
@@ -399,9 +431,14 @@
     </w:p>
     <w:p>
       <w:r>
-        <w:t>D = { (</w:t>
+        <w:t xml:space="preserve">D = </w:t>
+      </w:r>
+      <w:proofErr w:type="gramStart"/>
+      <w:r>
+        <w:t>{ (</w:t>
       </w:r>
       <w:proofErr w:type="spellStart"/>
+      <w:proofErr w:type="gramEnd"/>
       <w:r>
         <w:t>x_i</w:t>
       </w:r>
@@ -414,8 +451,13 @@
         <w:t>y_i</w:t>
       </w:r>
       <w:proofErr w:type="spellEnd"/>
-      <w:r>
-        <w:t xml:space="preserve">) } for </w:t>
+      <w:proofErr w:type="gramStart"/>
+      <w:r>
+        <w:t>) }</w:t>
+      </w:r>
+      <w:proofErr w:type="gramEnd"/>
+      <w:r>
+        <w:t xml:space="preserve"> for </w:t>
       </w:r>
       <w:proofErr w:type="spellStart"/>
       <w:r>
@@ -423,7 +465,15 @@
       </w:r>
       <w:proofErr w:type="spellEnd"/>
       <w:r>
-        <w:t xml:space="preserve"> = 1..N,</w:t>
+        <w:t xml:space="preserve"> = </w:t>
+      </w:r>
+      <w:proofErr w:type="gramStart"/>
+      <w:r>
+        <w:t>1..</w:t>
+      </w:r>
+      <w:proofErr w:type="gramEnd"/>
+      <w:r>
+        <w:t>N,</w:t>
       </w:r>
     </w:p>
     <w:p>
@@ -459,7 +509,15 @@
     </w:p>
     <w:p>
       <w:r>
-        <w:t xml:space="preserve">(typically 70–80 features). - One or more compact feature sets </w:t>
+        <w:t>(</w:t>
+      </w:r>
+      <w:proofErr w:type="gramStart"/>
+      <w:r>
+        <w:t>typically</w:t>
+      </w:r>
+      <w:proofErr w:type="gramEnd"/>
+      <w:r>
+        <w:t xml:space="preserve"> 70–80 features). - One or more compact feature sets </w:t>
       </w:r>
       <w:proofErr w:type="spellStart"/>
       <w:r>
@@ -546,12 +604,17 @@
       </w:r>
       <w:proofErr w:type="spellStart"/>
       <w:r>
-        <w:t>d_compact</w:t>
+        <w:t>d_</w:t>
+      </w:r>
+      <w:proofErr w:type="gramStart"/>
+      <w:r>
+        <w:t>compact</w:t>
       </w:r>
       <w:proofErr w:type="spellEnd"/>
       <w:r>
         <w:t>},</w:t>
       </w:r>
+      <w:proofErr w:type="gramEnd"/>
     </w:p>
     <w:p>
       <w:r>
@@ -664,7 +727,15 @@
       </w:r>
       <w:proofErr w:type="spellEnd"/>
       <w:r>
-        <w:t>). - Ensemble tree methods that</w:t>
+        <w:t xml:space="preserve">). - Ensemble </w:t>
+      </w:r>
+      <w:proofErr w:type="gramStart"/>
+      <w:r>
+        <w:t>tree</w:t>
+      </w:r>
+      <w:proofErr w:type="gramEnd"/>
+      <w:r>
+        <w:t xml:space="preserve"> methods that</w:t>
       </w:r>
     </w:p>
     <w:p>
@@ -859,11 +930,19 @@
       </w:r>
       <w:proofErr w:type="spellStart"/>
       <w:r>
-        <w:t>d_full</w:t>
+        <w:t>d_</w:t>
+      </w:r>
+      <w:proofErr w:type="gramStart"/>
+      <w:r>
+        <w:t>full</w:t>
       </w:r>
       <w:proofErr w:type="spellEnd"/>
       <w:r>
-        <w:t xml:space="preserve">}, - Compact feature vector </w:t>
+        <w:t>},</w:t>
+      </w:r>
+      <w:proofErr w:type="gramEnd"/>
+      <w:r>
+        <w:t xml:space="preserve"> - Compact feature vector </w:t>
       </w:r>
       <w:proofErr w:type="spellStart"/>
       <w:r>
@@ -881,7 +960,15 @@
       </w:r>
       <w:proofErr w:type="spellEnd"/>
       <w:r>
-        <w:t>} with different sizes (e.g., 20, 30, 40 features). - Evaluate on the same</w:t>
+        <w:t xml:space="preserve">} with different sizes (e.g., 20, 30, 40 features). - </w:t>
+      </w:r>
+      <w:proofErr w:type="gramStart"/>
+      <w:r>
+        <w:t>Evaluate on</w:t>
+      </w:r>
+      <w:proofErr w:type="gramEnd"/>
+      <w:r>
+        <w:t xml:space="preserve"> the same</w:t>
       </w:r>
     </w:p>
     <w:p>
@@ -967,8 +1054,13 @@
     </w:p>
     <w:p>
       <w:r>
-        <w:t>features. - Compare performance metrics and runtime. Expected Outcome: - Clarify whether</w:t>
-      </w:r>
+        <w:t xml:space="preserve">features. - Compare performance metrics and runtime. Expected Outcome: - Clarify </w:t>
+      </w:r>
+      <w:proofErr w:type="gramStart"/>
+      <w:r>
+        <w:t>whether</w:t>
+      </w:r>
+      <w:proofErr w:type="gramEnd"/>
     </w:p>
     <w:p>
       <w:r>
@@ -1198,7 +1290,15 @@
     </w:p>
     <w:p>
       <w:r>
-        <w:t>3. Explainability and feature importance. - Can the compact feature sets and model choices</w:t>
+        <w:t xml:space="preserve">3. Explainability and </w:t>
+      </w:r>
+      <w:proofErr w:type="gramStart"/>
+      <w:r>
+        <w:t>feature importance</w:t>
+      </w:r>
+      <w:proofErr w:type="gramEnd"/>
+      <w:r>
+        <w:t>. - Can the compact feature sets and model choices</w:t>
       </w:r>
     </w:p>
     <w:p>
@@ -1229,7 +1329,15 @@
     </w:p>
     <w:p>
       <w:r>
-        <w:t>This chapter defined the experimental model for the research project:</w:t>
+        <w:t xml:space="preserve">This chapter </w:t>
+      </w:r>
+      <w:proofErr w:type="gramStart"/>
+      <w:r>
+        <w:t>defined</w:t>
+      </w:r>
+      <w:proofErr w:type="gramEnd"/>
+      <w:r>
+        <w:t xml:space="preserve"> the experimental model for the research project:</w:t>
       </w:r>
     </w:p>
     <w:p>
@@ -1272,7 +1380,15 @@
     </w:p>
     <w:p>
       <w:r>
-        <w:t>classification metrics and deployment-oriented metrics was defined, along with a plan for</w:t>
+        <w:t xml:space="preserve">classification metrics and deployment-oriented metrics </w:t>
+      </w:r>
+      <w:proofErr w:type="gramStart"/>
+      <w:r>
+        <w:t>was</w:t>
+      </w:r>
+      <w:proofErr w:type="gramEnd"/>
+      <w:r>
+        <w:t xml:space="preserve"> defined, along with a plan for</w:t>
       </w:r>
     </w:p>
     <w:p>
@@ -1553,7 +1669,15 @@
         </w:numPr>
       </w:pPr>
       <w:r>
-        <w:t xml:space="preserve">One day dominated by </w:t>
+        <w:t>One day</w:t>
+      </w:r>
+      <w:proofErr w:type="gramStart"/>
+      <w:r>
+        <w:t xml:space="preserve"> dominated</w:t>
+      </w:r>
+      <w:proofErr w:type="gramEnd"/>
+      <w:r>
+        <w:t xml:space="preserve"> by </w:t>
       </w:r>
       <w:r>
         <w:rPr>
@@ -1992,7 +2116,23 @@
     <w:p>
       <w:r>
         <w:lastRenderedPageBreak/>
-        <w:t>After cleaning, the dataset still contains tens of thousands of flows, preserving the diversity of normal and attack traffic.</w:t>
+        <w:t xml:space="preserve">After cleaning, the dataset still contains tens of thousands of </w:t>
+      </w:r>
+      <w:proofErr w:type="gramStart"/>
+      <w:r>
+        <w:t>flows</w:t>
+      </w:r>
+      <w:proofErr w:type="gramEnd"/>
+      <w:r>
+        <w:t xml:space="preserve">, preserving the diversity of normal and </w:t>
+      </w:r>
+      <w:proofErr w:type="gramStart"/>
+      <w:r>
+        <w:t>attack</w:t>
+      </w:r>
+      <w:proofErr w:type="gramEnd"/>
+      <w:r>
+        <w:t xml:space="preserve"> traffic.</w:t>
       </w:r>
     </w:p>
     <w:p>
@@ -2656,7 +2796,15 @@
     </w:p>
     <w:p>
       <w:r>
-        <w:t xml:space="preserve">This environment is more powerful than an embedded IoT gateway, but still representative for a low-end server or on-premise monitoring node. Later chapters may consider more constrained hardware explicitly (e.g., Raspberry Pi), but for this case study the focus is on </w:t>
+        <w:t xml:space="preserve">This environment is more powerful than an embedded IoT gateway, but still representative for a low-end server or </w:t>
+      </w:r>
+      <w:proofErr w:type="gramStart"/>
+      <w:r>
+        <w:t>on-premise</w:t>
+      </w:r>
+      <w:proofErr w:type="gramEnd"/>
+      <w:r>
+        <w:t xml:space="preserve"> monitoring node. Later chapters may consider more constrained hardware explicitly (e.g., Raspberry Pi), but for this case study the focus is on </w:t>
       </w:r>
       <w:r>
         <w:rPr>
@@ -2864,7 +3012,23 @@
         </m:r>
       </m:oMath>
       <w:r>
-        <w:t>: tuned on the validation set over a small grid (e.g., {0.1, 1.0, 10.0}).</w:t>
+        <w:t>: tuned on the validation set over a small grid (e.g</w:t>
+      </w:r>
+      <w:proofErr w:type="gramStart"/>
+      <w:r>
+        <w:t>., {</w:t>
+      </w:r>
+      <w:proofErr w:type="gramEnd"/>
+      <w:r>
+        <w:t xml:space="preserve">0.1, 1.0, </w:t>
+      </w:r>
+      <w:proofErr w:type="gramStart"/>
+      <w:r>
+        <w:t>10.0})</w:t>
+      </w:r>
+      <w:proofErr w:type="gramEnd"/>
+      <w:r>
+        <w:t>.</w:t>
       </w:r>
     </w:p>
     <w:p>
@@ -3843,6 +4007,349 @@
       </w:r>
     </w:p>
     <w:p/>
+    <w:p>
+      <w:pPr>
+        <w:rPr>
+          <w:b/>
+          <w:bCs/>
+        </w:rPr>
+      </w:pPr>
+      <w:r>
+        <w:rPr>
+          <w:b/>
+          <w:bCs/>
+        </w:rPr>
+        <w:t>2.6. Discussion and Lessons Learned</w:t>
+      </w:r>
+    </w:p>
+    <w:p>
+      <w:r>
+        <w:t xml:space="preserve">The initial case study provides several </w:t>
+      </w:r>
+      <w:r>
+        <w:rPr>
+          <w:b/>
+          <w:bCs/>
+        </w:rPr>
+        <w:t>practical insights</w:t>
+      </w:r>
+      <w:r>
+        <w:t>:</w:t>
+      </w:r>
+    </w:p>
+    <w:p>
+      <w:pPr>
+        <w:numPr>
+          <w:ilvl w:val="0"/>
+          <w:numId w:val="24"/>
+        </w:numPr>
+      </w:pPr>
+      <w:r>
+        <w:rPr>
+          <w:b/>
+          <w:bCs/>
+        </w:rPr>
+        <w:t>End-to-end pipeline validation.</w:t>
+      </w:r>
+      <w:r>
+        <w:br/>
+        <w:t>The implemented pipeline—from data loading and cleaning to evaluation—works as intended on a realistic dataset. Issues such as missing values, inconsistent labels, and feature encoding were uncovered and addressed.</w:t>
+      </w:r>
+    </w:p>
+    <w:p>
+      <w:pPr>
+        <w:numPr>
+          <w:ilvl w:val="0"/>
+          <w:numId w:val="24"/>
+        </w:numPr>
+      </w:pPr>
+      <w:r>
+        <w:rPr>
+          <w:b/>
+          <w:bCs/>
+        </w:rPr>
+        <w:t>Effectiveness of compact feature sets.</w:t>
+      </w:r>
+      <w:r>
+        <w:br/>
+        <w:t>The compact feature set, while significantly smaller than the full one, delivers performance close to the full model, confirming that many original features are redundant for the considered attacks.</w:t>
+      </w:r>
+    </w:p>
+    <w:p>
+      <w:pPr>
+        <w:numPr>
+          <w:ilvl w:val="0"/>
+          <w:numId w:val="24"/>
+        </w:numPr>
+      </w:pPr>
+      <w:r>
+        <w:rPr>
+          <w:b/>
+          <w:bCs/>
+        </w:rPr>
+        <w:t>Model trade-offs.</w:t>
+      </w:r>
+      <w:r>
+        <w:br/>
+        <w:t>Random Forest consistently provides strong performance with moderate inference cost, making it a natural baseline for further experiments. Logistic Regression offers a simple, easily deployable alternative with near-instant inference, useful for constrained or high-throughput environments.</w:t>
+      </w:r>
+    </w:p>
+    <w:p>
+      <w:pPr>
+        <w:numPr>
+          <w:ilvl w:val="0"/>
+          <w:numId w:val="24"/>
+        </w:numPr>
+      </w:pPr>
+      <w:r>
+        <w:rPr>
+          <w:b/>
+          <w:bCs/>
+        </w:rPr>
+        <w:t>Need for deployment metrics.</w:t>
+      </w:r>
+      <w:r>
+        <w:br/>
+        <w:t>Measuring only accuracy-related metrics is insufficient. Even in this small case study, latency and model size help differentiate between configurations that perform similarly in terms of F1 but have very different resource requirements.</w:t>
+      </w:r>
+    </w:p>
+    <w:p>
+      <w:pPr>
+        <w:numPr>
+          <w:ilvl w:val="0"/>
+          <w:numId w:val="24"/>
+        </w:numPr>
+      </w:pPr>
+      <w:r>
+        <w:rPr>
+          <w:b/>
+          <w:bCs/>
+        </w:rPr>
+        <w:t>Importance of careful splitting.</w:t>
+      </w:r>
+      <w:r>
+        <w:br/>
+        <w:t>Time-aware splits or stratified splits are essential to avoid overly optimistic results due to temporal or class distribution biases.</w:t>
+      </w:r>
+    </w:p>
+    <w:p>
+      <w:r>
+        <w:t>These lessons shape the design of the extended experiments described in the research plan and demonstrate that the proposed lightweight NIDS approach is promising even at this early stage.</w:t>
+      </w:r>
+    </w:p>
+    <w:p>
+      <w:r>
+        <w:pict w14:anchorId="14B1A95D">
+          <v:rect id="_x0000_i1055" style="width:0;height:1.5pt" o:hralign="center" o:hrstd="t" o:hr="t" fillcolor="#a0a0a0" stroked="f"/>
+        </w:pict>
+      </w:r>
+    </w:p>
+    <w:p>
+      <w:pPr>
+        <w:rPr>
+          <w:b/>
+          <w:bCs/>
+        </w:rPr>
+      </w:pPr>
+      <w:r>
+        <w:rPr>
+          <w:b/>
+          <w:bCs/>
+        </w:rPr>
+        <w:lastRenderedPageBreak/>
+        <w:t>2.7. Limitations of the Case Study and Next Steps</w:t>
+      </w:r>
+    </w:p>
+    <w:p>
+      <w:r>
+        <w:t>While informative, this case study has several limitations:</w:t>
+      </w:r>
+    </w:p>
+    <w:p>
+      <w:pPr>
+        <w:numPr>
+          <w:ilvl w:val="0"/>
+          <w:numId w:val="25"/>
+        </w:numPr>
+      </w:pPr>
+      <w:r>
+        <w:t xml:space="preserve">It uses only a </w:t>
+      </w:r>
+      <w:r>
+        <w:rPr>
+          <w:b/>
+          <w:bCs/>
+        </w:rPr>
+        <w:t>subset</w:t>
+      </w:r>
+      <w:r>
+        <w:t xml:space="preserve"> of CICIDS2017, both in terms of days and attack types.</w:t>
+      </w:r>
+    </w:p>
+    <w:p>
+      <w:pPr>
+        <w:numPr>
+          <w:ilvl w:val="0"/>
+          <w:numId w:val="25"/>
+        </w:numPr>
+      </w:pPr>
+      <w:r>
+        <w:t xml:space="preserve">It focuses primarily on </w:t>
+      </w:r>
+      <w:r>
+        <w:rPr>
+          <w:b/>
+          <w:bCs/>
+        </w:rPr>
+        <w:t>binary classification</w:t>
+      </w:r>
+      <w:r>
+        <w:t>; multi-class detection is only briefly explored.</w:t>
+      </w:r>
+    </w:p>
+    <w:p>
+      <w:pPr>
+        <w:numPr>
+          <w:ilvl w:val="0"/>
+          <w:numId w:val="25"/>
+        </w:numPr>
+      </w:pPr>
+      <w:r>
+        <w:t>It evaluates only two model families (LR and RF) and does not yet include gradient boosting or autoencoder-based baselines.</w:t>
+      </w:r>
+    </w:p>
+    <w:p>
+      <w:pPr>
+        <w:numPr>
+          <w:ilvl w:val="0"/>
+          <w:numId w:val="25"/>
+        </w:numPr>
+      </w:pPr>
+      <w:r>
+        <w:t xml:space="preserve">Deployment metrics are measured on a </w:t>
+      </w:r>
+      <w:r>
+        <w:rPr>
+          <w:b/>
+          <w:bCs/>
+        </w:rPr>
+        <w:t>laptop-class CPU</w:t>
+      </w:r>
+      <w:r>
+        <w:t>, not on truly resource-constrained hardware such as IoT gateways.</w:t>
+      </w:r>
+    </w:p>
+    <w:p>
+      <w:r>
+        <w:t>The next steps, to be addressed in later chapters and experiments, include:</w:t>
+      </w:r>
+    </w:p>
+    <w:p>
+      <w:pPr>
+        <w:numPr>
+          <w:ilvl w:val="0"/>
+          <w:numId w:val="26"/>
+        </w:numPr>
+      </w:pPr>
+      <w:r>
+        <w:t xml:space="preserve">Extending the dataset </w:t>
+      </w:r>
+      <w:proofErr w:type="gramStart"/>
+      <w:r>
+        <w:t>to include</w:t>
+      </w:r>
+      <w:proofErr w:type="gramEnd"/>
+      <w:r>
+        <w:t xml:space="preserve"> </w:t>
+      </w:r>
+      <w:r>
+        <w:rPr>
+          <w:b/>
+          <w:bCs/>
+        </w:rPr>
+        <w:t>more days and attack scenarios</w:t>
+      </w:r>
+      <w:r>
+        <w:t xml:space="preserve"> from CICIDS2017 and possibly additional datasets (e.g., UNSW-NB15, N-</w:t>
+      </w:r>
+      <w:proofErr w:type="spellStart"/>
+      <w:r>
+        <w:t>BaIoT</w:t>
+      </w:r>
+      <w:proofErr w:type="spellEnd"/>
+      <w:r>
+        <w:t>).</w:t>
+      </w:r>
+    </w:p>
+    <w:p>
+      <w:pPr>
+        <w:numPr>
+          <w:ilvl w:val="0"/>
+          <w:numId w:val="26"/>
+        </w:numPr>
+      </w:pPr>
+      <w:r>
+        <w:t xml:space="preserve">Systematically evaluating </w:t>
+      </w:r>
+      <w:r>
+        <w:rPr>
+          <w:b/>
+          <w:bCs/>
+        </w:rPr>
+        <w:t>gradient boosting models</w:t>
+      </w:r>
+      <w:r>
+        <w:t xml:space="preserve"> and, where relevant, shallow autoencoder-based detectors.</w:t>
+      </w:r>
+    </w:p>
+    <w:p>
+      <w:pPr>
+        <w:numPr>
+          <w:ilvl w:val="0"/>
+          <w:numId w:val="26"/>
+        </w:numPr>
+      </w:pPr>
+      <w:r>
+        <w:t xml:space="preserve">Running deployment benchmarks on </w:t>
+      </w:r>
+      <w:r>
+        <w:rPr>
+          <w:b/>
+          <w:bCs/>
+        </w:rPr>
+        <w:t>lower-power hardware</w:t>
+      </w:r>
+      <w:r>
+        <w:t xml:space="preserve"> to better approximate realistic edge environments.</w:t>
+      </w:r>
+    </w:p>
+    <w:p>
+      <w:pPr>
+        <w:numPr>
+          <w:ilvl w:val="0"/>
+          <w:numId w:val="26"/>
+        </w:numPr>
+      </w:pPr>
+      <w:r>
+        <w:t>Refining the compact feature set via more advanced feature importance analysis and explainability tools (e.g., SHAP values).</w:t>
+      </w:r>
+    </w:p>
+    <w:p>
+      <w:r>
+        <w:t xml:space="preserve">Despite these limitations, the case study successfully demonstrates the </w:t>
+      </w:r>
+      <w:r>
+        <w:rPr>
+          <w:b/>
+          <w:bCs/>
+        </w:rPr>
+        <w:t>methodology and potential</w:t>
+      </w:r>
+      <w:r>
+        <w:t xml:space="preserve"> of the lightweight, feature-based approach and serves as a solid foundation for more comprehensive validation.</w:t>
+      </w:r>
+    </w:p>
+    <w:p/>
     <w:p/>
     <w:sectPr>
       <w:pgSz w:w="12240" w:h="15840"/>
@@ -5734,6 +6241,119 @@
     </w:lvl>
   </w:abstractNum>
   <w:abstractNum w:abstractNumId="13" w15:restartNumberingAfterBreak="0">
+    <w:nsid w:val="527B0685"/>
+    <w:multiLevelType w:val="multilevel"/>
+    <w:tmpl w:val="AB8219A2"/>
+    <w:lvl w:ilvl="0">
+      <w:start w:val="1"/>
+      <w:numFmt w:val="decimal"/>
+      <w:lvlText w:val="%1."/>
+      <w:lvlJc w:val="left"/>
+      <w:pPr>
+        <w:tabs>
+          <w:tab w:val="num" w:pos="720"/>
+        </w:tabs>
+        <w:ind w:left="720" w:hanging="360"/>
+      </w:pPr>
+    </w:lvl>
+    <w:lvl w:ilvl="1" w:tentative="1">
+      <w:start w:val="1"/>
+      <w:numFmt w:val="decimal"/>
+      <w:lvlText w:val="%2."/>
+      <w:lvlJc w:val="left"/>
+      <w:pPr>
+        <w:tabs>
+          <w:tab w:val="num" w:pos="1440"/>
+        </w:tabs>
+        <w:ind w:left="1440" w:hanging="360"/>
+      </w:pPr>
+    </w:lvl>
+    <w:lvl w:ilvl="2" w:tentative="1">
+      <w:start w:val="1"/>
+      <w:numFmt w:val="decimal"/>
+      <w:lvlText w:val="%3."/>
+      <w:lvlJc w:val="left"/>
+      <w:pPr>
+        <w:tabs>
+          <w:tab w:val="num" w:pos="2160"/>
+        </w:tabs>
+        <w:ind w:left="2160" w:hanging="360"/>
+      </w:pPr>
+    </w:lvl>
+    <w:lvl w:ilvl="3" w:tentative="1">
+      <w:start w:val="1"/>
+      <w:numFmt w:val="decimal"/>
+      <w:lvlText w:val="%4."/>
+      <w:lvlJc w:val="left"/>
+      <w:pPr>
+        <w:tabs>
+          <w:tab w:val="num" w:pos="2880"/>
+        </w:tabs>
+        <w:ind w:left="2880" w:hanging="360"/>
+      </w:pPr>
+    </w:lvl>
+    <w:lvl w:ilvl="4" w:tentative="1">
+      <w:start w:val="1"/>
+      <w:numFmt w:val="decimal"/>
+      <w:lvlText w:val="%5."/>
+      <w:lvlJc w:val="left"/>
+      <w:pPr>
+        <w:tabs>
+          <w:tab w:val="num" w:pos="3600"/>
+        </w:tabs>
+        <w:ind w:left="3600" w:hanging="360"/>
+      </w:pPr>
+    </w:lvl>
+    <w:lvl w:ilvl="5" w:tentative="1">
+      <w:start w:val="1"/>
+      <w:numFmt w:val="decimal"/>
+      <w:lvlText w:val="%6."/>
+      <w:lvlJc w:val="left"/>
+      <w:pPr>
+        <w:tabs>
+          <w:tab w:val="num" w:pos="4320"/>
+        </w:tabs>
+        <w:ind w:left="4320" w:hanging="360"/>
+      </w:pPr>
+    </w:lvl>
+    <w:lvl w:ilvl="6" w:tentative="1">
+      <w:start w:val="1"/>
+      <w:numFmt w:val="decimal"/>
+      <w:lvlText w:val="%7."/>
+      <w:lvlJc w:val="left"/>
+      <w:pPr>
+        <w:tabs>
+          <w:tab w:val="num" w:pos="5040"/>
+        </w:tabs>
+        <w:ind w:left="5040" w:hanging="360"/>
+      </w:pPr>
+    </w:lvl>
+    <w:lvl w:ilvl="7" w:tentative="1">
+      <w:start w:val="1"/>
+      <w:numFmt w:val="decimal"/>
+      <w:lvlText w:val="%8."/>
+      <w:lvlJc w:val="left"/>
+      <w:pPr>
+        <w:tabs>
+          <w:tab w:val="num" w:pos="5760"/>
+        </w:tabs>
+        <w:ind w:left="5760" w:hanging="360"/>
+      </w:pPr>
+    </w:lvl>
+    <w:lvl w:ilvl="8" w:tentative="1">
+      <w:start w:val="1"/>
+      <w:numFmt w:val="decimal"/>
+      <w:lvlText w:val="%9."/>
+      <w:lvlJc w:val="left"/>
+      <w:pPr>
+        <w:tabs>
+          <w:tab w:val="num" w:pos="6480"/>
+        </w:tabs>
+        <w:ind w:left="6480" w:hanging="360"/>
+      </w:pPr>
+    </w:lvl>
+  </w:abstractNum>
+  <w:abstractNum w:abstractNumId="14" w15:restartNumberingAfterBreak="0">
     <w:nsid w:val="56D74023"/>
     <w:multiLevelType w:val="multilevel"/>
     <w:tmpl w:val="A5B8367C"/>
@@ -5882,7 +6502,7 @@
       </w:rPr>
     </w:lvl>
   </w:abstractNum>
-  <w:abstractNum w:abstractNumId="14" w15:restartNumberingAfterBreak="0">
+  <w:abstractNum w:abstractNumId="15" w15:restartNumberingAfterBreak="0">
     <w:nsid w:val="5AB62F2C"/>
     <w:multiLevelType w:val="multilevel"/>
     <w:tmpl w:val="E0A6ED4A"/>
@@ -6031,7 +6651,7 @@
       </w:rPr>
     </w:lvl>
   </w:abstractNum>
-  <w:abstractNum w:abstractNumId="15" w15:restartNumberingAfterBreak="0">
+  <w:abstractNum w:abstractNumId="16" w15:restartNumberingAfterBreak="0">
     <w:nsid w:val="63F32295"/>
     <w:multiLevelType w:val="multilevel"/>
     <w:tmpl w:val="E8BC3AAA"/>
@@ -6180,7 +6800,156 @@
       </w:rPr>
     </w:lvl>
   </w:abstractNum>
-  <w:abstractNum w:abstractNumId="16" w15:restartNumberingAfterBreak="0">
+  <w:abstractNum w:abstractNumId="17" w15:restartNumberingAfterBreak="0">
+    <w:nsid w:val="668F3BB7"/>
+    <w:multiLevelType w:val="multilevel"/>
+    <w:tmpl w:val="3D2AC1D2"/>
+    <w:lvl w:ilvl="0">
+      <w:start w:val="1"/>
+      <w:numFmt w:val="bullet"/>
+      <w:lvlText w:val=""/>
+      <w:lvlJc w:val="left"/>
+      <w:pPr>
+        <w:tabs>
+          <w:tab w:val="num" w:pos="720"/>
+        </w:tabs>
+        <w:ind w:left="720" w:hanging="360"/>
+      </w:pPr>
+      <w:rPr>
+        <w:rFonts w:ascii="Symbol" w:hAnsi="Symbol" w:hint="default"/>
+        <w:sz w:val="20"/>
+      </w:rPr>
+    </w:lvl>
+    <w:lvl w:ilvl="1" w:tentative="1">
+      <w:start w:val="1"/>
+      <w:numFmt w:val="bullet"/>
+      <w:lvlText w:val="o"/>
+      <w:lvlJc w:val="left"/>
+      <w:pPr>
+        <w:tabs>
+          <w:tab w:val="num" w:pos="1440"/>
+        </w:tabs>
+        <w:ind w:left="1440" w:hanging="360"/>
+      </w:pPr>
+      <w:rPr>
+        <w:rFonts w:ascii="Courier New" w:hAnsi="Courier New" w:hint="default"/>
+        <w:sz w:val="20"/>
+      </w:rPr>
+    </w:lvl>
+    <w:lvl w:ilvl="2" w:tentative="1">
+      <w:start w:val="1"/>
+      <w:numFmt w:val="bullet"/>
+      <w:lvlText w:val=""/>
+      <w:lvlJc w:val="left"/>
+      <w:pPr>
+        <w:tabs>
+          <w:tab w:val="num" w:pos="2160"/>
+        </w:tabs>
+        <w:ind w:left="2160" w:hanging="360"/>
+      </w:pPr>
+      <w:rPr>
+        <w:rFonts w:ascii="Wingdings" w:hAnsi="Wingdings" w:hint="default"/>
+        <w:sz w:val="20"/>
+      </w:rPr>
+    </w:lvl>
+    <w:lvl w:ilvl="3" w:tentative="1">
+      <w:start w:val="1"/>
+      <w:numFmt w:val="bullet"/>
+      <w:lvlText w:val=""/>
+      <w:lvlJc w:val="left"/>
+      <w:pPr>
+        <w:tabs>
+          <w:tab w:val="num" w:pos="2880"/>
+        </w:tabs>
+        <w:ind w:left="2880" w:hanging="360"/>
+      </w:pPr>
+      <w:rPr>
+        <w:rFonts w:ascii="Wingdings" w:hAnsi="Wingdings" w:hint="default"/>
+        <w:sz w:val="20"/>
+      </w:rPr>
+    </w:lvl>
+    <w:lvl w:ilvl="4" w:tentative="1">
+      <w:start w:val="1"/>
+      <w:numFmt w:val="bullet"/>
+      <w:lvlText w:val=""/>
+      <w:lvlJc w:val="left"/>
+      <w:pPr>
+        <w:tabs>
+          <w:tab w:val="num" w:pos="3600"/>
+        </w:tabs>
+        <w:ind w:left="3600" w:hanging="360"/>
+      </w:pPr>
+      <w:rPr>
+        <w:rFonts w:ascii="Wingdings" w:hAnsi="Wingdings" w:hint="default"/>
+        <w:sz w:val="20"/>
+      </w:rPr>
+    </w:lvl>
+    <w:lvl w:ilvl="5" w:tentative="1">
+      <w:start w:val="1"/>
+      <w:numFmt w:val="bullet"/>
+      <w:lvlText w:val=""/>
+      <w:lvlJc w:val="left"/>
+      <w:pPr>
+        <w:tabs>
+          <w:tab w:val="num" w:pos="4320"/>
+        </w:tabs>
+        <w:ind w:left="4320" w:hanging="360"/>
+      </w:pPr>
+      <w:rPr>
+        <w:rFonts w:ascii="Wingdings" w:hAnsi="Wingdings" w:hint="default"/>
+        <w:sz w:val="20"/>
+      </w:rPr>
+    </w:lvl>
+    <w:lvl w:ilvl="6" w:tentative="1">
+      <w:start w:val="1"/>
+      <w:numFmt w:val="bullet"/>
+      <w:lvlText w:val=""/>
+      <w:lvlJc w:val="left"/>
+      <w:pPr>
+        <w:tabs>
+          <w:tab w:val="num" w:pos="5040"/>
+        </w:tabs>
+        <w:ind w:left="5040" w:hanging="360"/>
+      </w:pPr>
+      <w:rPr>
+        <w:rFonts w:ascii="Wingdings" w:hAnsi="Wingdings" w:hint="default"/>
+        <w:sz w:val="20"/>
+      </w:rPr>
+    </w:lvl>
+    <w:lvl w:ilvl="7" w:tentative="1">
+      <w:start w:val="1"/>
+      <w:numFmt w:val="bullet"/>
+      <w:lvlText w:val=""/>
+      <w:lvlJc w:val="left"/>
+      <w:pPr>
+        <w:tabs>
+          <w:tab w:val="num" w:pos="5760"/>
+        </w:tabs>
+        <w:ind w:left="5760" w:hanging="360"/>
+      </w:pPr>
+      <w:rPr>
+        <w:rFonts w:ascii="Wingdings" w:hAnsi="Wingdings" w:hint="default"/>
+        <w:sz w:val="20"/>
+      </w:rPr>
+    </w:lvl>
+    <w:lvl w:ilvl="8" w:tentative="1">
+      <w:start w:val="1"/>
+      <w:numFmt w:val="bullet"/>
+      <w:lvlText w:val=""/>
+      <w:lvlJc w:val="left"/>
+      <w:pPr>
+        <w:tabs>
+          <w:tab w:val="num" w:pos="6480"/>
+        </w:tabs>
+        <w:ind w:left="6480" w:hanging="360"/>
+      </w:pPr>
+      <w:rPr>
+        <w:rFonts w:ascii="Wingdings" w:hAnsi="Wingdings" w:hint="default"/>
+        <w:sz w:val="20"/>
+      </w:rPr>
+    </w:lvl>
+  </w:abstractNum>
+  <w:abstractNum w:abstractNumId="18" w15:restartNumberingAfterBreak="0">
     <w:nsid w:val="69194422"/>
     <w:multiLevelType w:val="multilevel"/>
     <w:tmpl w:val="2D707E5A"/>
@@ -6297,7 +7066,7 @@
       </w:pPr>
     </w:lvl>
   </w:abstractNum>
-  <w:abstractNum w:abstractNumId="17" w15:restartNumberingAfterBreak="0">
+  <w:abstractNum w:abstractNumId="19" w15:restartNumberingAfterBreak="0">
     <w:nsid w:val="6EE17CED"/>
     <w:multiLevelType w:val="multilevel"/>
     <w:tmpl w:val="C9B0109C"/>
@@ -6414,7 +7183,7 @@
       </w:pPr>
     </w:lvl>
   </w:abstractNum>
-  <w:abstractNum w:abstractNumId="18" w15:restartNumberingAfterBreak="0">
+  <w:abstractNum w:abstractNumId="20" w15:restartNumberingAfterBreak="0">
     <w:nsid w:val="6FB70A7D"/>
     <w:multiLevelType w:val="multilevel"/>
     <w:tmpl w:val="05A61F3A"/>
@@ -6563,7 +7332,7 @@
       </w:rPr>
     </w:lvl>
   </w:abstractNum>
-  <w:abstractNum w:abstractNumId="19" w15:restartNumberingAfterBreak="0">
+  <w:abstractNum w:abstractNumId="21" w15:restartNumberingAfterBreak="0">
     <w:nsid w:val="6FCE14B8"/>
     <w:multiLevelType w:val="multilevel"/>
     <w:tmpl w:val="12F6E830"/>
@@ -6712,7 +7481,7 @@
       </w:rPr>
     </w:lvl>
   </w:abstractNum>
-  <w:abstractNum w:abstractNumId="20" w15:restartNumberingAfterBreak="0">
+  <w:abstractNum w:abstractNumId="22" w15:restartNumberingAfterBreak="0">
     <w:nsid w:val="75B73648"/>
     <w:multiLevelType w:val="multilevel"/>
     <w:tmpl w:val="45DC6B6C"/>
@@ -6861,7 +7630,7 @@
       </w:rPr>
     </w:lvl>
   </w:abstractNum>
-  <w:abstractNum w:abstractNumId="21" w15:restartNumberingAfterBreak="0">
+  <w:abstractNum w:abstractNumId="23" w15:restartNumberingAfterBreak="0">
     <w:nsid w:val="75D127EA"/>
     <w:multiLevelType w:val="multilevel"/>
     <w:tmpl w:val="0CCC5F56"/>
@@ -7010,7 +7779,120 @@
       </w:rPr>
     </w:lvl>
   </w:abstractNum>
-  <w:abstractNum w:abstractNumId="22" w15:restartNumberingAfterBreak="0">
+  <w:abstractNum w:abstractNumId="24" w15:restartNumberingAfterBreak="0">
+    <w:nsid w:val="78D71D4B"/>
+    <w:multiLevelType w:val="multilevel"/>
+    <w:tmpl w:val="0AAE2244"/>
+    <w:lvl w:ilvl="0">
+      <w:start w:val="1"/>
+      <w:numFmt w:val="decimal"/>
+      <w:lvlText w:val="%1."/>
+      <w:lvlJc w:val="left"/>
+      <w:pPr>
+        <w:tabs>
+          <w:tab w:val="num" w:pos="720"/>
+        </w:tabs>
+        <w:ind w:left="720" w:hanging="360"/>
+      </w:pPr>
+    </w:lvl>
+    <w:lvl w:ilvl="1" w:tentative="1">
+      <w:start w:val="1"/>
+      <w:numFmt w:val="decimal"/>
+      <w:lvlText w:val="%2."/>
+      <w:lvlJc w:val="left"/>
+      <w:pPr>
+        <w:tabs>
+          <w:tab w:val="num" w:pos="1440"/>
+        </w:tabs>
+        <w:ind w:left="1440" w:hanging="360"/>
+      </w:pPr>
+    </w:lvl>
+    <w:lvl w:ilvl="2" w:tentative="1">
+      <w:start w:val="1"/>
+      <w:numFmt w:val="decimal"/>
+      <w:lvlText w:val="%3."/>
+      <w:lvlJc w:val="left"/>
+      <w:pPr>
+        <w:tabs>
+          <w:tab w:val="num" w:pos="2160"/>
+        </w:tabs>
+        <w:ind w:left="2160" w:hanging="360"/>
+      </w:pPr>
+    </w:lvl>
+    <w:lvl w:ilvl="3" w:tentative="1">
+      <w:start w:val="1"/>
+      <w:numFmt w:val="decimal"/>
+      <w:lvlText w:val="%4."/>
+      <w:lvlJc w:val="left"/>
+      <w:pPr>
+        <w:tabs>
+          <w:tab w:val="num" w:pos="2880"/>
+        </w:tabs>
+        <w:ind w:left="2880" w:hanging="360"/>
+      </w:pPr>
+    </w:lvl>
+    <w:lvl w:ilvl="4" w:tentative="1">
+      <w:start w:val="1"/>
+      <w:numFmt w:val="decimal"/>
+      <w:lvlText w:val="%5."/>
+      <w:lvlJc w:val="left"/>
+      <w:pPr>
+        <w:tabs>
+          <w:tab w:val="num" w:pos="3600"/>
+        </w:tabs>
+        <w:ind w:left="3600" w:hanging="360"/>
+      </w:pPr>
+    </w:lvl>
+    <w:lvl w:ilvl="5" w:tentative="1">
+      <w:start w:val="1"/>
+      <w:numFmt w:val="decimal"/>
+      <w:lvlText w:val="%6."/>
+      <w:lvlJc w:val="left"/>
+      <w:pPr>
+        <w:tabs>
+          <w:tab w:val="num" w:pos="4320"/>
+        </w:tabs>
+        <w:ind w:left="4320" w:hanging="360"/>
+      </w:pPr>
+    </w:lvl>
+    <w:lvl w:ilvl="6" w:tentative="1">
+      <w:start w:val="1"/>
+      <w:numFmt w:val="decimal"/>
+      <w:lvlText w:val="%7."/>
+      <w:lvlJc w:val="left"/>
+      <w:pPr>
+        <w:tabs>
+          <w:tab w:val="num" w:pos="5040"/>
+        </w:tabs>
+        <w:ind w:left="5040" w:hanging="360"/>
+      </w:pPr>
+    </w:lvl>
+    <w:lvl w:ilvl="7" w:tentative="1">
+      <w:start w:val="1"/>
+      <w:numFmt w:val="decimal"/>
+      <w:lvlText w:val="%8."/>
+      <w:lvlJc w:val="left"/>
+      <w:pPr>
+        <w:tabs>
+          <w:tab w:val="num" w:pos="5760"/>
+        </w:tabs>
+        <w:ind w:left="5760" w:hanging="360"/>
+      </w:pPr>
+    </w:lvl>
+    <w:lvl w:ilvl="8" w:tentative="1">
+      <w:start w:val="1"/>
+      <w:numFmt w:val="decimal"/>
+      <w:lvlText w:val="%9."/>
+      <w:lvlJc w:val="left"/>
+      <w:pPr>
+        <w:tabs>
+          <w:tab w:val="num" w:pos="6480"/>
+        </w:tabs>
+        <w:ind w:left="6480" w:hanging="360"/>
+      </w:pPr>
+    </w:lvl>
+  </w:abstractNum>
+  <w:abstractNum w:abstractNumId="25" w15:restartNumberingAfterBreak="0">
     <w:nsid w:val="7A753F36"/>
     <w:multiLevelType w:val="multilevel"/>
     <w:tmpl w:val="6E3EA5CE"/>
@@ -7169,7 +8051,7 @@
     <w:abstractNumId w:val="3"/>
   </w:num>
   <w:num w:numId="4" w16cid:durableId="1195119233">
-    <w:abstractNumId w:val="17"/>
+    <w:abstractNumId w:val="19"/>
   </w:num>
   <w:num w:numId="5" w16cid:durableId="1862276457">
     <w:abstractNumId w:val="1"/>
@@ -7178,19 +8060,19 @@
     <w:abstractNumId w:val="5"/>
   </w:num>
   <w:num w:numId="7" w16cid:durableId="1759059890">
-    <w:abstractNumId w:val="21"/>
+    <w:abstractNumId w:val="23"/>
   </w:num>
   <w:num w:numId="8" w16cid:durableId="1275527355">
     <w:abstractNumId w:val="7"/>
   </w:num>
   <w:num w:numId="9" w16cid:durableId="1781022337">
-    <w:abstractNumId w:val="14"/>
+    <w:abstractNumId w:val="15"/>
   </w:num>
   <w:num w:numId="10" w16cid:durableId="931089432">
-    <w:abstractNumId w:val="20"/>
+    <w:abstractNumId w:val="22"/>
   </w:num>
   <w:num w:numId="11" w16cid:durableId="775445501">
-    <w:abstractNumId w:val="22"/>
+    <w:abstractNumId w:val="25"/>
   </w:num>
   <w:num w:numId="12" w16cid:durableId="1343505557">
     <w:abstractNumId w:val="10"/>
@@ -7202,13 +8084,13 @@
     <w:abstractNumId w:val="11"/>
   </w:num>
   <w:num w:numId="15" w16cid:durableId="1470048577">
-    <w:abstractNumId w:val="13"/>
+    <w:abstractNumId w:val="14"/>
   </w:num>
   <w:num w:numId="16" w16cid:durableId="1907182753">
-    <w:abstractNumId w:val="16"/>
+    <w:abstractNumId w:val="18"/>
   </w:num>
   <w:num w:numId="17" w16cid:durableId="863134467">
-    <w:abstractNumId w:val="18"/>
+    <w:abstractNumId w:val="20"/>
   </w:num>
   <w:num w:numId="18" w16cid:durableId="1928732320">
     <w:abstractNumId w:val="9"/>
@@ -7217,16 +8099,25 @@
     <w:abstractNumId w:val="6"/>
   </w:num>
   <w:num w:numId="20" w16cid:durableId="1876041339">
-    <w:abstractNumId w:val="15"/>
+    <w:abstractNumId w:val="16"/>
   </w:num>
   <w:num w:numId="21" w16cid:durableId="1120876243">
     <w:abstractNumId w:val="4"/>
   </w:num>
   <w:num w:numId="22" w16cid:durableId="369065217">
-    <w:abstractNumId w:val="19"/>
+    <w:abstractNumId w:val="21"/>
   </w:num>
   <w:num w:numId="23" w16cid:durableId="288437772">
     <w:abstractNumId w:val="12"/>
+  </w:num>
+  <w:num w:numId="24" w16cid:durableId="2014915702">
+    <w:abstractNumId w:val="24"/>
+  </w:num>
+  <w:num w:numId="25" w16cid:durableId="655954883">
+    <w:abstractNumId w:val="17"/>
+  </w:num>
+  <w:num w:numId="26" w16cid:durableId="1833252086">
+    <w:abstractNumId w:val="13"/>
   </w:num>
 </w:numbering>
 </file>

</xml_diff>